<commit_message>
minor bug fix and doc update
</commit_message>
<xml_diff>
--- a/Doc.docx
+++ b/Doc.docx
@@ -2,6 +2,23 @@
 <file path=word/document.xml><?xml version="1.0" encoding="utf-8"?>
 <w:document xmlns:wpc="http://schemas.microsoft.com/office/word/2010/wordprocessingCanvas" xmlns:mc="http://schemas.openxmlformats.org/markup-compatibility/2006" xmlns:o="urn:schemas-microsoft-com:office:office" xmlns:r="http://schemas.openxmlformats.org/officeDocument/2006/relationships" xmlns:m="http://schemas.openxmlformats.org/officeDocument/2006/math" xmlns:v="urn:schemas-microsoft-com:vml" xmlns:wp14="http://schemas.microsoft.com/office/word/2010/wordprocessingDrawing" xmlns:wp="http://schemas.openxmlformats.org/drawingml/2006/wordprocessingDrawing" xmlns:w10="urn:schemas-microsoft-com:office:word" xmlns:w="http://schemas.openxmlformats.org/wordprocessingml/2006/main" xmlns:w14="http://schemas.microsoft.com/office/word/2010/wordml" xmlns:w15="http://schemas.microsoft.com/office/word/2012/wordml" xmlns:wpg="http://schemas.microsoft.com/office/word/2010/wordprocessingGroup" xmlns:wpi="http://schemas.microsoft.com/office/word/2010/wordprocessingInk" xmlns:wne="http://schemas.microsoft.com/office/word/2006/wordml" xmlns:wps="http://schemas.microsoft.com/office/word/2010/wordprocessingShape" mc:Ignorable="w14 w15 wp14">
   <w:body>
+    <w:p>
+      <w:pPr>
+        <w:rPr>
+          <w:b/>
+          <w:sz w:val="48"/>
+          <w:szCs w:val="48"/>
+        </w:rPr>
+      </w:pPr>
+      <w:r>
+        <w:rPr>
+          <w:b/>
+          <w:sz w:val="48"/>
+          <w:szCs w:val="48"/>
+        </w:rPr>
+        <w:t>Scanner</w:t>
+      </w:r>
+    </w:p>
     <w:p>
       <w:pPr>
         <w:rPr>
@@ -193,10 +210,7 @@
         <w:t xml:space="preserve">A multi-character </w:t>
       </w:r>
       <w:r>
-        <w:t xml:space="preserve">literal </w:t>
-      </w:r>
-      <w:r>
-        <w:t xml:space="preserve">that does not begin with </w:t>
+        <w:t xml:space="preserve">literal that does not begin with </w:t>
       </w:r>
       <w:r>
         <w:rPr>
@@ -232,15 +246,165 @@
         <w:t>u</w:t>
       </w:r>
       <w:r>
+        <w:t xml:space="preserve">, or </w:t>
+      </w:r>
+      <w:r>
+        <w:rPr>
+          <w:b/>
+          <w:bCs/>
+          <w:i/>
+          <w:iCs/>
+        </w:rPr>
+        <w:t>U</w:t>
+      </w:r>
+      <w:r>
+        <w:t xml:space="preserve"> which </w:t>
+      </w:r>
+      <w:r>
+        <w:t>contain</w:t>
+      </w:r>
+      <w:r>
+        <w:t>s</w:t>
+      </w:r>
+      <w:r>
+        <w:t xml:space="preserve"> multiple character literals representable in </w:t>
+      </w:r>
+      <w:r>
+        <w:rPr>
+          <w:b/>
+          <w:bCs/>
+          <w:i/>
+          <w:iCs/>
+        </w:rPr>
+        <w:t>char</w:t>
+      </w:r>
+      <w:r>
+        <w:t xml:space="preserve"> character set has integer type and </w:t>
+      </w:r>
+      <w:r>
+        <w:t xml:space="preserve">has a value equal to </w:t>
+      </w:r>
+      <w:r>
+        <w:t>its characters considered as a digit in base 256.</w:t>
+      </w:r>
+    </w:p>
+    <w:p>
+      <w:r>
+        <w:t>A multi-character</w:t>
+      </w:r>
+      <w:r>
+        <w:t xml:space="preserve"> literal</w:t>
+      </w:r>
+      <w:r>
+        <w:t xml:space="preserve"> </w:t>
+      </w:r>
+      <w:r>
+        <w:t xml:space="preserve">that begins with </w:t>
+      </w:r>
+      <w:r>
+        <w:rPr>
+          <w:b/>
+          <w:bCs/>
+          <w:i/>
+          <w:iCs/>
+        </w:rPr>
+        <w:t>L</w:t>
+      </w:r>
+      <w:r>
+        <w:t xml:space="preserve"> prefix which </w:t>
+      </w:r>
+      <w:r>
+        <w:t>contain</w:t>
+      </w:r>
+      <w:r>
+        <w:t>s</w:t>
+      </w:r>
+      <w:r>
+        <w:t xml:space="preserve"> multiple character literals representable in </w:t>
+      </w:r>
+      <w:r>
+        <w:rPr>
+          <w:b/>
+          <w:bCs/>
+          <w:i/>
+          <w:iCs/>
+        </w:rPr>
+        <w:t>w</w:t>
+      </w:r>
+      <w:r>
+        <w:rPr>
+          <w:b/>
+          <w:bCs/>
+          <w:i/>
+          <w:iCs/>
+        </w:rPr>
+        <w:t>char</w:t>
+      </w:r>
+      <w:r>
+        <w:rPr>
+          <w:b/>
+          <w:bCs/>
+          <w:i/>
+          <w:iCs/>
+        </w:rPr>
+        <w:t>_t</w:t>
+      </w:r>
+      <w:r>
+        <w:t xml:space="preserve"> character set has integer type and has a value equal to </w:t>
+      </w:r>
+      <w:r>
+        <w:t>its first character.</w:t>
+      </w:r>
+    </w:p>
+    <w:p>
+      <w:r>
+        <w:t xml:space="preserve">A single character literal that begins with </w:t>
+      </w:r>
+      <w:r>
+        <w:rPr>
+          <w:b/>
+          <w:bCs/>
+          <w:i/>
+          <w:iCs/>
+        </w:rPr>
+        <w:t>u8</w:t>
+      </w:r>
+      <w:r>
+        <w:rPr>
+          <w:b/>
+          <w:bCs/>
+        </w:rPr>
         <w:t>,</w:t>
       </w:r>
       <w:r>
-        <w:t xml:space="preserve"> or</w:t>
-      </w:r>
-      <w:r>
+        <w:rPr>
+          <w:b/>
+          <w:bCs/>
+          <w:i/>
+          <w:iCs/>
+        </w:rPr>
+        <w:t xml:space="preserve"> u</w:t>
+      </w:r>
+      <w:r>
+        <w:rPr>
+          <w:i/>
+          <w:iCs/>
+        </w:rPr>
+        <w:t>,</w:t>
+      </w:r>
+      <w:r>
+        <w:rPr>
+          <w:b/>
+          <w:bCs/>
+          <w:i/>
+          <w:iCs/>
+        </w:rPr>
         <w:t xml:space="preserve"> </w:t>
       </w:r>
       <w:r>
+        <w:t xml:space="preserve">or </w:t>
+      </w:r>
+      <w:r>
         <w:rPr>
           <w:b/>
           <w:bCs/>
@@ -250,202 +414,196 @@
         <w:t>U</w:t>
       </w:r>
       <w:r>
+        <w:t xml:space="preserve"> prefix which contains a character literal that is not representable in its character set regarding to its prefix is an ill-formed character and will cause the scanner to return </w:t>
+      </w:r>
+      <w:r>
+        <w:t xml:space="preserve">the symbol </w:t>
+      </w:r>
+      <w:r>
+        <w:rPr>
+          <w:b/>
+          <w:bCs/>
+          <w:i/>
+          <w:iCs/>
+        </w:rPr>
+        <w:t>InvalidCharacter</w:t>
+      </w:r>
+      <w:r>
+        <w:t>.</w:t>
+      </w:r>
+    </w:p>
+    <w:p>
+      <w:r>
+        <w:t xml:space="preserve">A multi-character literal that begins with </w:t>
+      </w:r>
+      <w:r>
+        <w:rPr>
+          <w:b/>
+          <w:bCs/>
+          <w:i/>
+          <w:iCs/>
+        </w:rPr>
+        <w:t>u8</w:t>
+      </w:r>
+      <w:r>
+        <w:rPr>
+          <w:b/>
+          <w:bCs/>
+        </w:rPr>
+        <w:t>,</w:t>
+      </w:r>
+      <w:r>
+        <w:rPr>
+          <w:b/>
+          <w:bCs/>
+          <w:i/>
+          <w:iCs/>
+        </w:rPr>
+        <w:t xml:space="preserve"> u</w:t>
+      </w:r>
+      <w:r>
+        <w:rPr>
+          <w:i/>
+          <w:iCs/>
+        </w:rPr>
+        <w:t>,</w:t>
+      </w:r>
+      <w:r>
+        <w:rPr>
+          <w:b/>
+          <w:bCs/>
+          <w:i/>
+          <w:iCs/>
+        </w:rPr>
         <w:t xml:space="preserve"> </w:t>
       </w:r>
       <w:r>
-        <w:t xml:space="preserve">which </w:t>
-      </w:r>
-      <w:r>
-        <w:t>contain</w:t>
-      </w:r>
-      <w:r>
-        <w:t>s</w:t>
-      </w:r>
-      <w:r>
-        <w:t xml:space="preserve"> multiple character literals representable in </w:t>
-      </w:r>
-      <w:r>
-        <w:rPr>
-          <w:b/>
-          <w:bCs/>
-          <w:i/>
-          <w:iCs/>
-        </w:rPr>
-        <w:t>char</w:t>
-      </w:r>
-      <w:r>
-        <w:t xml:space="preserve"> character set has integer type and </w:t>
-      </w:r>
-      <w:r>
-        <w:t xml:space="preserve">has a value equal to </w:t>
-      </w:r>
-      <w:r>
-        <w:t>its characters considered as a digit in base 256.</w:t>
-      </w:r>
-    </w:p>
-    <w:p>
-      <w:r>
-        <w:t>A multi-character</w:t>
-      </w:r>
-      <w:r>
-        <w:t xml:space="preserve"> literal</w:t>
-      </w:r>
+        <w:t xml:space="preserve">or </w:t>
+      </w:r>
+      <w:r>
+        <w:rPr>
+          <w:b/>
+          <w:bCs/>
+          <w:i/>
+          <w:iCs/>
+        </w:rPr>
+        <w:t>U</w:t>
+      </w:r>
+      <w:r>
+        <w:t xml:space="preserve"> prefix which contains multiple character literals is an ill-formed character and will cause the scanner to return </w:t>
+      </w:r>
+      <w:r>
+        <w:t xml:space="preserve">the symbol </w:t>
+      </w:r>
+      <w:r>
+        <w:rPr>
+          <w:b/>
+          <w:bCs/>
+          <w:i/>
+          <w:iCs/>
+        </w:rPr>
+        <w:t>InvalidCharacter</w:t>
+      </w:r>
+      <w:r>
+        <w:t>.</w:t>
+      </w:r>
+    </w:p>
+    <w:p>
+      <w:r>
+        <w:t xml:space="preserve">A multi-character literal that begins with </w:t>
+      </w:r>
+      <w:r>
+        <w:rPr>
+          <w:b/>
+          <w:bCs/>
+          <w:i/>
+          <w:iCs/>
+        </w:rPr>
+        <w:t>L</w:t>
+      </w:r>
+      <w:r>
+        <w:t xml:space="preserve"> prefix </w:t>
+      </w:r>
+      <w:r>
+        <w:t xml:space="preserve">or without any prefix </w:t>
+      </w:r>
+      <w:r>
+        <w:t xml:space="preserve">which contains a character literal that is not representable in its character set regarding to its prefix is an ill-formed character and will cause the scanner to return </w:t>
+      </w:r>
+      <w:r>
+        <w:t xml:space="preserve">the symbol </w:t>
+      </w:r>
+      <w:r>
+        <w:rPr>
+          <w:b/>
+          <w:bCs/>
+          <w:i/>
+          <w:iCs/>
+        </w:rPr>
+        <w:t>InvalidCharacter</w:t>
+      </w:r>
+      <w:r>
+        <w:t>.</w:t>
+      </w:r>
+    </w:p>
+    <w:p>
+      <w:r>
+        <w:t>An octal number character can at most have 3 octal digits.</w:t>
+      </w:r>
+    </w:p>
+    <w:p>
       <w:r>
         <w:t xml:space="preserve"> </w:t>
       </w:r>
       <w:r>
-        <w:t>that begin</w:t>
-      </w:r>
-      <w:r>
-        <w:t>s</w:t>
-      </w:r>
-      <w:r>
-        <w:t xml:space="preserve"> with </w:t>
-      </w:r>
-      <w:r>
-        <w:rPr>
-          <w:b/>
-          <w:bCs/>
-          <w:i/>
-          <w:iCs/>
-        </w:rPr>
-        <w:t>L</w:t>
-      </w:r>
-      <w:r>
-        <w:t xml:space="preserve"> prefix which </w:t>
-      </w:r>
-      <w:r>
-        <w:t>contain</w:t>
-      </w:r>
-      <w:r>
-        <w:t>s</w:t>
-      </w:r>
-      <w:r>
-        <w:t xml:space="preserve"> multiple character literals representable in </w:t>
-      </w:r>
-      <w:r>
-        <w:rPr>
-          <w:b/>
-          <w:bCs/>
-          <w:i/>
-          <w:iCs/>
-        </w:rPr>
-        <w:t>w</w:t>
-      </w:r>
-      <w:r>
-        <w:rPr>
-          <w:b/>
-          <w:bCs/>
-          <w:i/>
-          <w:iCs/>
-        </w:rPr>
-        <w:t>char</w:t>
-      </w:r>
-      <w:r>
-        <w:rPr>
-          <w:b/>
-          <w:bCs/>
-          <w:i/>
-          <w:iCs/>
-        </w:rPr>
-        <w:t>_t</w:t>
-      </w:r>
-      <w:r>
-        <w:t xml:space="preserve"> character set has integer type and has a value equal to </w:t>
-      </w:r>
-      <w:r>
-        <w:t>its first character.</w:t>
-      </w:r>
-    </w:p>
-    <w:p>
-      <w:r>
-        <w:t xml:space="preserve">A </w:t>
-      </w:r>
-      <w:r>
-        <w:t xml:space="preserve">single </w:t>
-      </w:r>
-      <w:r>
-        <w:t>character</w:t>
-      </w:r>
-      <w:r>
-        <w:t xml:space="preserve"> literal</w:t>
-      </w:r>
-      <w:r>
-        <w:t xml:space="preserve"> that begins with </w:t>
-      </w:r>
-      <w:r>
-        <w:rPr>
-          <w:b/>
-          <w:bCs/>
-          <w:i/>
-          <w:iCs/>
-        </w:rPr>
-        <w:t>u8</w:t>
-      </w:r>
-      <w:r>
-        <w:rPr>
-          <w:b/>
-          <w:bCs/>
-        </w:rPr>
-        <w:t>,</w:t>
-      </w:r>
-      <w:r>
-        <w:rPr>
-          <w:b/>
-          <w:bCs/>
-          <w:i/>
-          <w:iCs/>
-        </w:rPr>
-        <w:t xml:space="preserve"> u</w:t>
-      </w:r>
-      <w:r>
-        <w:rPr>
-          <w:i/>
-          <w:iCs/>
-        </w:rPr>
-        <w:t>,</w:t>
-      </w:r>
-      <w:r>
-        <w:rPr>
-          <w:b/>
-          <w:bCs/>
-          <w:i/>
-          <w:iCs/>
-        </w:rPr>
-        <w:t xml:space="preserve"> </w:t>
-      </w:r>
-      <w:r>
-        <w:t xml:space="preserve">or </w:t>
-      </w:r>
-      <w:r>
-        <w:rPr>
-          <w:b/>
-          <w:bCs/>
-          <w:i/>
-          <w:iCs/>
-        </w:rPr>
-        <w:t>U</w:t>
-      </w:r>
-      <w:r>
-        <w:t xml:space="preserve"> prefix which contains </w:t>
-      </w:r>
-      <w:r>
-        <w:t>a</w:t>
-      </w:r>
-      <w:r>
-        <w:t xml:space="preserve"> character literal</w:t>
-      </w:r>
-      <w:r>
-        <w:t xml:space="preserve"> that is not representable in its character set regarding to its prefix</w:t>
-      </w:r>
-      <w:r>
-        <w:t xml:space="preserve"> is an ill-formed character and will </w:t>
-      </w:r>
-      <w:r>
-        <w:t>cause the scanner to return</w:t>
-      </w:r>
-      <w:r>
-        <w:t xml:space="preserve"> </w:t>
+        <w:t>An octal nu</w:t>
+      </w:r>
+      <w:r>
+        <w:t>mber character with digit out of range [0, 7] will cause scanner to return</w:t>
+      </w:r>
+      <w:r>
+        <w:t xml:space="preserve"> the symbol </w:t>
+      </w:r>
+      <w:r>
+        <w:rPr>
+          <w:b/>
+          <w:bCs/>
+          <w:i/>
+          <w:iCs/>
+        </w:rPr>
+        <w:t>InvalidOctalCharacterLiteral</w:t>
+      </w:r>
+      <w:r>
+        <w:t>.</w:t>
+      </w:r>
+    </w:p>
+    <w:p>
+      <w:r>
+        <w:t xml:space="preserve">An escape sequence </w:t>
+      </w:r>
+      <w:r>
+        <w:rPr>
+          <w:b/>
+          <w:bCs/>
+          <w:i/>
+          <w:iCs/>
+        </w:rPr>
+        <w:t>\u</w:t>
+      </w:r>
+      <w:r>
+        <w:t xml:space="preserve"> that is not followed with exactly 4 hexadecimal digits or an escape sequence </w:t>
+      </w:r>
+      <w:r>
+        <w:rPr>
+          <w:b/>
+          <w:bCs/>
+          <w:i/>
+          <w:iCs/>
+        </w:rPr>
+        <w:t>\U</w:t>
+      </w:r>
+      <w:r>
+        <w:t xml:space="preserve"> that is not followed with exactly 4 hexadecimal digits will cause the scanner to return </w:t>
       </w:r>
       <w:r>
         <w:t xml:space="preserve">the symbol </w:t>
@@ -457,7 +615,7 @@
           <w:i/>
           <w:iCs/>
         </w:rPr>
-        <w:t>InvalidCharacter</w:t>
+        <w:t>InvalidUniversalUnicodeCharacterLiteral</w:t>
       </w:r>
       <w:r>
         <w:t>.</w:t>
@@ -465,75 +623,22 @@
     </w:p>
     <w:p>
       <w:r>
-        <w:t xml:space="preserve">A multi-character literal that begins with </w:t>
-      </w:r>
-      <w:r>
-        <w:rPr>
-          <w:b/>
-          <w:bCs/>
-          <w:i/>
-          <w:iCs/>
-        </w:rPr>
-        <w:t>u8</w:t>
-      </w:r>
-      <w:r>
-        <w:rPr>
-          <w:b/>
-          <w:bCs/>
-        </w:rPr>
-        <w:t>,</w:t>
-      </w:r>
-      <w:r>
-        <w:rPr>
-          <w:b/>
-          <w:bCs/>
-          <w:i/>
-          <w:iCs/>
-        </w:rPr>
-        <w:t xml:space="preserve"> u</w:t>
-      </w:r>
-      <w:r>
-        <w:rPr>
-          <w:i/>
-          <w:iCs/>
-        </w:rPr>
-        <w:t>,</w:t>
-      </w:r>
-      <w:r>
-        <w:rPr>
-          <w:b/>
-          <w:bCs/>
-          <w:i/>
-          <w:iCs/>
-        </w:rPr>
-        <w:t xml:space="preserve"> </w:t>
-      </w:r>
-      <w:r>
-        <w:t xml:space="preserve">or </w:t>
-      </w:r>
-      <w:r>
-        <w:rPr>
-          <w:b/>
-          <w:bCs/>
-          <w:i/>
-          <w:iCs/>
-        </w:rPr>
-        <w:t>U</w:t>
-      </w:r>
-      <w:r>
-        <w:t xml:space="preserve"> prefix which contains multiple character literals is an ill-formed character and will cause the scanner to return </w:t>
-      </w:r>
-      <w:r>
-        <w:t xml:space="preserve">the symbol </w:t>
-      </w:r>
-      <w:r>
-        <w:rPr>
-          <w:b/>
-          <w:bCs/>
-          <w:i/>
-          <w:iCs/>
-        </w:rPr>
-        <w:t>InvalidCharacter</w:t>
+        <w:t xml:space="preserve">A hexadecimal character </w:t>
+      </w:r>
+      <w:r>
+        <w:t>can at most have 8 hexadecimal digits.</w:t>
+      </w:r>
+    </w:p>
+    <w:p>
+      <w:r>
+        <w:t xml:space="preserve">An escape sequence \x that is not followed by hexadecimal digits will cause the scanner to return the symbol </w:t>
+      </w:r>
+      <w:r>
+        <w:rPr>
+          <w:b/>
+          <w:bCs/>
+        </w:rPr>
+        <w:t>InvalidHexadecimalCharacterLiteral</w:t>
       </w:r>
       <w:r>
         <w:t>.</w:t>
@@ -541,37 +646,34 @@
     </w:p>
     <w:p>
       <w:r>
-        <w:t xml:space="preserve">A multi-character literal that begins with </w:t>
-      </w:r>
-      <w:r>
-        <w:rPr>
-          <w:b/>
-          <w:bCs/>
-          <w:i/>
-          <w:iCs/>
-        </w:rPr>
-        <w:t>L</w:t>
-      </w:r>
-      <w:r>
-        <w:t xml:space="preserve"> prefix </w:t>
-      </w:r>
-      <w:r>
-        <w:t xml:space="preserve">or without any prefix </w:t>
-      </w:r>
-      <w:r>
-        <w:t xml:space="preserve">which contains a character literal that is not representable in its character set regarding to its prefix is an ill-formed character and will cause the scanner to return </w:t>
-      </w:r>
-      <w:r>
-        <w:t xml:space="preserve">the symbol </w:t>
-      </w:r>
-      <w:r>
-        <w:rPr>
-          <w:b/>
-          <w:bCs/>
-          <w:i/>
-          <w:iCs/>
-        </w:rPr>
-        <w:t>InvalidCharacter</w:t>
+        <w:lastRenderedPageBreak/>
+        <w:t xml:space="preserve">An unbound character literal will cause the scanner to return the symbol </w:t>
+      </w:r>
+      <w:r>
+        <w:rPr>
+          <w:b/>
+          <w:bCs/>
+          <w:i/>
+          <w:iCs/>
+        </w:rPr>
+        <w:t>CharacterMissingEndIndicator</w:t>
+      </w:r>
+      <w:r>
+        <w:t xml:space="preserve">. </w:t>
+      </w:r>
+    </w:p>
+    <w:p>
+      <w:r>
+        <w:t xml:space="preserve">If the escape sequence doesn’t fit in any of the ones defined by C++ standard the scanner will return the symbol </w:t>
+      </w:r>
+      <w:r>
+        <w:rPr>
+          <w:b/>
+          <w:bCs/>
+          <w:i/>
+          <w:iCs/>
+        </w:rPr>
+        <w:t>InvalidEscapeSequence</w:t>
       </w:r>
       <w:r>
         <w:t>.</w:t>
@@ -579,145 +681,6 @@
     </w:p>
     <w:p>
       <w:r>
-        <w:t>An octal number character can at most have 3 octal digits.</w:t>
-      </w:r>
-    </w:p>
-    <w:p>
-      <w:r>
-        <w:t xml:space="preserve"> </w:t>
-      </w:r>
-      <w:r>
-        <w:t>An octal nu</w:t>
-      </w:r>
-      <w:r>
-        <w:t>mber character with digit out of range [0, 7] will cause scanner to return</w:t>
-      </w:r>
-      <w:r>
-        <w:t xml:space="preserve"> the symbol </w:t>
-      </w:r>
-      <w:r>
-        <w:rPr>
-          <w:b/>
-          <w:bCs/>
-          <w:i/>
-          <w:iCs/>
-        </w:rPr>
-        <w:t>InvalidOctalCharacterLiteral</w:t>
-      </w:r>
-      <w:r>
-        <w:t>.</w:t>
-      </w:r>
-    </w:p>
-    <w:p>
-      <w:r>
-        <w:t xml:space="preserve">An escape sequence </w:t>
-      </w:r>
-      <w:r>
-        <w:rPr>
-          <w:b/>
-          <w:bCs/>
-          <w:i/>
-          <w:iCs/>
-        </w:rPr>
-        <w:t>\u</w:t>
-      </w:r>
-      <w:r>
-        <w:t xml:space="preserve"> that is not followed with exactly 4 hexadecimal digits or an escape sequence </w:t>
-      </w:r>
-      <w:r>
-        <w:rPr>
-          <w:b/>
-          <w:bCs/>
-          <w:i/>
-          <w:iCs/>
-        </w:rPr>
-        <w:t>\U</w:t>
-      </w:r>
-      <w:r>
-        <w:t xml:space="preserve"> </w:t>
-      </w:r>
-      <w:r>
-        <w:t>that is not followed with exactly 4 hexadecimal digits</w:t>
-      </w:r>
-      <w:r>
-        <w:t xml:space="preserve"> will cause the scanner to return </w:t>
-      </w:r>
-      <w:r>
-        <w:t xml:space="preserve">the symbol </w:t>
-      </w:r>
-      <w:r>
-        <w:rPr>
-          <w:b/>
-          <w:bCs/>
-          <w:i/>
-          <w:iCs/>
-        </w:rPr>
-        <w:t>InvalidUniversalUnicodeCharacterLiteral</w:t>
-      </w:r>
-      <w:r>
-        <w:t>.</w:t>
-      </w:r>
-    </w:p>
-    <w:p>
-      <w:r>
-        <w:t xml:space="preserve">A hexadecimal character </w:t>
-      </w:r>
-      <w:r>
-        <w:t>can at most have 8 hexadecimal digits.</w:t>
-      </w:r>
-    </w:p>
-    <w:p>
-      <w:r>
-        <w:t xml:space="preserve">An escape sequence \x that is not followed by hexadecimal digits will cause the scanner to return the symbol </w:t>
-      </w:r>
-      <w:r>
-        <w:rPr>
-          <w:b/>
-          <w:bCs/>
-        </w:rPr>
-        <w:t>InvalidHexadecimalCharacterLiteral</w:t>
-      </w:r>
-      <w:r>
-        <w:t>.</w:t>
-      </w:r>
-    </w:p>
-    <w:p>
-      <w:r>
-        <w:t xml:space="preserve">An unbound character literal will cause the scanner to return the symbol </w:t>
-      </w:r>
-      <w:r>
-        <w:rPr>
-          <w:b/>
-          <w:bCs/>
-          <w:i/>
-          <w:iCs/>
-        </w:rPr>
-        <w:t>CharacterMissingEndIndicator</w:t>
-      </w:r>
-      <w:r>
-        <w:t xml:space="preserve">. </w:t>
-      </w:r>
-    </w:p>
-    <w:p>
-      <w:r>
-        <w:t xml:space="preserve">If the escape sequence doesn’t fit in any of the ones defined by C++ standard the scanner will return the symbol </w:t>
-      </w:r>
-      <w:r>
-        <w:rPr>
-          <w:b/>
-          <w:bCs/>
-          <w:i/>
-          <w:iCs/>
-        </w:rPr>
-        <w:t>InvalidEscapeSequence</w:t>
-      </w:r>
-      <w:r>
-        <w:t>.</w:t>
-      </w:r>
-    </w:p>
-    <w:p>
-      <w:r>
-        <w:lastRenderedPageBreak/>
         <w:t xml:space="preserve">Upon reading a valid character literal scanner will return the symbol </w:t>
       </w:r>
       <w:r>
@@ -774,10 +737,7 @@
     </w:p>
     <w:p>
       <w:r>
-        <w:t>Strings</w:t>
-      </w:r>
-      <w:r>
-        <w:t xml:space="preserve"> of the following types are handled according to C++ standard:</w:t>
+        <w:t>Strings of the following types are handled according to C++ standard:</w:t>
       </w:r>
     </w:p>
     <w:p>
@@ -789,10 +749,7 @@
         </w:numPr>
       </w:pPr>
       <w:r>
-        <w:t>char</w:t>
-      </w:r>
-      <w:r>
-        <w:t>*</w:t>
+        <w:t>char*</w:t>
       </w:r>
     </w:p>
     <w:p>
@@ -804,10 +761,7 @@
         </w:numPr>
       </w:pPr>
       <w:r>
-        <w:t>char16_t</w:t>
-      </w:r>
-      <w:r>
-        <w:t>*</w:t>
+        <w:t>char16_t*</w:t>
       </w:r>
     </w:p>
     <w:p>
@@ -819,10 +773,7 @@
         </w:numPr>
       </w:pPr>
       <w:r>
-        <w:t>char32_t</w:t>
-      </w:r>
-      <w:r>
-        <w:t>*</w:t>
+        <w:t>char32_t*</w:t>
       </w:r>
     </w:p>
     <w:p>
@@ -834,10 +785,7 @@
         </w:numPr>
       </w:pPr>
       <w:r>
-        <w:t>wchar_t</w:t>
-      </w:r>
-      <w:r>
-        <w:t>*</w:t>
+        <w:t>wchar_t*</w:t>
       </w:r>
     </w:p>
     <w:p>
@@ -887,8 +835,6 @@
       <w:r>
         <w:t xml:space="preserve"> and the value string type and size are accessible via scanner methods.</w:t>
       </w:r>
-      <w:bookmarkStart w:id="0" w:name="_GoBack"/>
-      <w:bookmarkEnd w:id="0"/>
     </w:p>
     <w:p>
       <w:pPr>
@@ -962,10 +908,7 @@
         </w:numPr>
       </w:pPr>
       <w:r>
-        <w:t xml:space="preserve">unsigned </w:t>
-      </w:r>
-      <w:r>
-        <w:t>int</w:t>
+        <w:t>unsigned int</w:t>
       </w:r>
     </w:p>
     <w:p>
@@ -977,10 +920,7 @@
         </w:numPr>
       </w:pPr>
       <w:r>
-        <w:t xml:space="preserve">unsigned </w:t>
-      </w:r>
-      <w:r>
-        <w:t>long</w:t>
+        <w:t>unsigned long</w:t>
       </w:r>
     </w:p>
     <w:p>
@@ -992,61 +932,61 @@
         </w:numPr>
       </w:pPr>
       <w:r>
-        <w:t xml:space="preserve">unsigned </w:t>
-      </w:r>
-      <w:r>
+        <w:t>unsigned long long</w:t>
+      </w:r>
+    </w:p>
+    <w:p>
+      <w:r>
+        <w:t>An integer literal type is indicated by its size. The type of an integer is the smallest signed and if not unsigned type that can store the value of the integer literal.</w:t>
+      </w:r>
+    </w:p>
+    <w:p>
+      <w:r>
+        <w:t xml:space="preserve">In this implementation </w:t>
+      </w:r>
+      <w:r>
+        <w:rPr>
+          <w:b/>
+          <w:bCs/>
+          <w:i/>
+          <w:iCs/>
+        </w:rPr>
+        <w:t>int</w:t>
+      </w:r>
+      <w:r>
+        <w:t xml:space="preserve"> and </w:t>
+      </w:r>
+      <w:r>
+        <w:rPr>
+          <w:b/>
+          <w:bCs/>
+          <w:i/>
+          <w:iCs/>
+        </w:rPr>
+        <w:t>long</w:t>
+      </w:r>
+      <w:r>
+        <w:t xml:space="preserve"> are 4 bytes and </w:t>
+      </w:r>
+      <w:r>
+        <w:rPr>
+          <w:b/>
+          <w:bCs/>
+          <w:i/>
+          <w:iCs/>
+        </w:rPr>
         <w:t>long long</w:t>
       </w:r>
-    </w:p>
-    <w:p>
-      <w:r>
-        <w:t>An integer literal type is indicated by its size. The type of an integer is the smallest signed and if not unsigned type that can store the value of the integer literal.</w:t>
-      </w:r>
-    </w:p>
-    <w:p>
-      <w:r>
-        <w:t xml:space="preserve">In this implementation </w:t>
-      </w:r>
-      <w:r>
-        <w:rPr>
-          <w:b/>
-          <w:bCs/>
-          <w:i/>
-          <w:iCs/>
-        </w:rPr>
-        <w:t>int</w:t>
-      </w:r>
-      <w:r>
-        <w:t xml:space="preserve"> and </w:t>
-      </w:r>
-      <w:r>
-        <w:rPr>
-          <w:b/>
-          <w:bCs/>
-          <w:i/>
-          <w:iCs/>
-        </w:rPr>
-        <w:t>long</w:t>
-      </w:r>
-      <w:r>
-        <w:t xml:space="preserve"> are 4 bytes and </w:t>
-      </w:r>
-      <w:r>
-        <w:rPr>
-          <w:b/>
-          <w:bCs/>
-          <w:i/>
-          <w:iCs/>
-        </w:rPr>
-        <w:t>long long</w:t>
-      </w:r>
       <w:r>
         <w:t xml:space="preserve"> is 8 bytes, respectively the unsigned counterparts.</w:t>
       </w:r>
     </w:p>
     <w:p>
       <w:r>
-        <w:t>The signed of the integer literal is decided later at parser.</w:t>
+        <w:t>The sign</w:t>
+      </w:r>
+      <w:r>
+        <w:t xml:space="preserve"> of the integer literal is decided later at parser.</w:t>
       </w:r>
     </w:p>
     <w:p>
@@ -1087,6 +1027,7 @@
     </w:p>
     <w:p>
       <w:r>
+        <w:lastRenderedPageBreak/>
         <w:t xml:space="preserve">There are two types of </w:t>
       </w:r>
       <w:r>
@@ -1122,7 +1063,6 @@
     </w:p>
     <w:p>
       <w:r>
-        <w:lastRenderedPageBreak/>
         <w:t>A real number that is not a scientific representation can take 3 forms:</w:t>
       </w:r>
     </w:p>
@@ -1410,6 +1350,1053 @@
       <w:r>
         <w:t>.</w:t>
       </w:r>
+    </w:p>
+    <w:p/>
+    <w:p/>
+    <w:p/>
+    <w:p/>
+    <w:p/>
+    <w:p>
+      <w:pPr>
+        <w:rPr>
+          <w:b/>
+          <w:sz w:val="48"/>
+          <w:szCs w:val="48"/>
+        </w:rPr>
+      </w:pPr>
+      <w:r>
+        <w:rPr>
+          <w:b/>
+          <w:sz w:val="48"/>
+          <w:szCs w:val="48"/>
+        </w:rPr>
+        <w:lastRenderedPageBreak/>
+        <w:t>Parser</w:t>
+      </w:r>
+    </w:p>
+    <w:p>
+      <w:pPr>
+        <w:rPr>
+          <w:sz w:val="36"/>
+          <w:szCs w:val="36"/>
+        </w:rPr>
+      </w:pPr>
+      <w:r>
+        <w:rPr>
+          <w:sz w:val="36"/>
+          <w:szCs w:val="36"/>
+        </w:rPr>
+        <w:t>Grammar</w:t>
+      </w:r>
+    </w:p>
+    <w:p>
+      <w:r>
+        <w:t xml:space="preserve">The following grammar is represented </w:t>
+      </w:r>
+      <w:r>
+        <w:t>in</w:t>
+      </w:r>
+      <w:r>
+        <w:t xml:space="preserve"> EBFN notation.</w:t>
+      </w:r>
+      <w:r>
+        <w:t xml:space="preserve"> The red terms are terminals.</w:t>
+      </w:r>
+    </w:p>
+    <w:p>
+      <w:pPr>
+        <w:ind w:left="720"/>
+        <w:rPr>
+          <w:rFonts w:ascii="More Perfect DOS VGA" w:hAnsi="More Perfect DOS VGA" w:cs="Times New Roman"/>
+          <w:color w:val="000000" w:themeColor="text1"/>
+        </w:rPr>
+      </w:pPr>
+      <w:r>
+        <w:rPr>
+          <w:rFonts w:ascii="More Perfect DOS VGA" w:hAnsi="More Perfect DOS VGA" w:cs="Times New Roman"/>
+          <w:color w:val="000000" w:themeColor="text1"/>
+        </w:rPr>
+        <w:t>MAIN = Dcls | Include</w:t>
+      </w:r>
+      <w:r>
+        <w:rPr>
+          <w:rFonts w:ascii="More Perfect DOS VGA" w:hAnsi="More Perfect DOS VGA" w:cs="Times New Roman"/>
+          <w:color w:val="000000" w:themeColor="text1"/>
+        </w:rPr>
+        <w:t>s</w:t>
+      </w:r>
+      <w:r>
+        <w:rPr>
+          <w:rFonts w:ascii="More Perfect DOS VGA" w:hAnsi="More Perfect DOS VGA" w:cs="Times New Roman"/>
+          <w:color w:val="000000" w:themeColor="text1"/>
+        </w:rPr>
+        <w:t xml:space="preserve">, </w:t>
+      </w:r>
+      <w:r>
+        <w:rPr>
+          <w:rFonts w:ascii="More Perfect DOS VGA" w:hAnsi="More Perfect DOS VGA" w:cs="Times New Roman"/>
+          <w:color w:val="000000" w:themeColor="text1"/>
+        </w:rPr>
+        <w:t>[</w:t>
+      </w:r>
+      <w:r>
+        <w:rPr>
+          <w:rFonts w:ascii="More Perfect DOS VGA" w:hAnsi="More Perfect DOS VGA" w:cs="Times New Roman"/>
+          <w:color w:val="000000" w:themeColor="text1"/>
+        </w:rPr>
+        <w:t>Dcls</w:t>
+      </w:r>
+      <w:r>
+        <w:rPr>
+          <w:rFonts w:ascii="More Perfect DOS VGA" w:hAnsi="More Perfect DOS VGA" w:cs="Times New Roman"/>
+          <w:color w:val="000000" w:themeColor="text1"/>
+        </w:rPr>
+        <w:t>]</w:t>
+      </w:r>
+      <w:r>
+        <w:rPr>
+          <w:rFonts w:ascii="More Perfect DOS VGA" w:hAnsi="More Perfect DOS VGA" w:cs="Times New Roman"/>
+          <w:color w:val="000000" w:themeColor="text1"/>
+        </w:rPr>
+        <w:t>;</w:t>
+      </w:r>
+    </w:p>
+    <w:p>
+      <w:pPr>
+        <w:ind w:left="720"/>
+        <w:rPr>
+          <w:rFonts w:ascii="More Perfect DOS VGA" w:hAnsi="More Perfect DOS VGA" w:cs="Times New Roman"/>
+          <w:color w:val="000000" w:themeColor="text1"/>
+        </w:rPr>
+      </w:pPr>
+      <w:r>
+        <w:rPr>
+          <w:rFonts w:ascii="More Perfect DOS VGA" w:hAnsi="More Perfect DOS VGA" w:cs="Times New Roman"/>
+          <w:color w:val="000000" w:themeColor="text1"/>
+        </w:rPr>
+        <w:t xml:space="preserve">Includes = </w:t>
+      </w:r>
+      <w:r>
+        <w:rPr>
+          <w:rFonts w:ascii="More Perfect DOS VGA" w:hAnsi="More Perfect DOS VGA" w:cs="Times New Roman"/>
+          <w:color w:val="000000" w:themeColor="text1"/>
+        </w:rPr>
+        <w:t>Include</w:t>
+      </w:r>
+      <w:r>
+        <w:rPr>
+          <w:rFonts w:ascii="More Perfect DOS VGA" w:hAnsi="More Perfect DOS VGA" w:cs="Times New Roman"/>
+          <w:color w:val="000000" w:themeColor="text1"/>
+        </w:rPr>
+        <w:t xml:space="preserve">, </w:t>
+      </w:r>
+      <w:r>
+        <w:rPr>
+          <w:rFonts w:ascii="More Perfect DOS VGA" w:hAnsi="More Perfect DOS VGA" w:cs="Times New Roman"/>
+          <w:color w:val="000000" w:themeColor="text1"/>
+        </w:rPr>
+        <w:t>{Include}</w:t>
+      </w:r>
+      <w:r>
+        <w:rPr>
+          <w:rFonts w:ascii="More Perfect DOS VGA" w:hAnsi="More Perfect DOS VGA" w:cs="Times New Roman"/>
+          <w:color w:val="000000" w:themeColor="text1"/>
+        </w:rPr>
+        <w:t>;</w:t>
+      </w:r>
+    </w:p>
+    <w:p>
+      <w:pPr>
+        <w:ind w:left="720"/>
+        <w:rPr>
+          <w:rFonts w:ascii="More Perfect DOS VGA" w:hAnsi="More Perfect DOS VGA" w:cs="Times New Roman"/>
+          <w:color w:val="000000" w:themeColor="text1"/>
+        </w:rPr>
+      </w:pPr>
+      <w:r>
+        <w:rPr>
+          <w:rFonts w:ascii="More Perfect DOS VGA" w:hAnsi="More Perfect DOS VGA" w:cs="Times New Roman"/>
+          <w:color w:val="000000" w:themeColor="text1"/>
+        </w:rPr>
+        <w:t xml:space="preserve">Dcls = </w:t>
+      </w:r>
+      <w:r>
+        <w:rPr>
+          <w:rFonts w:ascii="More Perfect DOS VGA" w:hAnsi="More Perfect DOS VGA" w:cs="Times New Roman"/>
+          <w:color w:val="000000" w:themeColor="text1"/>
+        </w:rPr>
+        <w:t xml:space="preserve">Dcl, </w:t>
+      </w:r>
+      <w:r>
+        <w:rPr>
+          <w:rFonts w:ascii="More Perfect DOS VGA" w:hAnsi="More Perfect DOS VGA" w:cs="Times New Roman"/>
+          <w:color w:val="000000" w:themeColor="text1"/>
+        </w:rPr>
+        <w:t>{Dcl}</w:t>
+      </w:r>
+      <w:r>
+        <w:rPr>
+          <w:rFonts w:ascii="More Perfect DOS VGA" w:hAnsi="More Perfect DOS VGA" w:cs="Times New Roman"/>
+          <w:color w:val="000000" w:themeColor="text1"/>
+        </w:rPr>
+        <w:t>;</w:t>
+      </w:r>
+    </w:p>
+    <w:p>
+      <w:pPr>
+        <w:ind w:left="720"/>
+        <w:rPr>
+          <w:rFonts w:ascii="More Perfect DOS VGA" w:hAnsi="More Perfect DOS VGA" w:cs="Times New Roman"/>
+        </w:rPr>
+      </w:pPr>
+      <w:r>
+        <w:rPr>
+          <w:rFonts w:ascii="More Perfect DOS VGA" w:hAnsi="More Perfect DOS VGA" w:cs="Times New Roman"/>
+          <w:color w:val="000000" w:themeColor="text1"/>
+        </w:rPr>
+        <w:t xml:space="preserve">Include = </w:t>
+      </w:r>
+      <w:r>
+        <w:rPr>
+          <w:rFonts w:ascii="More Perfect DOS VGA" w:hAnsi="More Perfect DOS VGA" w:cs="Times New Roman"/>
+          <w:color w:val="FF0000"/>
+        </w:rPr>
+        <w:t>include</w:t>
+      </w:r>
+      <w:r>
+        <w:rPr>
+          <w:rFonts w:ascii="More Perfect DOS VGA" w:hAnsi="More Perfect DOS VGA" w:cs="Times New Roman"/>
+          <w:color w:val="000000" w:themeColor="text1"/>
+        </w:rPr>
+        <w:t xml:space="preserve">, </w:t>
+      </w:r>
+      <w:r>
+        <w:rPr>
+          <w:rFonts w:ascii="More Perfect DOS VGA" w:hAnsi="More Perfect DOS VGA" w:cs="Times New Roman"/>
+          <w:color w:val="FF0000"/>
+        </w:rPr>
+        <w:t>string_literal</w:t>
+      </w:r>
+      <w:r>
+        <w:rPr>
+          <w:rFonts w:ascii="More Perfect DOS VGA" w:hAnsi="More Perfect DOS VGA" w:cs="Times New Roman"/>
+          <w:color w:val="000000" w:themeColor="text1"/>
+        </w:rPr>
+        <w:t xml:space="preserve">, </w:t>
+      </w:r>
+      <w:r>
+        <w:rPr>
+          <w:rFonts w:ascii="More Perfect DOS VGA" w:hAnsi="More Perfect DOS VGA" w:cs="Times New Roman"/>
+          <w:color w:val="FF0000"/>
+        </w:rPr>
+        <w:t>semicolon</w:t>
+      </w:r>
+      <w:r>
+        <w:rPr>
+          <w:rFonts w:ascii="More Perfect DOS VGA" w:hAnsi="More Perfect DOS VGA" w:cs="Times New Roman"/>
+        </w:rPr>
+        <w:t>;</w:t>
+      </w:r>
+    </w:p>
+    <w:p>
+      <w:pPr>
+        <w:ind w:left="720"/>
+        <w:rPr>
+          <w:rFonts w:ascii="More Perfect DOS VGA" w:hAnsi="More Perfect DOS VGA" w:cs="Times New Roman"/>
+          <w:color w:val="000000" w:themeColor="text1"/>
+        </w:rPr>
+      </w:pPr>
+      <w:r>
+        <w:rPr>
+          <w:rFonts w:ascii="More Perfect DOS VGA" w:hAnsi="More Perfect DOS VGA" w:cs="Times New Roman"/>
+          <w:color w:val="000000" w:themeColor="text1"/>
+        </w:rPr>
+        <w:t xml:space="preserve">Dcl = FuncDclP | VarDclP | RecordDcl | Type, </w:t>
+      </w:r>
+      <w:r>
+        <w:rPr>
+          <w:rFonts w:ascii="More Perfect DOS VGA" w:hAnsi="More Perfect DOS VGA" w:cs="Times New Roman"/>
+          <w:color w:val="FF0000"/>
+        </w:rPr>
+        <w:t>id</w:t>
+      </w:r>
+      <w:r>
+        <w:rPr>
+          <w:rFonts w:ascii="More Perfect DOS VGA" w:hAnsi="More Perfect DOS VGA" w:cs="Times New Roman"/>
+          <w:color w:val="000000" w:themeColor="text1"/>
+        </w:rPr>
+        <w:t>,</w:t>
+      </w:r>
+      <w:r>
+        <w:rPr>
+          <w:rFonts w:ascii="More Perfect DOS VGA" w:hAnsi="More Perfect DOS VGA" w:cs="Times New Roman"/>
+          <w:color w:val="000000" w:themeColor="text1"/>
+        </w:rPr>
+        <w:t xml:space="preserve"> (VarDclWOTypeIdAF |</w:t>
+      </w:r>
+      <w:r>
+        <w:rPr>
+          <w:rFonts w:ascii="More Perfect DOS VGA" w:hAnsi="More Perfect DOS VGA" w:cs="Times New Roman"/>
+          <w:color w:val="000000" w:themeColor="text1"/>
+        </w:rPr>
+        <w:t xml:space="preserve"> </w:t>
+      </w:r>
+      <w:r>
+        <w:rPr>
+          <w:rFonts w:ascii="More Perfect DOS VGA" w:hAnsi="More Perfect DOS VGA" w:cs="Times New Roman"/>
+          <w:color w:val="000000" w:themeColor="text1"/>
+        </w:rPr>
+        <w:t>FuncDclWOTypeIdAF</w:t>
+      </w:r>
+      <w:r>
+        <w:rPr>
+          <w:rFonts w:ascii="More Perfect DOS VGA" w:hAnsi="More Perfect DOS VGA" w:cs="Times New Roman"/>
+          <w:color w:val="000000" w:themeColor="text1"/>
+        </w:rPr>
+        <w:t>)</w:t>
+      </w:r>
+      <w:r>
+        <w:rPr>
+          <w:rFonts w:ascii="More Perfect DOS VGA" w:hAnsi="More Perfect DOS VGA" w:cs="Times New Roman"/>
+          <w:color w:val="000000" w:themeColor="text1"/>
+        </w:rPr>
+        <w:t>;</w:t>
+      </w:r>
+    </w:p>
+    <w:p>
+      <w:pPr>
+        <w:ind w:left="720"/>
+        <w:rPr>
+          <w:rFonts w:ascii="More Perfect DOS VGA" w:hAnsi="More Perfect DOS VGA" w:cs="Times New Roman"/>
+          <w:color w:val="000000" w:themeColor="text1"/>
+        </w:rPr>
+      </w:pPr>
+      <w:r>
+        <w:rPr>
+          <w:rFonts w:ascii="More Perfect DOS VGA" w:hAnsi="More Perfect DOS VGA" w:cs="Times New Roman"/>
+          <w:color w:val="000000" w:themeColor="text1"/>
+        </w:rPr>
+        <w:t xml:space="preserve">VarDcl = VarInitDclP | (Type, id, (VarInitDclWOTypeIdAF | </w:t>
+      </w:r>
+      <w:r>
+        <w:rPr>
+          <w:rFonts w:ascii="More Perfect DOS VGA" w:hAnsi="More Perfect DOS VGA" w:cs="Times New Roman"/>
+          <w:color w:val="FF0000"/>
+        </w:rPr>
+        <w:t>semicolon</w:t>
+      </w:r>
+      <w:r>
+        <w:rPr>
+          <w:rFonts w:ascii="More Perfect DOS VGA" w:hAnsi="More Perfect DOS VGA" w:cs="Times New Roman"/>
+          <w:color w:val="000000" w:themeColor="text1"/>
+        </w:rPr>
+        <w:t>))</w:t>
+      </w:r>
+      <w:r>
+        <w:rPr>
+          <w:rFonts w:ascii="More Perfect DOS VGA" w:hAnsi="More Perfect DOS VGA" w:cs="Times New Roman"/>
+          <w:color w:val="000000" w:themeColor="text1"/>
+        </w:rPr>
+        <w:t>;</w:t>
+      </w:r>
+    </w:p>
+    <w:p>
+      <w:pPr>
+        <w:ind w:left="720"/>
+        <w:rPr>
+          <w:rFonts w:ascii="More Perfect DOS VGA" w:hAnsi="More Perfect DOS VGA" w:cs="Times New Roman"/>
+        </w:rPr>
+      </w:pPr>
+      <w:r>
+        <w:rPr>
+          <w:rFonts w:ascii="More Perfect DOS VGA" w:hAnsi="More Perfect DOS VGA" w:cs="Times New Roman"/>
+          <w:color w:val="000000" w:themeColor="text1"/>
+        </w:rPr>
+        <w:t>VarInitDcl = ((</w:t>
+      </w:r>
+      <w:r>
+        <w:rPr>
+          <w:rFonts w:ascii="More Perfect DOS VGA" w:hAnsi="More Perfect DOS VGA" w:cs="Times New Roman"/>
+          <w:color w:val="FF0000"/>
+        </w:rPr>
+        <w:t>const</w:t>
+      </w:r>
+      <w:r>
+        <w:rPr>
+          <w:rFonts w:ascii="More Perfect DOS VGA" w:hAnsi="More Perfect DOS VGA" w:cs="Times New Roman"/>
+          <w:color w:val="000000" w:themeColor="text1"/>
+        </w:rPr>
+        <w:t xml:space="preserve">, Type) | Type), </w:t>
+      </w:r>
+      <w:r>
+        <w:rPr>
+          <w:rFonts w:ascii="More Perfect DOS VGA" w:hAnsi="More Perfect DOS VGA" w:cs="Times New Roman"/>
+          <w:color w:val="FF0000"/>
+        </w:rPr>
+        <w:t>id</w:t>
+      </w:r>
+      <w:r>
+        <w:rPr>
+          <w:rFonts w:ascii="More Perfect DOS VGA" w:hAnsi="More Perfect DOS VGA" w:cs="Times New Roman"/>
+          <w:color w:val="000000" w:themeColor="text1"/>
+        </w:rPr>
+        <w:t xml:space="preserve">, </w:t>
+      </w:r>
+      <w:r>
+        <w:rPr>
+          <w:rFonts w:ascii="More Perfect DOS VGA" w:hAnsi="More Perfect DOS VGA" w:cs="Times New Roman"/>
+          <w:color w:val="FF0000"/>
+        </w:rPr>
+        <w:t>assignment</w:t>
+      </w:r>
+      <w:r>
+        <w:rPr>
+          <w:rFonts w:ascii="More Perfect DOS VGA" w:hAnsi="More Perfect DOS VGA" w:cs="Times New Roman"/>
+          <w:color w:val="000000" w:themeColor="text1"/>
+        </w:rPr>
+        <w:t xml:space="preserve">, Expr, </w:t>
+      </w:r>
+      <w:r>
+        <w:rPr>
+          <w:rFonts w:ascii="More Perfect DOS VGA" w:hAnsi="More Perfect DOS VGA" w:cs="Times New Roman"/>
+          <w:color w:val="FF0000"/>
+        </w:rPr>
+        <w:t>semicolon</w:t>
+      </w:r>
+      <w:r>
+        <w:rPr>
+          <w:rFonts w:ascii="More Perfect DOS VGA" w:hAnsi="More Perfect DOS VGA" w:cs="Times New Roman"/>
+        </w:rPr>
+        <w:t>;</w:t>
+      </w:r>
+    </w:p>
+    <w:p>
+      <w:pPr>
+        <w:ind w:left="720"/>
+        <w:rPr>
+          <w:rFonts w:ascii="More Perfect DOS VGA" w:hAnsi="More Perfect DOS VGA" w:cs="Times New Roman"/>
+        </w:rPr>
+      </w:pPr>
+      <w:r>
+        <w:rPr>
+          <w:rFonts w:ascii="More Perfect DOS VGA" w:hAnsi="More Perfect DOS VGA" w:cs="Times New Roman"/>
+        </w:rPr>
+        <w:t xml:space="preserve">RecordDcl = </w:t>
+      </w:r>
+      <w:r>
+        <w:rPr>
+          <w:rFonts w:ascii="More Perfect DOS VGA" w:hAnsi="More Perfect DOS VGA" w:cs="Times New Roman"/>
+          <w:color w:val="FF0000"/>
+        </w:rPr>
+        <w:t>record</w:t>
+      </w:r>
+      <w:r>
+        <w:rPr>
+          <w:rFonts w:ascii="More Perfect DOS VGA" w:hAnsi="More Perfect DOS VGA" w:cs="Times New Roman"/>
+        </w:rPr>
+        <w:t xml:space="preserve">, </w:t>
+      </w:r>
+      <w:r>
+        <w:rPr>
+          <w:rFonts w:ascii="More Perfect DOS VGA" w:hAnsi="More Perfect DOS VGA" w:cs="Times New Roman"/>
+          <w:color w:val="FF0000"/>
+        </w:rPr>
+        <w:t>id</w:t>
+      </w:r>
+      <w:r>
+        <w:rPr>
+          <w:rFonts w:ascii="More Perfect DOS VGA" w:hAnsi="More Perfect DOS VGA" w:cs="Times New Roman"/>
+        </w:rPr>
+        <w:t xml:space="preserve">, </w:t>
+      </w:r>
+      <w:r>
+        <w:rPr>
+          <w:rFonts w:ascii="More Perfect DOS VGA" w:hAnsi="More Perfect DOS VGA" w:cs="Times New Roman"/>
+          <w:color w:val="FF0000"/>
+        </w:rPr>
+        <w:t>curlybracesopen</w:t>
+      </w:r>
+      <w:r>
+        <w:rPr>
+          <w:rFonts w:ascii="More Perfect DOS VGA" w:hAnsi="More Perfect DOS VGA" w:cs="Times New Roman"/>
+        </w:rPr>
+        <w:t>, VarDcl, {</w:t>
+      </w:r>
+      <w:r>
+        <w:rPr>
+          <w:rFonts w:ascii="More Perfect DOS VGA" w:hAnsi="More Perfect DOS VGA" w:cs="Times New Roman"/>
+        </w:rPr>
+        <w:t>VarDcl</w:t>
+      </w:r>
+      <w:r>
+        <w:rPr>
+          <w:rFonts w:ascii="More Perfect DOS VGA" w:hAnsi="More Perfect DOS VGA" w:cs="Times New Roman"/>
+        </w:rPr>
+        <w:t xml:space="preserve">}, </w:t>
+      </w:r>
+      <w:r>
+        <w:rPr>
+          <w:rFonts w:ascii="More Perfect DOS VGA" w:hAnsi="More Perfect DOS VGA" w:cs="Times New Roman"/>
+          <w:color w:val="FF0000"/>
+        </w:rPr>
+        <w:t>curlybracesclose</w:t>
+      </w:r>
+      <w:r>
+        <w:rPr>
+          <w:rFonts w:ascii="More Perfect DOS VGA" w:hAnsi="More Perfect DOS VGA" w:cs="Times New Roman"/>
+        </w:rPr>
+        <w:t>;</w:t>
+      </w:r>
+    </w:p>
+    <w:p>
+      <w:pPr>
+        <w:ind w:left="720"/>
+        <w:rPr>
+          <w:rFonts w:ascii="More Perfect DOS VGA" w:hAnsi="More Perfect DOS VGA" w:cs="Times New Roman"/>
+        </w:rPr>
+      </w:pPr>
+      <w:r>
+        <w:rPr>
+          <w:rFonts w:ascii="More Perfect DOS VGA" w:hAnsi="More Perfect DOS VGA" w:cs="Times New Roman"/>
+        </w:rPr>
+        <w:t xml:space="preserve">FunDcl = FuncExternDcl | (Type, </w:t>
+      </w:r>
+      <w:r>
+        <w:rPr>
+          <w:rFonts w:ascii="More Perfect DOS VGA" w:hAnsi="More Perfect DOS VGA" w:cs="Times New Roman"/>
+          <w:color w:val="FF0000"/>
+        </w:rPr>
+        <w:t>id</w:t>
+      </w:r>
+      <w:r>
+        <w:rPr>
+          <w:rFonts w:ascii="More Perfect DOS VGA" w:hAnsi="More Perfect DOS VGA" w:cs="Times New Roman"/>
+        </w:rPr>
+        <w:t>, FuncInternDclWOTypeIdAF)</w:t>
+      </w:r>
+      <w:r>
+        <w:rPr>
+          <w:rFonts w:ascii="More Perfect DOS VGA" w:hAnsi="More Perfect DOS VGA" w:cs="Times New Roman"/>
+        </w:rPr>
+        <w:t>;</w:t>
+      </w:r>
+    </w:p>
+    <w:p>
+      <w:pPr>
+        <w:ind w:left="720"/>
+        <w:rPr>
+          <w:rFonts w:ascii="More Perfect DOS VGA" w:hAnsi="More Perfect DOS VGA" w:cs="Times New Roman"/>
+        </w:rPr>
+      </w:pPr>
+      <w:r>
+        <w:rPr>
+          <w:rFonts w:ascii="More Perfect DOS VGA" w:hAnsi="More Perfect DOS VGA" w:cs="Times New Roman"/>
+        </w:rPr>
+        <w:t xml:space="preserve">FuncInternDcl = Type, </w:t>
+      </w:r>
+      <w:r>
+        <w:rPr>
+          <w:rFonts w:ascii="More Perfect DOS VGA" w:hAnsi="More Perfect DOS VGA" w:cs="Times New Roman"/>
+          <w:color w:val="FF0000"/>
+        </w:rPr>
+        <w:t>id</w:t>
+      </w:r>
+      <w:r>
+        <w:rPr>
+          <w:rFonts w:ascii="More Perfect DOS VGA" w:hAnsi="More Perfect DOS VGA" w:cs="Times New Roman"/>
+        </w:rPr>
+        <w:t xml:space="preserve">, </w:t>
+      </w:r>
+      <w:r>
+        <w:rPr>
+          <w:rFonts w:ascii="More Perfect DOS VGA" w:hAnsi="More Perfect DOS VGA" w:cs="Times New Roman"/>
+          <w:color w:val="FF0000"/>
+        </w:rPr>
+        <w:t>parenthesisopen</w:t>
+      </w:r>
+      <w:r>
+        <w:rPr>
+          <w:rFonts w:ascii="More Perfect DOS VGA" w:hAnsi="More Perfect DOS VGA" w:cs="Times New Roman"/>
+        </w:rPr>
+        <w:t>, (</w:t>
+      </w:r>
+      <w:r>
+        <w:rPr>
+          <w:rFonts w:ascii="More Perfect DOS VGA" w:hAnsi="More Perfect DOS VGA" w:cs="Times New Roman"/>
+          <w:color w:val="FF0000"/>
+        </w:rPr>
+        <w:t xml:space="preserve">parenthesisclose </w:t>
+      </w:r>
+      <w:r>
+        <w:rPr>
+          <w:rFonts w:ascii="More Perfect DOS VGA" w:hAnsi="More Perfect DOS VGA" w:cs="Times New Roman"/>
+        </w:rPr>
+        <w:t xml:space="preserve">| (Arguments, </w:t>
+      </w:r>
+      <w:r>
+        <w:rPr>
+          <w:rFonts w:ascii="More Perfect DOS VGA" w:hAnsi="More Perfect DOS VGA" w:cs="Times New Roman"/>
+          <w:color w:val="FF0000"/>
+        </w:rPr>
+        <w:t>parenthesisclose</w:t>
+      </w:r>
+      <w:r>
+        <w:rPr>
+          <w:rFonts w:ascii="More Perfect DOS VGA" w:hAnsi="More Perfect DOS VGA" w:cs="Times New Roman"/>
+        </w:rPr>
+        <w:t>)), (</w:t>
+      </w:r>
+      <w:r>
+        <w:rPr>
+          <w:rFonts w:ascii="More Perfect DOS VGA" w:hAnsi="More Perfect DOS VGA" w:cs="Times New Roman"/>
+          <w:color w:val="FF0000"/>
+        </w:rPr>
+        <w:t>semicolon</w:t>
+      </w:r>
+      <w:r>
+        <w:rPr>
+          <w:rFonts w:ascii="More Perfect DOS VGA" w:hAnsi="More Perfect DOS VGA" w:cs="Times New Roman"/>
+        </w:rPr>
+        <w:t xml:space="preserve">, </w:t>
+      </w:r>
+      <w:r>
+        <w:rPr>
+          <w:rFonts w:ascii="More Perfect DOS VGA" w:hAnsi="More Perfect DOS VGA" w:cs="Times New Roman"/>
+        </w:rPr>
+        <w:t>Block</w:t>
+      </w:r>
+      <w:r>
+        <w:rPr>
+          <w:rFonts w:ascii="More Perfect DOS VGA" w:hAnsi="More Perfect DOS VGA" w:cs="Times New Roman"/>
+        </w:rPr>
+        <w:t>)</w:t>
+      </w:r>
+      <w:r>
+        <w:rPr>
+          <w:rFonts w:ascii="More Perfect DOS VGA" w:hAnsi="More Perfect DOS VGA" w:cs="Times New Roman"/>
+        </w:rPr>
+        <w:t>;</w:t>
+      </w:r>
+    </w:p>
+    <w:p>
+      <w:pPr>
+        <w:ind w:left="720"/>
+        <w:rPr>
+          <w:rFonts w:ascii="More Perfect DOS VGA" w:hAnsi="More Perfect DOS VGA" w:cs="Times New Roman"/>
+        </w:rPr>
+      </w:pPr>
+      <w:r>
+        <w:rPr>
+          <w:rFonts w:ascii="More Perfect DOS VGA" w:hAnsi="More Perfect DOS VGA" w:cs="Times New Roman"/>
+        </w:rPr>
+        <w:t xml:space="preserve">Block = </w:t>
+      </w:r>
+      <w:r>
+        <w:rPr>
+          <w:rFonts w:ascii="More Perfect DOS VGA" w:hAnsi="More Perfect DOS VGA" w:cs="Times New Roman"/>
+          <w:color w:val="FF0000"/>
+        </w:rPr>
+        <w:t>curlybraceopen</w:t>
+      </w:r>
+      <w:r>
+        <w:rPr>
+          <w:rFonts w:ascii="More Perfect DOS VGA" w:hAnsi="More Perfect DOS VGA" w:cs="Times New Roman"/>
+        </w:rPr>
+        <w:t>, {VarDclIdP | StatementP | (</w:t>
+      </w:r>
+      <w:r>
+        <w:rPr>
+          <w:rFonts w:ascii="More Perfect DOS VGA" w:hAnsi="More Perfect DOS VGA" w:cs="Times New Roman"/>
+          <w:color w:val="FF0000"/>
+        </w:rPr>
+        <w:t>id</w:t>
+      </w:r>
+      <w:r>
+        <w:rPr>
+          <w:rFonts w:ascii="More Perfect DOS VGA" w:hAnsi="More Perfect DOS VGA" w:cs="Times New Roman"/>
+        </w:rPr>
+        <w:t xml:space="preserve">, (VarDclWOIdAF | StatementWOIdAF | </w:t>
+      </w:r>
+      <w:r>
+        <w:rPr>
+          <w:rFonts w:ascii="More Perfect DOS VGA" w:hAnsi="More Perfect DOS VGA" w:cs="Times New Roman"/>
+          <w:color w:val="FF0000"/>
+        </w:rPr>
+        <w:t>colon</w:t>
+      </w:r>
+      <w:r>
+        <w:rPr>
+          <w:rFonts w:ascii="More Perfect DOS VGA" w:hAnsi="More Perfect DOS VGA" w:cs="Times New Roman"/>
+        </w:rPr>
+        <w:t xml:space="preserve">))}, </w:t>
+      </w:r>
+      <w:r>
+        <w:rPr>
+          <w:rFonts w:ascii="More Perfect DOS VGA" w:hAnsi="More Perfect DOS VGA" w:cs="Times New Roman"/>
+          <w:color w:val="FF0000"/>
+        </w:rPr>
+        <w:t>curlybraceclose</w:t>
+      </w:r>
+      <w:r>
+        <w:rPr>
+          <w:rFonts w:ascii="More Perfect DOS VGA" w:hAnsi="More Perfect DOS VGA" w:cs="Times New Roman"/>
+        </w:rPr>
+        <w:t>;</w:t>
+      </w:r>
+    </w:p>
+    <w:p>
+      <w:pPr>
+        <w:ind w:left="720"/>
+        <w:rPr>
+          <w:rFonts w:ascii="More Perfect DOS VGA" w:hAnsi="More Perfect DOS VGA" w:cs="Times New Roman"/>
+        </w:rPr>
+      </w:pPr>
+      <w:r>
+        <w:rPr>
+          <w:rFonts w:ascii="More Perfect DOS VGA" w:hAnsi="More Perfect DOS VGA" w:cs="Times New Roman"/>
+        </w:rPr>
+        <w:t>Statement = StatementP | (</w:t>
+      </w:r>
+      <w:r>
+        <w:rPr>
+          <w:rFonts w:ascii="More Perfect DOS VGA" w:hAnsi="More Perfect DOS VGA" w:cs="Times New Roman"/>
+          <w:color w:val="FF0000"/>
+        </w:rPr>
+        <w:t>id</w:t>
+      </w:r>
+      <w:r>
+        <w:rPr>
+          <w:rFonts w:ascii="More Perfect DOS VGA" w:hAnsi="More Perfect DOS VGA" w:cs="Times New Roman"/>
+        </w:rPr>
+        <w:t>, StatementWOIdAF)</w:t>
+      </w:r>
+      <w:r>
+        <w:rPr>
+          <w:rFonts w:ascii="More Perfect DOS VGA" w:hAnsi="More Perfect DOS VGA" w:cs="Times New Roman"/>
+        </w:rPr>
+        <w:t>;</w:t>
+      </w:r>
+    </w:p>
+    <w:p>
+      <w:pPr>
+        <w:ind w:left="720"/>
+        <w:rPr>
+          <w:rFonts w:ascii="More Perfect DOS VGA" w:hAnsi="More Perfect DOS VGA" w:cs="Times New Roman"/>
+        </w:rPr>
+      </w:pPr>
+      <w:r>
+        <w:rPr>
+          <w:rFonts w:ascii="More Perfect DOS VGA" w:hAnsi="More Perfect DOS VGA" w:cs="Times New Roman"/>
+        </w:rPr>
+        <w:t>ConditionalStatement = (</w:t>
+      </w:r>
+      <w:r>
+        <w:rPr>
+          <w:rFonts w:ascii="More Perfect DOS VGA" w:hAnsi="More Perfect DOS VGA" w:cs="Times New Roman"/>
+          <w:color w:val="FF0000"/>
+        </w:rPr>
+        <w:t>if</w:t>
+      </w:r>
+      <w:r>
+        <w:rPr>
+          <w:rFonts w:ascii="More Perfect DOS VGA" w:hAnsi="More Perfect DOS VGA" w:cs="Times New Roman"/>
+        </w:rPr>
+        <w:t xml:space="preserve">, </w:t>
+      </w:r>
+      <w:r>
+        <w:rPr>
+          <w:rFonts w:ascii="More Perfect DOS VGA" w:hAnsi="More Perfect DOS VGA" w:cs="Times New Roman"/>
+          <w:color w:val="FF0000"/>
+        </w:rPr>
+        <w:t>parenthesisopen</w:t>
+      </w:r>
+      <w:r>
+        <w:rPr>
+          <w:rFonts w:ascii="More Perfect DOS VGA" w:hAnsi="More Perfect DOS VGA" w:cs="Times New Roman"/>
+          <w:color w:val="000000" w:themeColor="text1"/>
+        </w:rPr>
+        <w:t xml:space="preserve">, Expr, </w:t>
+      </w:r>
+      <w:r>
+        <w:rPr>
+          <w:rFonts w:ascii="More Perfect DOS VGA" w:hAnsi="More Perfect DOS VGA" w:cs="Times New Roman"/>
+          <w:color w:val="FF0000"/>
+        </w:rPr>
+        <w:t>parenthesisclose</w:t>
+      </w:r>
+      <w:r>
+        <w:rPr>
+          <w:rFonts w:ascii="More Perfect DOS VGA" w:hAnsi="More Perfect DOS VGA" w:cs="Times New Roman"/>
+          <w:color w:val="000000" w:themeColor="text1"/>
+        </w:rPr>
+        <w:t xml:space="preserve">, (Block | Statement), </w:t>
+      </w:r>
+      <w:r>
+        <w:rPr>
+          <w:rFonts w:ascii="More Perfect DOS VGA" w:hAnsi="More Perfect DOS VGA" w:cs="Times New Roman"/>
+          <w:color w:val="FF0000"/>
+        </w:rPr>
+        <w:t>else</w:t>
+      </w:r>
+      <w:r>
+        <w:rPr>
+          <w:rFonts w:ascii="More Perfect DOS VGA" w:hAnsi="More Perfect DOS VGA" w:cs="Times New Roman"/>
+          <w:color w:val="000000" w:themeColor="text1"/>
+        </w:rPr>
+        <w:t>, (Block | Statement)</w:t>
+      </w:r>
+      <w:r>
+        <w:rPr>
+          <w:rFonts w:ascii="More Perfect DOS VGA" w:hAnsi="More Perfect DOS VGA" w:cs="Times New Roman"/>
+        </w:rPr>
+        <w:t>) | (</w:t>
+      </w:r>
+      <w:r>
+        <w:rPr>
+          <w:rFonts w:ascii="More Perfect DOS VGA" w:hAnsi="More Perfect DOS VGA" w:cs="Times New Roman"/>
+          <w:color w:val="FF0000"/>
+        </w:rPr>
+        <w:t>switch</w:t>
+      </w:r>
+      <w:r>
+        <w:rPr>
+          <w:rFonts w:ascii="More Perfect DOS VGA" w:hAnsi="More Perfect DOS VGA" w:cs="Times New Roman"/>
+        </w:rPr>
+        <w:t xml:space="preserve">, </w:t>
+      </w:r>
+      <w:r>
+        <w:rPr>
+          <w:rFonts w:ascii="More Perfect DOS VGA" w:hAnsi="More Perfect DOS VGA" w:cs="Times New Roman"/>
+          <w:color w:val="FF0000"/>
+        </w:rPr>
+        <w:t>parenthesisopen</w:t>
+      </w:r>
+      <w:r>
+        <w:rPr>
+          <w:rFonts w:ascii="More Perfect DOS VGA" w:hAnsi="More Perfect DOS VGA" w:cs="Times New Roman"/>
+        </w:rPr>
+        <w:t xml:space="preserve">, Variable, </w:t>
+      </w:r>
+      <w:r>
+        <w:rPr>
+          <w:rFonts w:ascii="More Perfect DOS VGA" w:hAnsi="More Perfect DOS VGA" w:cs="Times New Roman"/>
+          <w:color w:val="FF0000"/>
+        </w:rPr>
+        <w:t>parenthesisclose</w:t>
+      </w:r>
+      <w:r>
+        <w:rPr>
+          <w:rFonts w:ascii="More Perfect DOS VGA" w:hAnsi="More Perfect DOS VGA" w:cs="Times New Roman"/>
+        </w:rPr>
+        <w:t xml:space="preserve">, </w:t>
+      </w:r>
+      <w:r>
+        <w:rPr>
+          <w:rFonts w:ascii="More Perfect DOS VGA" w:hAnsi="More Perfect DOS VGA" w:cs="Times New Roman"/>
+          <w:color w:val="FF0000"/>
+        </w:rPr>
+        <w:t>curlybracesopen</w:t>
+      </w:r>
+      <w:r>
+        <w:rPr>
+          <w:rFonts w:ascii="More Perfect DOS VGA" w:hAnsi="More Perfect DOS VGA" w:cs="Times New Roman"/>
+        </w:rPr>
+        <w:t xml:space="preserve">, </w:t>
+      </w:r>
+      <w:r>
+        <w:rPr>
+          <w:rFonts w:ascii="More Perfect DOS VGA" w:hAnsi="More Perfect DOS VGA" w:cs="Times New Roman"/>
+        </w:rPr>
+        <w:t>(</w:t>
+      </w:r>
+      <w:r>
+        <w:rPr>
+          <w:rFonts w:ascii="More Perfect DOS VGA" w:hAnsi="More Perfect DOS VGA" w:cs="Times New Roman"/>
+          <w:color w:val="FF0000"/>
+        </w:rPr>
+        <w:t>curlybracesclose</w:t>
+      </w:r>
+      <w:r>
+        <w:rPr>
+          <w:rFonts w:ascii="More Perfect DOS VGA" w:hAnsi="More Perfect DOS VGA" w:cs="Times New Roman"/>
+        </w:rPr>
+        <w:t xml:space="preserve"> | (Cases, (</w:t>
+      </w:r>
+      <w:r>
+        <w:rPr>
+          <w:rFonts w:ascii="More Perfect DOS VGA" w:hAnsi="More Perfect DOS VGA" w:cs="Times New Roman"/>
+          <w:color w:val="FF0000"/>
+        </w:rPr>
+        <w:t>curlybracesclose</w:t>
+      </w:r>
+      <w:r>
+        <w:rPr>
+          <w:rFonts w:ascii="More Perfect DOS VGA" w:hAnsi="More Perfect DOS VGA" w:cs="Times New Roman"/>
+        </w:rPr>
+        <w:t xml:space="preserve"> | (default</w:t>
+      </w:r>
+      <w:r>
+        <w:rPr>
+          <w:rFonts w:ascii="More Perfect DOS VGA" w:hAnsi="More Perfect DOS VGA" w:cs="Times New Roman"/>
+        </w:rPr>
+        <w:t>,</w:t>
+      </w:r>
+      <w:r>
+        <w:rPr>
+          <w:rFonts w:ascii="More Perfect DOS VGA" w:hAnsi="More Perfect DOS VGA" w:cs="Times New Roman"/>
+        </w:rPr>
+        <w:t xml:space="preserve"> colon, (Statement | Block),</w:t>
+      </w:r>
+      <w:r>
+        <w:rPr>
+          <w:rFonts w:ascii="More Perfect DOS VGA" w:hAnsi="More Perfect DOS VGA" w:cs="Times New Roman"/>
+        </w:rPr>
+        <w:t xml:space="preserve"> </w:t>
+      </w:r>
+      <w:r>
+        <w:rPr>
+          <w:rFonts w:ascii="More Perfect DOS VGA" w:hAnsi="More Perfect DOS VGA" w:cs="Times New Roman"/>
+          <w:color w:val="FF0000"/>
+        </w:rPr>
+        <w:t>curlybracesclose</w:t>
+      </w:r>
+      <w:r>
+        <w:rPr>
+          <w:rFonts w:ascii="More Perfect DOS VGA" w:hAnsi="More Perfect DOS VGA" w:cs="Times New Roman"/>
+        </w:rPr>
+        <w:t>)</w:t>
+      </w:r>
+      <w:r>
+        <w:rPr>
+          <w:rFonts w:ascii="More Perfect DOS VGA" w:hAnsi="More Perfect DOS VGA" w:cs="Times New Roman"/>
+        </w:rPr>
+        <w:t xml:space="preserve">)) | (default, </w:t>
+      </w:r>
+      <w:r>
+        <w:rPr>
+          <w:rFonts w:ascii="More Perfect DOS VGA" w:hAnsi="More Perfect DOS VGA" w:cs="Times New Roman"/>
+        </w:rPr>
+        <w:t>(</w:t>
+      </w:r>
+      <w:r>
+        <w:rPr>
+          <w:rFonts w:ascii="More Perfect DOS VGA" w:hAnsi="More Perfect DOS VGA" w:cs="Times New Roman"/>
+          <w:color w:val="FF0000"/>
+        </w:rPr>
+        <w:t>curlybracesclose</w:t>
+      </w:r>
+      <w:r>
+        <w:rPr>
+          <w:rFonts w:ascii="More Perfect DOS VGA" w:hAnsi="More Perfect DOS VGA" w:cs="Times New Roman"/>
+        </w:rPr>
+        <w:t xml:space="preserve"> | (</w:t>
+      </w:r>
+      <w:r>
+        <w:rPr>
+          <w:rFonts w:ascii="More Perfect DOS VGA" w:hAnsi="More Perfect DOS VGA" w:cs="Times New Roman"/>
+          <w:color w:val="FF0000"/>
+        </w:rPr>
+        <w:t>default</w:t>
+      </w:r>
+      <w:r>
+        <w:rPr>
+          <w:rFonts w:ascii="More Perfect DOS VGA" w:hAnsi="More Perfect DOS VGA" w:cs="Times New Roman"/>
+        </w:rPr>
+        <w:t xml:space="preserve">, </w:t>
+      </w:r>
+      <w:r>
+        <w:rPr>
+          <w:rFonts w:ascii="More Perfect DOS VGA" w:hAnsi="More Perfect DOS VGA" w:cs="Times New Roman"/>
+          <w:color w:val="FF0000"/>
+        </w:rPr>
+        <w:t>colon</w:t>
+      </w:r>
+      <w:r>
+        <w:rPr>
+          <w:rFonts w:ascii="More Perfect DOS VGA" w:hAnsi="More Perfect DOS VGA" w:cs="Times New Roman"/>
+        </w:rPr>
+        <w:t xml:space="preserve">, (Statement | Block), </w:t>
+      </w:r>
+      <w:r>
+        <w:rPr>
+          <w:rFonts w:ascii="More Perfect DOS VGA" w:hAnsi="More Perfect DOS VGA" w:cs="Times New Roman"/>
+          <w:color w:val="FF0000"/>
+        </w:rPr>
+        <w:t>curlybracesclose</w:t>
+      </w:r>
+      <w:r>
+        <w:rPr>
+          <w:rFonts w:ascii="More Perfect DOS VGA" w:hAnsi="More Perfect DOS VGA" w:cs="Times New Roman"/>
+        </w:rPr>
+        <w:t>)))</w:t>
+      </w:r>
+      <w:r>
+        <w:rPr>
+          <w:rFonts w:ascii="More Perfect DOS VGA" w:hAnsi="More Perfect DOS VGA" w:cs="Times New Roman"/>
+        </w:rPr>
+        <w:t>)</w:t>
+      </w:r>
+      <w:r>
+        <w:rPr>
+          <w:rFonts w:ascii="More Perfect DOS VGA" w:hAnsi="More Perfect DOS VGA" w:cs="Times New Roman"/>
+        </w:rPr>
+        <w:t>;</w:t>
+      </w:r>
+      <w:bookmarkStart w:id="0" w:name="_GoBack"/>
+      <w:bookmarkEnd w:id="0"/>
+    </w:p>
+    <w:p>
+      <w:pPr>
+        <w:ind w:left="720"/>
+        <w:rPr>
+          <w:rFonts w:ascii="More Perfect DOS VGA" w:hAnsi="More Perfect DOS VGA" w:cs="Times New Roman"/>
+        </w:rPr>
+      </w:pPr>
+    </w:p>
+    <w:p>
+      <w:pPr>
+        <w:ind w:left="720"/>
+        <w:rPr>
+          <w:rFonts w:ascii="More Perfect DOS VGA" w:hAnsi="More Perfect DOS VGA" w:cs="Times New Roman"/>
+          <w:color w:val="000000" w:themeColor="text1"/>
+        </w:rPr>
+      </w:pPr>
+    </w:p>
+    <w:p>
+      <w:pPr>
+        <w:ind w:left="720"/>
+        <w:rPr>
+          <w:rFonts w:ascii="More Perfect DOS VGA" w:hAnsi="More Perfect DOS VGA" w:cs="Times New Roman"/>
+          <w:color w:val="000000" w:themeColor="text1"/>
+        </w:rPr>
+      </w:pPr>
+      <w:r>
+        <w:rPr>
+          <w:rFonts w:ascii="More Perfect DOS VGA" w:hAnsi="More Perfect DOS VGA" w:cs="Times New Roman"/>
+          <w:color w:val="000000" w:themeColor="text1"/>
+        </w:rPr>
+        <w:br/>
+      </w:r>
+      <w:r>
+        <w:rPr>
+          <w:rFonts w:ascii="More Perfect DOS VGA" w:hAnsi="More Perfect DOS VGA" w:cs="Times New Roman"/>
+        </w:rPr>
+        <w:br/>
+      </w:r>
+      <w:r>
+        <w:rPr>
+          <w:rFonts w:ascii="More Perfect DOS VGA" w:hAnsi="More Perfect DOS VGA" w:cs="Times New Roman"/>
+        </w:rPr>
+        <w:tab/>
+      </w:r>
+    </w:p>
+    <w:p>
+      <w:pPr>
+        <w:rPr>
+          <w:sz w:val="36"/>
+          <w:szCs w:val="36"/>
+        </w:rPr>
+      </w:pPr>
     </w:p>
     <w:p/>
     <w:p/>

</xml_diff>

<commit_message>
next a major change is to come
</commit_message>
<xml_diff>
--- a/Doc.docx
+++ b/Doc.docx
@@ -2330,6 +2330,7 @@
         </w:rPr>
         <w:t>)))</w:t>
       </w:r>
+      <w:proofErr w:type="gramStart"/>
       <w:r>
         <w:rPr>
           <w:rFonts w:ascii="More Perfect DOS VGA" w:hAnsi="More Perfect DOS VGA" w:cs="Times New Roman"/>
@@ -2341,9 +2342,875 @@
           <w:rFonts w:ascii="More Perfect DOS VGA" w:hAnsi="More Perfect DOS VGA" w:cs="Times New Roman"/>
         </w:rPr>
         <w:t>;</w:t>
+      </w:r>
+      <w:proofErr w:type="gramEnd"/>
+    </w:p>
+    <w:p>
+      <w:pPr>
+        <w:ind w:left="720"/>
+        <w:rPr>
+          <w:rFonts w:ascii="More Perfect DOS VGA" w:hAnsi="More Perfect DOS VGA" w:cs="Times New Roman"/>
+        </w:rPr>
+      </w:pPr>
+      <w:r>
+        <w:rPr>
+          <w:rFonts w:ascii="More Perfect DOS VGA" w:hAnsi="More Perfect DOS VGA" w:cs="Times New Roman"/>
+        </w:rPr>
+        <w:t xml:space="preserve">Case = </w:t>
+      </w:r>
+      <w:r>
+        <w:rPr>
+          <w:rFonts w:ascii="More Perfect DOS VGA" w:hAnsi="More Perfect DOS VGA" w:cs="Times New Roman"/>
+          <w:color w:val="FF0000"/>
+        </w:rPr>
+        <w:t>case</w:t>
+      </w:r>
+      <w:r>
+        <w:rPr>
+          <w:rFonts w:ascii="More Perfect DOS VGA" w:hAnsi="More Perfect DOS VGA" w:cs="Times New Roman"/>
+        </w:rPr>
+        <w:t xml:space="preserve">, IntegerConstant, </w:t>
+      </w:r>
+      <w:r>
+        <w:rPr>
+          <w:rFonts w:ascii="More Perfect DOS VGA" w:hAnsi="More Perfect DOS VGA" w:cs="Times New Roman"/>
+          <w:color w:val="FF0000"/>
+        </w:rPr>
+        <w:t>colon</w:t>
+      </w:r>
+      <w:r>
+        <w:rPr>
+          <w:rFonts w:ascii="More Perfect DOS VGA" w:hAnsi="More Perfect DOS VGA" w:cs="Times New Roman"/>
+        </w:rPr>
+        <w:t>, (Statement | Block)</w:t>
+      </w:r>
+      <w:r>
+        <w:rPr>
+          <w:rFonts w:ascii="More Perfect DOS VGA" w:hAnsi="More Perfect DOS VGA" w:cs="Times New Roman"/>
+        </w:rPr>
+        <w:t>;</w:t>
+      </w:r>
+    </w:p>
+    <w:p>
+      <w:pPr>
+        <w:ind w:left="720"/>
+        <w:rPr>
+          <w:rFonts w:ascii="More Perfect DOS VGA" w:hAnsi="More Perfect DOS VGA" w:cs="Times New Roman"/>
+        </w:rPr>
+      </w:pPr>
+      <w:r>
+        <w:rPr>
+          <w:rFonts w:ascii="More Perfect DOS VGA" w:hAnsi="More Perfect DOS VGA" w:cs="Times New Roman"/>
+        </w:rPr>
+        <w:t>Cases = Case, {Case}</w:t>
+      </w:r>
+      <w:r>
+        <w:rPr>
+          <w:rFonts w:ascii="More Perfect DOS VGA" w:hAnsi="More Perfect DOS VGA" w:cs="Times New Roman"/>
+        </w:rPr>
+        <w:t>;</w:t>
+      </w:r>
+    </w:p>
+    <w:p>
+      <w:pPr>
+        <w:ind w:left="720"/>
+        <w:rPr>
+          <w:rFonts w:ascii="More Perfect DOS VGA" w:hAnsi="More Perfect DOS VGA" w:cs="Times New Roman"/>
+        </w:rPr>
+      </w:pPr>
+      <w:proofErr w:type="spellStart"/>
+      <w:r>
+        <w:rPr>
+          <w:rFonts w:ascii="More Perfect DOS VGA" w:hAnsi="More Perfect DOS VGA" w:cs="Times New Roman"/>
+        </w:rPr>
+        <w:t>LoopStatement</w:t>
+      </w:r>
+      <w:proofErr w:type="spellEnd"/>
+      <w:r>
+        <w:rPr>
+          <w:rFonts w:ascii="More Perfect DOS VGA" w:hAnsi="More Perfect DOS VGA" w:cs="Times New Roman"/>
+        </w:rPr>
+        <w:t xml:space="preserve"> = </w:t>
+      </w:r>
+      <w:r>
+        <w:rPr>
+          <w:rFonts w:ascii="More Perfect DOS VGA" w:hAnsi="More Perfect DOS VGA" w:cs="Times New Roman"/>
+        </w:rPr>
+        <w:t>((</w:t>
+      </w:r>
+      <w:r>
+        <w:rPr>
+          <w:rFonts w:ascii="More Perfect DOS VGA" w:hAnsi="More Perfect DOS VGA" w:cs="Times New Roman"/>
+        </w:rPr>
+        <w:t>(</w:t>
+      </w:r>
+      <w:r>
+        <w:rPr>
+          <w:rFonts w:ascii="More Perfect DOS VGA" w:hAnsi="More Perfect DOS VGA" w:cs="Times New Roman"/>
+          <w:color w:val="FF0000"/>
+        </w:rPr>
+        <w:t>while</w:t>
+      </w:r>
+      <w:r>
+        <w:rPr>
+          <w:rFonts w:ascii="More Perfect DOS VGA" w:hAnsi="More Perfect DOS VGA" w:cs="Times New Roman"/>
+        </w:rPr>
+        <w:t xml:space="preserve">, </w:t>
+      </w:r>
+      <w:r>
+        <w:rPr>
+          <w:rFonts w:ascii="More Perfect DOS VGA" w:hAnsi="More Perfect DOS VGA" w:cs="Times New Roman"/>
+          <w:color w:val="FF0000"/>
+        </w:rPr>
+        <w:t>parenthesisopen</w:t>
+      </w:r>
+      <w:r>
+        <w:rPr>
+          <w:rFonts w:ascii="More Perfect DOS VGA" w:hAnsi="More Perfect DOS VGA" w:cs="Times New Roman"/>
+        </w:rPr>
+        <w:t xml:space="preserve">, Expr, </w:t>
+      </w:r>
+      <w:r>
+        <w:rPr>
+          <w:rFonts w:ascii="More Perfect DOS VGA" w:hAnsi="More Perfect DOS VGA" w:cs="Times New Roman"/>
+          <w:color w:val="FF0000"/>
+        </w:rPr>
+        <w:t>parenthesisclose</w:t>
+      </w:r>
+      <w:r>
+        <w:rPr>
+          <w:rFonts w:ascii="More Perfect DOS VGA" w:hAnsi="More Perfect DOS VGA" w:cs="Times New Roman"/>
+        </w:rPr>
+        <w:t>) | (</w:t>
+      </w:r>
+      <w:r>
+        <w:rPr>
+          <w:rFonts w:ascii="More Perfect DOS VGA" w:hAnsi="More Perfect DOS VGA" w:cs="Times New Roman"/>
+          <w:color w:val="FF0000"/>
+        </w:rPr>
+        <w:t>for</w:t>
+      </w:r>
+      <w:r>
+        <w:rPr>
+          <w:rFonts w:ascii="More Perfect DOS VGA" w:hAnsi="More Perfect DOS VGA" w:cs="Times New Roman"/>
+        </w:rPr>
+        <w:t xml:space="preserve">, </w:t>
+      </w:r>
+      <w:r>
+        <w:rPr>
+          <w:rFonts w:ascii="More Perfect DOS VGA" w:hAnsi="More Perfect DOS VGA" w:cs="Times New Roman"/>
+          <w:color w:val="FF0000"/>
+        </w:rPr>
+        <w:t>parenthesisopen</w:t>
+      </w:r>
+      <w:r>
+        <w:rPr>
+          <w:rFonts w:ascii="More Perfect DOS VGA" w:hAnsi="More Perfect DOS VGA" w:cs="Times New Roman"/>
+        </w:rPr>
+        <w:t xml:space="preserve">, </w:t>
+      </w:r>
+      <w:r>
+        <w:rPr>
+          <w:rFonts w:ascii="More Perfect DOS VGA" w:hAnsi="More Perfect DOS VGA" w:cs="Times New Roman"/>
+        </w:rPr>
+        <w:t>((</w:t>
+      </w:r>
+      <w:r>
+        <w:rPr>
+          <w:rFonts w:ascii="More Perfect DOS VGA" w:hAnsi="More Perfect DOS VGA" w:cs="Times New Roman"/>
+          <w:color w:val="FF0000"/>
+        </w:rPr>
+        <w:t>id</w:t>
+      </w:r>
+      <w:r>
+        <w:rPr>
+          <w:rFonts w:ascii="More Perfect DOS VGA" w:hAnsi="More Perfect DOS VGA" w:cs="Times New Roman"/>
+        </w:rPr>
+        <w:t xml:space="preserve">, </w:t>
+      </w:r>
+      <w:proofErr w:type="spellStart"/>
+      <w:r>
+        <w:rPr>
+          <w:rFonts w:ascii="More Perfect DOS VGA" w:hAnsi="More Perfect DOS VGA" w:cs="Times New Roman"/>
+          <w:color w:val="FF0000"/>
+        </w:rPr>
+        <w:t>bracketopen</w:t>
+      </w:r>
+      <w:proofErr w:type="spellEnd"/>
+      <w:r>
+        <w:rPr>
+          <w:rFonts w:ascii="More Perfect DOS VGA" w:hAnsi="More Perfect DOS VGA" w:cs="Times New Roman"/>
+        </w:rPr>
+        <w:t>, ((</w:t>
+      </w:r>
+      <w:proofErr w:type="spellStart"/>
+      <w:r>
+        <w:rPr>
+          <w:rFonts w:ascii="More Perfect DOS VGA" w:hAnsi="More Perfect DOS VGA" w:cs="Times New Roman"/>
+        </w:rPr>
+        <w:t>VariableWOIdAFWOBSAF</w:t>
+      </w:r>
+      <w:proofErr w:type="spellEnd"/>
+      <w:r>
+        <w:rPr>
+          <w:rFonts w:ascii="More Perfect DOS VGA" w:hAnsi="More Perfect DOS VGA" w:cs="Times New Roman"/>
+        </w:rPr>
+        <w:t xml:space="preserve">, </w:t>
+      </w:r>
+      <w:r>
+        <w:rPr>
+          <w:rFonts w:ascii="More Perfect DOS VGA" w:hAnsi="More Perfect DOS VGA" w:cs="Times New Roman"/>
+          <w:color w:val="FF0000"/>
+        </w:rPr>
+        <w:t>assignment</w:t>
+      </w:r>
+      <w:r>
+        <w:rPr>
+          <w:rFonts w:ascii="More Perfect DOS VGA" w:hAnsi="More Perfect DOS VGA" w:cs="Times New Roman"/>
+        </w:rPr>
+        <w:t>, Expr</w:t>
+      </w:r>
+      <w:r>
+        <w:rPr>
+          <w:rFonts w:ascii="More Perfect DOS VGA" w:hAnsi="More Perfect DOS VGA" w:cs="Times New Roman"/>
+        </w:rPr>
+        <w:t>)</w:t>
+      </w:r>
+      <w:r>
+        <w:rPr>
+          <w:rFonts w:ascii="More Perfect DOS VGA" w:hAnsi="More Perfect DOS VGA" w:cs="Times New Roman"/>
+        </w:rPr>
+        <w:t xml:space="preserve"> | </w:t>
+      </w:r>
+      <w:proofErr w:type="spellStart"/>
+      <w:r>
+        <w:rPr>
+          <w:rFonts w:ascii="More Perfect DOS VGA" w:hAnsi="More Perfect DOS VGA" w:cs="Times New Roman"/>
+        </w:rPr>
+        <w:t>Var</w:t>
+      </w:r>
+      <w:r>
+        <w:rPr>
+          <w:rFonts w:ascii="More Perfect DOS VGA" w:hAnsi="More Perfect DOS VGA" w:cs="Times New Roman"/>
+        </w:rPr>
+        <w:t>InitDclWOIdAFWOBSAF</w:t>
+      </w:r>
+      <w:proofErr w:type="spellEnd"/>
+      <w:r>
+        <w:rPr>
+          <w:rFonts w:ascii="More Perfect DOS VGA" w:hAnsi="More Perfect DOS VGA" w:cs="Times New Roman"/>
+        </w:rPr>
+        <w:t>)) | Var</w:t>
+      </w:r>
+      <w:r>
+        <w:rPr>
+          <w:rFonts w:ascii="More Perfect DOS VGA" w:hAnsi="More Perfect DOS VGA" w:cs="Times New Roman"/>
+        </w:rPr>
+        <w:t>Init</w:t>
+      </w:r>
+      <w:r>
+        <w:rPr>
+          <w:rFonts w:ascii="More Perfect DOS VGA" w:hAnsi="More Perfect DOS VGA" w:cs="Times New Roman"/>
+        </w:rPr>
+        <w:t xml:space="preserve">DclP | </w:t>
+      </w:r>
+      <w:r>
+        <w:rPr>
+          <w:rFonts w:ascii="More Perfect DOS VGA" w:hAnsi="More Perfect DOS VGA" w:cs="Times New Roman"/>
+          <w:color w:val="FF0000"/>
+        </w:rPr>
+        <w:t>semicolon</w:t>
+      </w:r>
+      <w:r>
+        <w:rPr>
+          <w:rFonts w:ascii="More Perfect DOS VGA" w:hAnsi="More Perfect DOS VGA" w:cs="Times New Roman"/>
+        </w:rPr>
+        <w:t>)</w:t>
+      </w:r>
+      <w:r>
+        <w:rPr>
+          <w:rFonts w:ascii="More Perfect DOS VGA" w:hAnsi="More Perfect DOS VGA" w:cs="Times New Roman"/>
+        </w:rPr>
+        <w:t>)</w:t>
+      </w:r>
+      <w:r>
+        <w:rPr>
+          <w:rFonts w:ascii="More Perfect DOS VGA" w:hAnsi="More Perfect DOS VGA" w:cs="Times New Roman"/>
+        </w:rPr>
+        <w:t>), (Statement, Block))</w:t>
+      </w:r>
+      <w:r>
+        <w:rPr>
+          <w:rFonts w:ascii="More Perfect DOS VGA" w:hAnsi="More Perfect DOS VGA" w:cs="Times New Roman"/>
+        </w:rPr>
+        <w:t xml:space="preserve"> | (</w:t>
+      </w:r>
+      <w:r>
+        <w:rPr>
+          <w:rFonts w:ascii="More Perfect DOS VGA" w:hAnsi="More Perfect DOS VGA" w:cs="Times New Roman"/>
+          <w:color w:val="FF0000"/>
+        </w:rPr>
+        <w:t>do</w:t>
+      </w:r>
+      <w:r>
+        <w:rPr>
+          <w:rFonts w:ascii="More Perfect DOS VGA" w:hAnsi="More Perfect DOS VGA" w:cs="Times New Roman"/>
+        </w:rPr>
+        <w:t xml:space="preserve">, Block, </w:t>
+      </w:r>
+      <w:r>
+        <w:rPr>
+          <w:rFonts w:ascii="More Perfect DOS VGA" w:hAnsi="More Perfect DOS VGA" w:cs="Times New Roman"/>
+        </w:rPr>
+        <w:t>(</w:t>
+      </w:r>
+      <w:r>
+        <w:rPr>
+          <w:rFonts w:ascii="More Perfect DOS VGA" w:hAnsi="More Perfect DOS VGA" w:cs="Times New Roman"/>
+          <w:color w:val="FF0000"/>
+        </w:rPr>
+        <w:t xml:space="preserve">while </w:t>
+      </w:r>
+      <w:r>
+        <w:rPr>
+          <w:rFonts w:ascii="More Perfect DOS VGA" w:hAnsi="More Perfect DOS VGA" w:cs="Times New Roman"/>
+        </w:rPr>
+        <w:t xml:space="preserve">| </w:t>
+      </w:r>
+      <w:r>
+        <w:rPr>
+          <w:rFonts w:ascii="More Perfect DOS VGA" w:hAnsi="More Perfect DOS VGA" w:cs="Times New Roman"/>
+          <w:color w:val="FF0000"/>
+        </w:rPr>
+        <w:t>until</w:t>
+      </w:r>
+      <w:r>
+        <w:rPr>
+          <w:rFonts w:ascii="More Perfect DOS VGA" w:hAnsi="More Perfect DOS VGA" w:cs="Times New Roman"/>
+        </w:rPr>
+        <w:t xml:space="preserve">), </w:t>
+      </w:r>
+      <w:r>
+        <w:rPr>
+          <w:rFonts w:ascii="More Perfect DOS VGA" w:hAnsi="More Perfect DOS VGA" w:cs="Times New Roman"/>
+          <w:color w:val="FF0000"/>
+        </w:rPr>
+        <w:t>parenthesisopen</w:t>
+      </w:r>
+      <w:r>
+        <w:rPr>
+          <w:rFonts w:ascii="More Perfect DOS VGA" w:hAnsi="More Perfect DOS VGA" w:cs="Times New Roman"/>
+        </w:rPr>
+        <w:t xml:space="preserve">, Expr, </w:t>
+      </w:r>
+      <w:r>
+        <w:rPr>
+          <w:rFonts w:ascii="More Perfect DOS VGA" w:hAnsi="More Perfect DOS VGA" w:cs="Times New Roman"/>
+          <w:color w:val="FF0000"/>
+        </w:rPr>
+        <w:t>parenthesisclose</w:t>
+      </w:r>
+      <w:r>
+        <w:rPr>
+          <w:rFonts w:ascii="More Perfect DOS VGA" w:hAnsi="More Perfect DOS VGA" w:cs="Times New Roman"/>
+        </w:rPr>
+        <w:t xml:space="preserve">, </w:t>
+      </w:r>
+      <w:r>
+        <w:rPr>
+          <w:rFonts w:ascii="More Perfect DOS VGA" w:hAnsi="More Perfect DOS VGA" w:cs="Times New Roman"/>
+          <w:color w:val="FF0000"/>
+        </w:rPr>
+        <w:t>semicolon</w:t>
+      </w:r>
+      <w:r>
+        <w:rPr>
+          <w:rFonts w:ascii="More Perfect DOS VGA" w:hAnsi="More Perfect DOS VGA" w:cs="Times New Roman"/>
+        </w:rPr>
+        <w:t>);</w:t>
+      </w:r>
+    </w:p>
+    <w:p>
+      <w:pPr>
+        <w:ind w:left="720"/>
+        <w:rPr>
+          <w:rFonts w:ascii="More Perfect DOS VGA" w:hAnsi="More Perfect DOS VGA" w:cs="Times New Roman"/>
+        </w:rPr>
+      </w:pPr>
+      <w:r>
+        <w:rPr>
+          <w:rFonts w:ascii="More Perfect DOS VGA" w:hAnsi="More Perfect DOS VGA" w:cs="Times New Roman"/>
+        </w:rPr>
+        <w:t xml:space="preserve">FuncExternDcl = </w:t>
+      </w:r>
+      <w:r>
+        <w:rPr>
+          <w:rFonts w:ascii="More Perfect DOS VGA" w:hAnsi="More Perfect DOS VGA" w:cs="Times New Roman"/>
+          <w:color w:val="FF0000"/>
+        </w:rPr>
+        <w:t>extern</w:t>
+      </w:r>
+      <w:r>
+        <w:rPr>
+          <w:rFonts w:ascii="More Perfect DOS VGA" w:hAnsi="More Perfect DOS VGA" w:cs="Times New Roman"/>
+        </w:rPr>
+        <w:t xml:space="preserve">, Type, </w:t>
+      </w:r>
+      <w:r>
+        <w:rPr>
+          <w:rFonts w:ascii="More Perfect DOS VGA" w:hAnsi="More Perfect DOS VGA" w:cs="Times New Roman"/>
+          <w:color w:val="FF0000"/>
+        </w:rPr>
+        <w:t>id</w:t>
+      </w:r>
+      <w:r>
+        <w:rPr>
+          <w:rFonts w:ascii="More Perfect DOS VGA" w:hAnsi="More Perfect DOS VGA" w:cs="Times New Roman"/>
+        </w:rPr>
+        <w:t xml:space="preserve">, </w:t>
+      </w:r>
+      <w:r>
+        <w:rPr>
+          <w:rFonts w:ascii="More Perfect DOS VGA" w:hAnsi="More Perfect DOS VGA" w:cs="Times New Roman"/>
+          <w:color w:val="FF0000"/>
+        </w:rPr>
+        <w:t>semicolon</w:t>
+      </w:r>
+      <w:r>
+        <w:rPr>
+          <w:rFonts w:ascii="More Perfect DOS VGA" w:hAnsi="More Perfect DOS VGA" w:cs="Times New Roman"/>
+        </w:rPr>
+        <w:t>;</w:t>
+      </w:r>
+    </w:p>
+    <w:p>
+      <w:pPr>
+        <w:ind w:left="720"/>
+        <w:rPr>
+          <w:rFonts w:ascii="More Perfect DOS VGA" w:hAnsi="More Perfect DOS VGA" w:cs="Times New Roman"/>
+        </w:rPr>
+      </w:pPr>
+      <w:r>
+        <w:rPr>
+          <w:rFonts w:ascii="More Perfect DOS VGA" w:hAnsi="More Perfect DOS VGA" w:cs="Times New Roman"/>
+        </w:rPr>
+        <w:t xml:space="preserve">Arguments = </w:t>
+      </w:r>
+      <w:proofErr w:type="spellStart"/>
+      <w:r>
+        <w:rPr>
+          <w:rFonts w:ascii="More Perfect DOS VGA" w:hAnsi="More Perfect DOS VGA" w:cs="Times New Roman"/>
+        </w:rPr>
+        <w:t>SoloType</w:t>
+      </w:r>
+      <w:proofErr w:type="spellEnd"/>
+      <w:r>
+        <w:rPr>
+          <w:rFonts w:ascii="More Perfect DOS VGA" w:hAnsi="More Perfect DOS VGA" w:cs="Times New Roman"/>
+        </w:rPr>
+        <w:t xml:space="preserve">, </w:t>
+      </w:r>
+      <w:r>
+        <w:rPr>
+          <w:rFonts w:ascii="More Perfect DOS VGA" w:hAnsi="More Perfect DOS VGA" w:cs="Times New Roman"/>
+          <w:color w:val="FF0000"/>
+        </w:rPr>
+        <w:t>id</w:t>
+      </w:r>
+      <w:r>
+        <w:rPr>
+          <w:rFonts w:ascii="More Perfect DOS VGA" w:hAnsi="More Perfect DOS VGA" w:cs="Times New Roman"/>
+        </w:rPr>
+        <w:t>, {</w:t>
+      </w:r>
+      <w:proofErr w:type="spellStart"/>
+      <w:r>
+        <w:rPr>
+          <w:rFonts w:ascii="More Perfect DOS VGA" w:hAnsi="More Perfect DOS VGA" w:cs="Times New Roman"/>
+          <w:color w:val="FF0000"/>
+        </w:rPr>
+        <w:t>bracketopen</w:t>
+      </w:r>
+      <w:proofErr w:type="spellEnd"/>
+      <w:r>
+        <w:rPr>
+          <w:rFonts w:ascii="More Perfect DOS VGA" w:hAnsi="More Perfect DOS VGA" w:cs="Times New Roman"/>
+        </w:rPr>
+        <w:t xml:space="preserve">, </w:t>
+      </w:r>
+      <w:proofErr w:type="spellStart"/>
+      <w:r>
+        <w:rPr>
+          <w:rFonts w:ascii="More Perfect DOS VGA" w:hAnsi="More Perfect DOS VGA" w:cs="Times New Roman"/>
+          <w:color w:val="FF0000"/>
+        </w:rPr>
+        <w:t>bracketclose</w:t>
+      </w:r>
+      <w:proofErr w:type="spellEnd"/>
+      <w:r>
+        <w:rPr>
+          <w:rFonts w:ascii="More Perfect DOS VGA" w:hAnsi="More Perfect DOS VGA" w:cs="Times New Roman"/>
+        </w:rPr>
+        <w:t xml:space="preserve">}, </w:t>
+      </w:r>
+      <w:r>
+        <w:rPr>
+          <w:rFonts w:ascii="More Perfect DOS VGA" w:hAnsi="More Perfect DOS VGA" w:cs="Times New Roman"/>
+          <w:color w:val="FF0000"/>
+        </w:rPr>
+        <w:t>comma</w:t>
+      </w:r>
+      <w:r>
+        <w:rPr>
+          <w:rFonts w:ascii="More Perfect DOS VGA" w:hAnsi="More Perfect DOS VGA" w:cs="Times New Roman"/>
+        </w:rPr>
+        <w:t>, Arguments;</w:t>
+      </w:r>
+    </w:p>
+    <w:p>
+      <w:pPr>
+        <w:ind w:left="720"/>
+        <w:rPr>
+          <w:rFonts w:ascii="More Perfect DOS VGA" w:hAnsi="More Perfect DOS VGA" w:cs="Times New Roman"/>
+        </w:rPr>
+      </w:pPr>
+      <w:r>
+        <w:rPr>
+          <w:rFonts w:ascii="More Perfect DOS VGA" w:hAnsi="More Perfect DOS VGA" w:cs="Times New Roman"/>
+        </w:rPr>
+        <w:lastRenderedPageBreak/>
+        <w:t>Type = (</w:t>
+      </w:r>
+      <w:r>
+        <w:rPr>
+          <w:rFonts w:ascii="More Perfect DOS VGA" w:hAnsi="More Perfect DOS VGA" w:cs="Times New Roman"/>
+          <w:color w:val="FF0000"/>
+        </w:rPr>
+        <w:t xml:space="preserve">id </w:t>
+      </w:r>
+      <w:r>
+        <w:rPr>
+          <w:rFonts w:ascii="More Perfect DOS VGA" w:hAnsi="More Perfect DOS VGA" w:cs="Times New Roman"/>
+        </w:rPr>
+        <w:t xml:space="preserve">| </w:t>
+      </w:r>
+      <w:proofErr w:type="spellStart"/>
+      <w:r>
+        <w:rPr>
+          <w:rFonts w:ascii="More Perfect DOS VGA" w:hAnsi="More Perfect DOS VGA" w:cs="Times New Roman"/>
+        </w:rPr>
+        <w:t>SoloType</w:t>
+      </w:r>
+      <w:proofErr w:type="spellEnd"/>
+      <w:r>
+        <w:rPr>
+          <w:rFonts w:ascii="More Perfect DOS VGA" w:hAnsi="More Perfect DOS VGA" w:cs="Times New Roman"/>
+        </w:rPr>
+        <w:t>), {</w:t>
+      </w:r>
+      <w:proofErr w:type="spellStart"/>
+      <w:r>
+        <w:rPr>
+          <w:rFonts w:ascii="More Perfect DOS VGA" w:hAnsi="More Perfect DOS VGA" w:cs="Times New Roman"/>
+          <w:color w:val="FF0000"/>
+        </w:rPr>
+        <w:t>bracketopen</w:t>
+      </w:r>
+      <w:proofErr w:type="spellEnd"/>
+      <w:r>
+        <w:rPr>
+          <w:rFonts w:ascii="More Perfect DOS VGA" w:hAnsi="More Perfect DOS VGA" w:cs="Times New Roman"/>
+        </w:rPr>
+        <w:t xml:space="preserve">, </w:t>
+      </w:r>
+      <w:proofErr w:type="spellStart"/>
+      <w:r>
+        <w:rPr>
+          <w:rFonts w:ascii="More Perfect DOS VGA" w:hAnsi="More Perfect DOS VGA" w:cs="Times New Roman"/>
+          <w:color w:val="FF0000"/>
+        </w:rPr>
+        <w:t>bracketclose</w:t>
+      </w:r>
+      <w:proofErr w:type="spellEnd"/>
+      <w:r>
+        <w:rPr>
+          <w:rFonts w:ascii="More Perfect DOS VGA" w:hAnsi="More Perfect DOS VGA" w:cs="Times New Roman"/>
+        </w:rPr>
+        <w:t>};</w:t>
+      </w:r>
+    </w:p>
+    <w:p>
+      <w:pPr>
+        <w:ind w:left="720"/>
+        <w:rPr>
+          <w:rFonts w:ascii="More Perfect DOS VGA" w:hAnsi="More Perfect DOS VGA" w:cs="Times New Roman"/>
+        </w:rPr>
+      </w:pPr>
+      <w:proofErr w:type="spellStart"/>
+      <w:r>
+        <w:rPr>
+          <w:rFonts w:ascii="More Perfect DOS VGA" w:hAnsi="More Perfect DOS VGA" w:cs="Times New Roman"/>
+        </w:rPr>
+        <w:t>SoloType</w:t>
+      </w:r>
+      <w:proofErr w:type="spellEnd"/>
+      <w:r>
+        <w:rPr>
+          <w:rFonts w:ascii="More Perfect DOS VGA" w:hAnsi="More Perfect DOS VGA" w:cs="Times New Roman"/>
+        </w:rPr>
+        <w:t xml:space="preserve"> = </w:t>
+      </w:r>
+      <w:r>
+        <w:rPr>
+          <w:rFonts w:ascii="More Perfect DOS VGA" w:hAnsi="More Perfect DOS VGA" w:cs="Times New Roman"/>
+          <w:color w:val="FF0000"/>
+        </w:rPr>
+        <w:t xml:space="preserve">bool </w:t>
+      </w:r>
+      <w:r>
+        <w:rPr>
+          <w:rFonts w:ascii="More Perfect DOS VGA" w:hAnsi="More Perfect DOS VGA" w:cs="Times New Roman"/>
+        </w:rPr>
+        <w:t xml:space="preserve">| </w:t>
+      </w:r>
+      <w:r>
+        <w:rPr>
+          <w:rFonts w:ascii="More Perfect DOS VGA" w:hAnsi="More Perfect DOS VGA" w:cs="Times New Roman"/>
+          <w:color w:val="FF0000"/>
+        </w:rPr>
+        <w:t xml:space="preserve">byte </w:t>
+      </w:r>
+      <w:r>
+        <w:rPr>
+          <w:rFonts w:ascii="More Perfect DOS VGA" w:hAnsi="More Perfect DOS VGA" w:cs="Times New Roman"/>
+        </w:rPr>
+        <w:t xml:space="preserve">| </w:t>
+      </w:r>
+      <w:r>
+        <w:rPr>
+          <w:rFonts w:ascii="More Perfect DOS VGA" w:hAnsi="More Perfect DOS VGA" w:cs="Times New Roman"/>
+          <w:color w:val="FF0000"/>
+        </w:rPr>
+        <w:t xml:space="preserve">char </w:t>
+      </w:r>
+      <w:r>
+        <w:rPr>
+          <w:rFonts w:ascii="More Perfect DOS VGA" w:hAnsi="More Perfect DOS VGA" w:cs="Times New Roman"/>
+        </w:rPr>
+        <w:t xml:space="preserve">| </w:t>
+      </w:r>
+      <w:r>
+        <w:rPr>
+          <w:rFonts w:ascii="More Perfect DOS VGA" w:hAnsi="More Perfect DOS VGA" w:cs="Times New Roman"/>
+          <w:color w:val="FF0000"/>
+        </w:rPr>
+        <w:t xml:space="preserve">double </w:t>
+      </w:r>
+      <w:r>
+        <w:rPr>
+          <w:rFonts w:ascii="More Perfect DOS VGA" w:hAnsi="More Perfect DOS VGA" w:cs="Times New Roman"/>
+        </w:rPr>
+        <w:t xml:space="preserve">| </w:t>
+      </w:r>
+      <w:r>
+        <w:rPr>
+          <w:rFonts w:ascii="More Perfect DOS VGA" w:hAnsi="More Perfect DOS VGA" w:cs="Times New Roman"/>
+          <w:color w:val="FF0000"/>
+        </w:rPr>
+        <w:t xml:space="preserve">float </w:t>
+      </w:r>
+      <w:r>
+        <w:rPr>
+          <w:rFonts w:ascii="More Perfect DOS VGA" w:hAnsi="More Perfect DOS VGA" w:cs="Times New Roman"/>
+        </w:rPr>
+        <w:t xml:space="preserve">| </w:t>
+      </w:r>
+      <w:r>
+        <w:rPr>
+          <w:rFonts w:ascii="More Perfect DOS VGA" w:hAnsi="More Perfect DOS VGA" w:cs="Times New Roman"/>
+          <w:color w:val="FF0000"/>
+        </w:rPr>
+        <w:t xml:space="preserve">int </w:t>
+      </w:r>
+      <w:r>
+        <w:rPr>
+          <w:rFonts w:ascii="More Perfect DOS VGA" w:hAnsi="More Perfect DOS VGA" w:cs="Times New Roman"/>
+        </w:rPr>
+        <w:t xml:space="preserve">| </w:t>
+      </w:r>
+      <w:r>
+        <w:rPr>
+          <w:rFonts w:ascii="More Perfect DOS VGA" w:hAnsi="More Perfect DOS VGA" w:cs="Times New Roman"/>
+          <w:color w:val="FF0000"/>
+        </w:rPr>
+        <w:t xml:space="preserve">long </w:t>
+      </w:r>
+      <w:r>
+        <w:rPr>
+          <w:rFonts w:ascii="More Perfect DOS VGA" w:hAnsi="More Perfect DOS VGA" w:cs="Times New Roman"/>
+        </w:rPr>
+        <w:t xml:space="preserve">| </w:t>
+      </w:r>
+      <w:r>
+        <w:rPr>
+          <w:rFonts w:ascii="More Perfect DOS VGA" w:hAnsi="More Perfect DOS VGA" w:cs="Times New Roman"/>
+          <w:color w:val="FF0000"/>
+        </w:rPr>
+        <w:t xml:space="preserve">string </w:t>
+      </w:r>
+      <w:r>
+        <w:rPr>
+          <w:rFonts w:ascii="More Perfect DOS VGA" w:hAnsi="More Perfect DOS VGA" w:cs="Times New Roman"/>
+        </w:rPr>
+        <w:t xml:space="preserve">| </w:t>
+      </w:r>
+      <w:r>
+        <w:rPr>
+          <w:rFonts w:ascii="More Perfect DOS VGA" w:hAnsi="More Perfect DOS VGA" w:cs="Times New Roman"/>
+          <w:color w:val="FF0000"/>
+        </w:rPr>
+        <w:t>void</w:t>
+      </w:r>
+      <w:r>
+        <w:rPr>
+          <w:rFonts w:ascii="More Perfect DOS VGA" w:hAnsi="More Perfect DOS VGA" w:cs="Times New Roman"/>
+        </w:rPr>
+        <w:t>;</w:t>
+      </w:r>
+    </w:p>
+    <w:p>
+      <w:pPr>
+        <w:ind w:left="720"/>
+        <w:rPr>
+          <w:rFonts w:ascii="More Perfect DOS VGA" w:hAnsi="More Perfect DOS VGA" w:cs="Times New Roman"/>
+        </w:rPr>
+      </w:pPr>
+      <w:r>
+        <w:rPr>
+          <w:rFonts w:ascii="More Perfect DOS VGA" w:hAnsi="More Perfect DOS VGA" w:cs="Times New Roman"/>
+        </w:rPr>
+        <w:t>Expr = ((</w:t>
+      </w:r>
+      <w:r>
+        <w:rPr>
+          <w:rFonts w:ascii="More Perfect DOS VGA" w:hAnsi="More Perfect DOS VGA" w:cs="Times New Roman"/>
+          <w:color w:val="FF0000"/>
+        </w:rPr>
+        <w:t>parenthesisopen</w:t>
+      </w:r>
+      <w:r>
+        <w:rPr>
+          <w:rFonts w:ascii="More Perfect DOS VGA" w:hAnsi="More Perfect DOS VGA" w:cs="Times New Roman"/>
+        </w:rPr>
+        <w:t xml:space="preserve">, Expr, </w:t>
+      </w:r>
+      <w:r>
+        <w:rPr>
+          <w:rFonts w:ascii="More Perfect DOS VGA" w:hAnsi="More Perfect DOS VGA" w:cs="Times New Roman"/>
+          <w:color w:val="FF0000"/>
+        </w:rPr>
+        <w:t>parenthesisclose</w:t>
+      </w:r>
+      <w:r>
+        <w:rPr>
+          <w:rFonts w:ascii="More Perfect DOS VGA" w:hAnsi="More Perfect DOS VGA" w:cs="Times New Roman"/>
+        </w:rPr>
+        <w:t xml:space="preserve">) | </w:t>
+      </w:r>
+      <w:r>
+        <w:rPr>
+          <w:rFonts w:ascii="More Perfect DOS VGA" w:hAnsi="More Perfect DOS VGA" w:cs="Times New Roman"/>
+        </w:rPr>
+        <w:t>(</w:t>
+      </w:r>
+      <w:proofErr w:type="spellStart"/>
+      <w:r>
+        <w:rPr>
+          <w:rFonts w:ascii="More Perfect DOS VGA" w:hAnsi="More Perfect DOS VGA" w:cs="Times New Roman"/>
+        </w:rPr>
+        <w:t>UnaryOpWOAddSub</w:t>
+      </w:r>
+      <w:proofErr w:type="spellEnd"/>
+      <w:r>
+        <w:rPr>
+          <w:rFonts w:ascii="More Perfect DOS VGA" w:hAnsi="More Perfect DOS VGA" w:cs="Times New Roman"/>
+        </w:rPr>
+        <w:t>, Expr</w:t>
+      </w:r>
+      <w:r>
+        <w:rPr>
+          <w:rFonts w:ascii="More Perfect DOS VGA" w:hAnsi="More Perfect DOS VGA" w:cs="Times New Roman"/>
+        </w:rPr>
+        <w:t xml:space="preserve">) | </w:t>
+      </w:r>
+      <w:proofErr w:type="spellStart"/>
+      <w:r>
+        <w:rPr>
+          <w:rFonts w:ascii="More Perfect DOS VGA" w:hAnsi="More Perfect DOS VGA" w:cs="Times New Roman"/>
+        </w:rPr>
+        <w:t>LiteralValP</w:t>
+      </w:r>
+      <w:proofErr w:type="spellEnd"/>
+      <w:r>
+        <w:rPr>
+          <w:rFonts w:ascii="More Perfect DOS VGA" w:hAnsi="More Perfect DOS VGA" w:cs="Times New Roman"/>
+        </w:rPr>
+        <w:t xml:space="preserve"> | </w:t>
+      </w:r>
+      <w:proofErr w:type="spellStart"/>
+      <w:r>
+        <w:rPr>
+          <w:rFonts w:ascii="More Perfect DOS VGA" w:hAnsi="More Perfect DOS VGA" w:cs="Times New Roman"/>
+        </w:rPr>
+        <w:t>FuncCallP</w:t>
+      </w:r>
+      <w:proofErr w:type="spellEnd"/>
+      <w:r>
+        <w:rPr>
+          <w:rFonts w:ascii="More Perfect DOS VGA" w:hAnsi="More Perfect DOS VGA" w:cs="Times New Roman"/>
+        </w:rPr>
+        <w:t xml:space="preserve"> | </w:t>
+      </w:r>
+      <w:proofErr w:type="spellStart"/>
+      <w:r>
+        <w:rPr>
+          <w:rFonts w:ascii="More Perfect DOS VGA" w:hAnsi="More Perfect DOS VGA" w:cs="Times New Roman"/>
+        </w:rPr>
+        <w:t>AssignmentP</w:t>
+      </w:r>
+      <w:proofErr w:type="spellEnd"/>
+      <w:r>
+        <w:rPr>
+          <w:rFonts w:ascii="More Perfect DOS VGA" w:hAnsi="More Perfect DOS VGA" w:cs="Times New Roman"/>
+        </w:rPr>
+        <w:t xml:space="preserve"> | (id, </w:t>
+      </w:r>
+      <w:r>
+        <w:rPr>
+          <w:rFonts w:ascii="More Perfect DOS VGA" w:hAnsi="More Perfect DOS VGA" w:cs="Times New Roman"/>
+        </w:rPr>
+        <w:t>AssignmentWOIdAFWOV</w:t>
+      </w:r>
+      <w:r>
+        <w:rPr>
+          <w:rFonts w:ascii="More Perfect DOS VGA" w:hAnsi="More Perfect DOS VGA" w:cs="Times New Roman"/>
+        </w:rPr>
+        <w:t>)</w:t>
       </w:r>
       <w:bookmarkStart w:id="0" w:name="_GoBack"/>
       <w:bookmarkEnd w:id="0"/>
+      <w:r>
+        <w:rPr>
+          <w:rFonts w:ascii="More Perfect DOS VGA" w:hAnsi="More Perfect DOS VGA" w:cs="Times New Roman"/>
+        </w:rPr>
+        <w:t xml:space="preserve">), </w:t>
+      </w:r>
+      <w:r>
+        <w:rPr>
+          <w:rFonts w:ascii="More Perfect DOS VGA" w:hAnsi="More Perfect DOS VGA" w:cs="Times New Roman"/>
+        </w:rPr>
+        <w:t>Expr</w:t>
+      </w:r>
     </w:p>
     <w:p>
       <w:pPr>

</xml_diff>

<commit_message>
switching to new pgen, hope things dont go fucked
</commit_message>
<xml_diff>
--- a/Doc.docx
+++ b/Doc.docx
@@ -2015,7 +2015,47 @@
         <w:rPr>
           <w:rFonts w:ascii="More Perfect DOS VGA" w:hAnsi="More Perfect DOS VGA" w:cs="Times New Roman"/>
         </w:rPr>
-        <w:t xml:space="preserve">, (VarDclWOIdAF | StatementWOIdAF | </w:t>
+        <w:t>, (</w:t>
+      </w:r>
+      <w:proofErr w:type="spellStart"/>
+      <w:r>
+        <w:rPr>
+          <w:rFonts w:ascii="More Perfect DOS VGA" w:hAnsi="More Perfect DOS VGA" w:cs="Times New Roman"/>
+        </w:rPr>
+        <w:t>VarDclWOIdAF</w:t>
+      </w:r>
+      <w:r>
+        <w:rPr>
+          <w:rFonts w:ascii="More Perfect DOS VGA" w:hAnsi="More Perfect DOS VGA" w:cs="Times New Roman"/>
+        </w:rPr>
+        <w:t>P</w:t>
+      </w:r>
+      <w:proofErr w:type="spellEnd"/>
+      <w:r>
+        <w:rPr>
+          <w:rFonts w:ascii="More Perfect DOS VGA" w:hAnsi="More Perfect DOS VGA" w:cs="Times New Roman"/>
+        </w:rPr>
+        <w:t xml:space="preserve"> | </w:t>
+      </w:r>
+      <w:proofErr w:type="spellStart"/>
+      <w:r>
+        <w:rPr>
+          <w:rFonts w:ascii="More Perfect DOS VGA" w:hAnsi="More Perfect DOS VGA" w:cs="Times New Roman"/>
+        </w:rPr>
+        <w:t>StatementWOIdAF</w:t>
+      </w:r>
+      <w:r>
+        <w:rPr>
+          <w:rFonts w:ascii="More Perfect DOS VGA" w:hAnsi="More Perfect DOS VGA" w:cs="Times New Roman"/>
+        </w:rPr>
+        <w:t>P</w:t>
+      </w:r>
+      <w:proofErr w:type="spellEnd"/>
+      <w:r>
+        <w:rPr>
+          <w:rFonts w:ascii="More Perfect DOS VGA" w:hAnsi="More Perfect DOS VGA" w:cs="Times New Roman"/>
+        </w:rPr>
+        <w:t xml:space="preserve"> | </w:t>
       </w:r>
       <w:r>
         <w:rPr>
@@ -2028,6 +2068,60 @@
         <w:rPr>
           <w:rFonts w:ascii="More Perfect DOS VGA" w:hAnsi="More Perfect DOS VGA" w:cs="Times New Roman"/>
         </w:rPr>
+        <w:t xml:space="preserve"> | </w:t>
+      </w:r>
+      <w:r>
+        <w:rPr>
+          <w:rFonts w:ascii="More Perfect DOS VGA" w:hAnsi="More Perfect DOS VGA" w:cs="Times New Roman"/>
+        </w:rPr>
+        <w:t>(</w:t>
+      </w:r>
+      <w:proofErr w:type="spellStart"/>
+      <w:r>
+        <w:rPr>
+          <w:rFonts w:ascii="More Perfect DOS VGA" w:hAnsi="More Perfect DOS VGA" w:cs="Times New Roman"/>
+        </w:rPr>
+        <w:t>bracketopen</w:t>
+      </w:r>
+      <w:proofErr w:type="spellEnd"/>
+      <w:r>
+        <w:rPr>
+          <w:rFonts w:ascii="More Perfect DOS VGA" w:hAnsi="More Perfect DOS VGA" w:cs="Times New Roman"/>
+        </w:rPr>
+        <w:t>, (</w:t>
+      </w:r>
+      <w:proofErr w:type="spellStart"/>
+      <w:r>
+        <w:rPr>
+          <w:rFonts w:ascii="More Perfect DOS VGA" w:hAnsi="More Perfect DOS VGA" w:cs="Times New Roman"/>
+        </w:rPr>
+        <w:t>VarDclWOIdAFWOBSAF</w:t>
+      </w:r>
+      <w:proofErr w:type="spellEnd"/>
+      <w:r>
+        <w:rPr>
+          <w:rFonts w:ascii="More Perfect DOS VGA" w:hAnsi="More Perfect DOS VGA" w:cs="Times New Roman"/>
+        </w:rPr>
+        <w:t xml:space="preserve"> | </w:t>
+      </w:r>
+      <w:proofErr w:type="spellStart"/>
+      <w:r>
+        <w:rPr>
+          <w:rFonts w:ascii="More Perfect DOS VGA" w:hAnsi="More Perfect DOS VGA" w:cs="Times New Roman"/>
+        </w:rPr>
+        <w:t>StatementWOIdAFWOBSAF</w:t>
+      </w:r>
+      <w:proofErr w:type="spellEnd"/>
+      <w:r>
+        <w:rPr>
+          <w:rFonts w:ascii="More Perfect DOS VGA" w:hAnsi="More Perfect DOS VGA" w:cs="Times New Roman"/>
+        </w:rPr>
+        <w:t>))</w:t>
+      </w:r>
+      <w:r>
+        <w:rPr>
+          <w:rFonts w:ascii="More Perfect DOS VGA" w:hAnsi="More Perfect DOS VGA" w:cs="Times New Roman"/>
+        </w:rPr>
         <w:t xml:space="preserve">))}, </w:t>
       </w:r>
       <w:r>
@@ -2528,6 +2622,26 @@
         </w:rPr>
         <w:t xml:space="preserve">, </w:t>
       </w:r>
+      <w:r>
+        <w:rPr>
+          <w:rFonts w:ascii="More Perfect DOS VGA" w:hAnsi="More Perfect DOS VGA" w:cs="Times New Roman"/>
+        </w:rPr>
+        <w:t>(</w:t>
+      </w:r>
+      <w:r>
+        <w:rPr>
+          <w:rFonts w:ascii="More Perfect DOS VGA" w:hAnsi="More Perfect DOS VGA" w:cs="Times New Roman"/>
+        </w:rPr>
+        <w:t>VarInitDclWOIdAFP</w:t>
+      </w:r>
+      <w:bookmarkStart w:id="0" w:name="_GoBack"/>
+      <w:bookmarkEnd w:id="0"/>
+      <w:r>
+        <w:rPr>
+          <w:rFonts w:ascii="More Perfect DOS VGA" w:hAnsi="More Perfect DOS VGA" w:cs="Times New Roman"/>
+        </w:rPr>
+        <w:t xml:space="preserve"> | </w:t>
+      </w:r>
       <w:proofErr w:type="spellStart"/>
       <w:r>
         <w:rPr>
@@ -2600,7 +2714,26 @@
         <w:rPr>
           <w:rFonts w:ascii="More Perfect DOS VGA" w:hAnsi="More Perfect DOS VGA" w:cs="Times New Roman"/>
         </w:rPr>
-        <w:t>)) | Var</w:t>
+        <w:t>)</w:t>
+      </w:r>
+      <w:r>
+        <w:rPr>
+          <w:rFonts w:ascii="More Perfect DOS VGA" w:hAnsi="More Perfect DOS VGA" w:cs="Times New Roman"/>
+        </w:rPr>
+        <w:t>)</w:t>
+      </w:r>
+      <w:r>
+        <w:rPr>
+          <w:rFonts w:ascii="More Perfect DOS VGA" w:hAnsi="More Perfect DOS VGA" w:cs="Times New Roman"/>
+        </w:rPr>
+        <w:t xml:space="preserve">) | </w:t>
+      </w:r>
+      <w:proofErr w:type="spellStart"/>
+      <w:r>
+        <w:rPr>
+          <w:rFonts w:ascii="More Perfect DOS VGA" w:hAnsi="More Perfect DOS VGA" w:cs="Times New Roman"/>
+        </w:rPr>
+        <w:t>Var</w:t>
       </w:r>
       <w:r>
         <w:rPr>
@@ -2612,7 +2745,26 @@
         <w:rPr>
           <w:rFonts w:ascii="More Perfect DOS VGA" w:hAnsi="More Perfect DOS VGA" w:cs="Times New Roman"/>
         </w:rPr>
-        <w:t xml:space="preserve">DclP | </w:t>
+        <w:t>Dcl</w:t>
+      </w:r>
+      <w:r>
+        <w:rPr>
+          <w:rFonts w:ascii="More Perfect DOS VGA" w:hAnsi="More Perfect DOS VGA" w:cs="Times New Roman"/>
+        </w:rPr>
+        <w:t>id</w:t>
+      </w:r>
+      <w:r>
+        <w:rPr>
+          <w:rFonts w:ascii="More Perfect DOS VGA" w:hAnsi="More Perfect DOS VGA" w:cs="Times New Roman"/>
+        </w:rPr>
+        <w:t>P</w:t>
+      </w:r>
+      <w:proofErr w:type="spellEnd"/>
+      <w:r>
+        <w:rPr>
+          <w:rFonts w:ascii="More Perfect DOS VGA" w:hAnsi="More Perfect DOS VGA" w:cs="Times New Roman"/>
+        </w:rPr>
+        <w:t xml:space="preserve"> | </w:t>
       </w:r>
       <w:r>
         <w:rPr>
@@ -3185,20 +3337,20 @@
         </w:rPr>
         <w:t xml:space="preserve"> | (id, </w:t>
       </w:r>
+      <w:proofErr w:type="spellStart"/>
       <w:r>
         <w:rPr>
           <w:rFonts w:ascii="More Perfect DOS VGA" w:hAnsi="More Perfect DOS VGA" w:cs="Times New Roman"/>
         </w:rPr>
         <w:t>AssignmentWOIdAFWOV</w:t>
       </w:r>
+      <w:proofErr w:type="spellEnd"/>
       <w:r>
         <w:rPr>
           <w:rFonts w:ascii="More Perfect DOS VGA" w:hAnsi="More Perfect DOS VGA" w:cs="Times New Roman"/>
         </w:rPr>
         <w:t>)</w:t>
       </w:r>
-      <w:bookmarkStart w:id="0" w:name="_GoBack"/>
-      <w:bookmarkEnd w:id="0"/>
       <w:r>
         <w:rPr>
           <w:rFonts w:ascii="More Perfect DOS VGA" w:hAnsi="More Perfect DOS VGA" w:cs="Times New Roman"/>

</xml_diff>

<commit_message>
every thing seems to be working well
</commit_message>
<xml_diff>
--- a/Doc.docx
+++ b/Doc.docx
@@ -1910,9 +1910,42 @@
       <w:r>
         <w:rPr>
           <w:rFonts w:ascii="More Perfect DOS VGA" w:hAnsi="More Perfect DOS VGA" w:cs="Times New Roman"/>
-          <w:color w:val="FF0000"/>
-        </w:rPr>
-        <w:t>parenthesisopen</w:t>
+        </w:rPr>
+        <w:t>FuncInternDclWOTypeIdAF;</w:t>
+      </w:r>
+    </w:p>
+    <w:p>
+      <w:pPr>
+        <w:ind w:left="720"/>
+        <w:rPr>
+          <w:rFonts w:ascii="More Perfect DOS VGA" w:hAnsi="More Perfect DOS VGA" w:cs="Times New Roman"/>
+        </w:rPr>
+      </w:pPr>
+      <w:r>
+        <w:rPr>
+          <w:rFonts w:ascii="More Perfect DOS VGA" w:hAnsi="More Perfect DOS VGA" w:cs="Times New Roman"/>
+        </w:rPr>
+        <w:t xml:space="preserve">Block = </w:t>
+      </w:r>
+      <w:r>
+        <w:rPr>
+          <w:rFonts w:ascii="More Perfect DOS VGA" w:hAnsi="More Perfect DOS VGA" w:cs="Times New Roman"/>
+          <w:color w:val="FF0000"/>
+        </w:rPr>
+        <w:t>curlybraceopen</w:t>
+      </w:r>
+      <w:r>
+        <w:rPr>
+          <w:rFonts w:ascii="More Perfect DOS VGA" w:hAnsi="More Perfect DOS VGA" w:cs="Times New Roman"/>
+        </w:rPr>
+        <w:t>, {VarDclIdP | StatementP | (</w:t>
+      </w:r>
+      <w:r>
+        <w:rPr>
+          <w:rFonts w:ascii="More Perfect DOS VGA" w:hAnsi="More Perfect DOS VGA" w:cs="Times New Roman"/>
+          <w:color w:val="FF0000"/>
+        </w:rPr>
+        <w:t>id</w:t>
       </w:r>
       <w:r>
         <w:rPr>
@@ -1920,56 +1953,119 @@
         </w:rPr>
         <w:t>, (</w:t>
       </w:r>
-      <w:r>
-        <w:rPr>
-          <w:rFonts w:ascii="More Perfect DOS VGA" w:hAnsi="More Perfect DOS VGA" w:cs="Times New Roman"/>
-          <w:color w:val="FF0000"/>
-        </w:rPr>
-        <w:t xml:space="preserve">parenthesisclose </w:t>
-      </w:r>
-      <w:r>
-        <w:rPr>
-          <w:rFonts w:ascii="More Perfect DOS VGA" w:hAnsi="More Perfect DOS VGA" w:cs="Times New Roman"/>
-        </w:rPr>
-        <w:t xml:space="preserve">| (Arguments, </w:t>
-      </w:r>
-      <w:r>
-        <w:rPr>
-          <w:rFonts w:ascii="More Perfect DOS VGA" w:hAnsi="More Perfect DOS VGA" w:cs="Times New Roman"/>
-          <w:color w:val="FF0000"/>
-        </w:rPr>
-        <w:t>parenthesisclose</w:t>
-      </w:r>
-      <w:r>
-        <w:rPr>
-          <w:rFonts w:ascii="More Perfect DOS VGA" w:hAnsi="More Perfect DOS VGA" w:cs="Times New Roman"/>
-        </w:rPr>
-        <w:t>)), (</w:t>
-      </w:r>
-      <w:r>
-        <w:rPr>
-          <w:rFonts w:ascii="More Perfect DOS VGA" w:hAnsi="More Perfect DOS VGA" w:cs="Times New Roman"/>
-          <w:color w:val="FF0000"/>
-        </w:rPr>
-        <w:t>semicolon</w:t>
-      </w:r>
-      <w:r>
-        <w:rPr>
-          <w:rFonts w:ascii="More Perfect DOS VGA" w:hAnsi="More Perfect DOS VGA" w:cs="Times New Roman"/>
-        </w:rPr>
-        <w:t xml:space="preserve">, </w:t>
-      </w:r>
-      <w:r>
-        <w:rPr>
-          <w:rFonts w:ascii="More Perfect DOS VGA" w:hAnsi="More Perfect DOS VGA" w:cs="Times New Roman"/>
-        </w:rPr>
-        <w:t>Block</w:t>
-      </w:r>
-      <w:r>
-        <w:rPr>
-          <w:rFonts w:ascii="More Perfect DOS VGA" w:hAnsi="More Perfect DOS VGA" w:cs="Times New Roman"/>
-        </w:rPr>
-        <w:t>)</w:t>
+      <w:proofErr w:type="spellStart"/>
+      <w:r>
+        <w:rPr>
+          <w:rFonts w:ascii="More Perfect DOS VGA" w:hAnsi="More Perfect DOS VGA" w:cs="Times New Roman"/>
+        </w:rPr>
+        <w:t>VarDclWOIdAF</w:t>
+      </w:r>
+      <w:r>
+        <w:rPr>
+          <w:rFonts w:ascii="More Perfect DOS VGA" w:hAnsi="More Perfect DOS VGA" w:cs="Times New Roman"/>
+        </w:rPr>
+        <w:t>P</w:t>
+      </w:r>
+      <w:proofErr w:type="spellEnd"/>
+      <w:r>
+        <w:rPr>
+          <w:rFonts w:ascii="More Perfect DOS VGA" w:hAnsi="More Perfect DOS VGA" w:cs="Times New Roman"/>
+        </w:rPr>
+        <w:t xml:space="preserve"> | </w:t>
+      </w:r>
+      <w:proofErr w:type="spellStart"/>
+      <w:r>
+        <w:rPr>
+          <w:rFonts w:ascii="More Perfect DOS VGA" w:hAnsi="More Perfect DOS VGA" w:cs="Times New Roman"/>
+        </w:rPr>
+        <w:t>StatementWOIdAF</w:t>
+      </w:r>
+      <w:r>
+        <w:rPr>
+          <w:rFonts w:ascii="More Perfect DOS VGA" w:hAnsi="More Perfect DOS VGA" w:cs="Times New Roman"/>
+        </w:rPr>
+        <w:t>P</w:t>
+      </w:r>
+      <w:proofErr w:type="spellEnd"/>
+      <w:r>
+        <w:rPr>
+          <w:rFonts w:ascii="More Perfect DOS VGA" w:hAnsi="More Perfect DOS VGA" w:cs="Times New Roman"/>
+        </w:rPr>
+        <w:t xml:space="preserve"> | </w:t>
+      </w:r>
+      <w:r>
+        <w:rPr>
+          <w:rFonts w:ascii="More Perfect DOS VGA" w:hAnsi="More Perfect DOS VGA" w:cs="Times New Roman"/>
+          <w:color w:val="FF0000"/>
+        </w:rPr>
+        <w:t>colon</w:t>
+      </w:r>
+      <w:r>
+        <w:rPr>
+          <w:rFonts w:ascii="More Perfect DOS VGA" w:hAnsi="More Perfect DOS VGA" w:cs="Times New Roman"/>
+        </w:rPr>
+        <w:t xml:space="preserve"> | </w:t>
+      </w:r>
+      <w:r>
+        <w:rPr>
+          <w:rFonts w:ascii="More Perfect DOS VGA" w:hAnsi="More Perfect DOS VGA" w:cs="Times New Roman"/>
+        </w:rPr>
+        <w:t>(</w:t>
+      </w:r>
+      <w:proofErr w:type="spellStart"/>
+      <w:r>
+        <w:rPr>
+          <w:rFonts w:ascii="More Perfect DOS VGA" w:hAnsi="More Perfect DOS VGA" w:cs="Times New Roman"/>
+        </w:rPr>
+        <w:t>bracketopen</w:t>
+      </w:r>
+      <w:proofErr w:type="spellEnd"/>
+      <w:r>
+        <w:rPr>
+          <w:rFonts w:ascii="More Perfect DOS VGA" w:hAnsi="More Perfect DOS VGA" w:cs="Times New Roman"/>
+        </w:rPr>
+        <w:t>, (</w:t>
+      </w:r>
+      <w:proofErr w:type="spellStart"/>
+      <w:r>
+        <w:rPr>
+          <w:rFonts w:ascii="More Perfect DOS VGA" w:hAnsi="More Perfect DOS VGA" w:cs="Times New Roman"/>
+        </w:rPr>
+        <w:t>VarDclWOIdAFWOBSAF</w:t>
+      </w:r>
+      <w:proofErr w:type="spellEnd"/>
+      <w:r>
+        <w:rPr>
+          <w:rFonts w:ascii="More Perfect DOS VGA" w:hAnsi="More Perfect DOS VGA" w:cs="Times New Roman"/>
+        </w:rPr>
+        <w:t xml:space="preserve"> | </w:t>
+      </w:r>
+      <w:proofErr w:type="spellStart"/>
+      <w:r>
+        <w:rPr>
+          <w:rFonts w:ascii="More Perfect DOS VGA" w:hAnsi="More Perfect DOS VGA" w:cs="Times New Roman"/>
+        </w:rPr>
+        <w:t>StatementWOIdAFWOBSAF</w:t>
+      </w:r>
+      <w:proofErr w:type="spellEnd"/>
+      <w:r>
+        <w:rPr>
+          <w:rFonts w:ascii="More Perfect DOS VGA" w:hAnsi="More Perfect DOS VGA" w:cs="Times New Roman"/>
+        </w:rPr>
+        <w:t>))</w:t>
+      </w:r>
+      <w:r>
+        <w:rPr>
+          <w:rFonts w:ascii="More Perfect DOS VGA" w:hAnsi="More Perfect DOS VGA" w:cs="Times New Roman"/>
+        </w:rPr>
+        <w:t xml:space="preserve">))}, </w:t>
+      </w:r>
+      <w:r>
+        <w:rPr>
+          <w:rFonts w:ascii="More Perfect DOS VGA" w:hAnsi="More Perfect DOS VGA" w:cs="Times New Roman"/>
+          <w:color w:val="FF0000"/>
+        </w:rPr>
+        <w:t>curlybraceclose</w:t>
       </w:r>
       <w:r>
         <w:rPr>
@@ -1989,650 +2085,7 @@
         <w:rPr>
           <w:rFonts w:ascii="More Perfect DOS VGA" w:hAnsi="More Perfect DOS VGA" w:cs="Times New Roman"/>
         </w:rPr>
-        <w:t xml:space="preserve">Block = </w:t>
-      </w:r>
-      <w:r>
-        <w:rPr>
-          <w:rFonts w:ascii="More Perfect DOS VGA" w:hAnsi="More Perfect DOS VGA" w:cs="Times New Roman"/>
-          <w:color w:val="FF0000"/>
-        </w:rPr>
-        <w:t>curlybraceopen</w:t>
-      </w:r>
-      <w:r>
-        <w:rPr>
-          <w:rFonts w:ascii="More Perfect DOS VGA" w:hAnsi="More Perfect DOS VGA" w:cs="Times New Roman"/>
-        </w:rPr>
-        <w:t>, {VarDclIdP | StatementP | (</w:t>
-      </w:r>
-      <w:r>
-        <w:rPr>
-          <w:rFonts w:ascii="More Perfect DOS VGA" w:hAnsi="More Perfect DOS VGA" w:cs="Times New Roman"/>
-          <w:color w:val="FF0000"/>
-        </w:rPr>
-        <w:t>id</w:t>
-      </w:r>
-      <w:r>
-        <w:rPr>
-          <w:rFonts w:ascii="More Perfect DOS VGA" w:hAnsi="More Perfect DOS VGA" w:cs="Times New Roman"/>
-        </w:rPr>
-        <w:t>, (</w:t>
-      </w:r>
-      <w:proofErr w:type="spellStart"/>
-      <w:r>
-        <w:rPr>
-          <w:rFonts w:ascii="More Perfect DOS VGA" w:hAnsi="More Perfect DOS VGA" w:cs="Times New Roman"/>
-        </w:rPr>
-        <w:t>VarDclWOIdAF</w:t>
-      </w:r>
-      <w:r>
-        <w:rPr>
-          <w:rFonts w:ascii="More Perfect DOS VGA" w:hAnsi="More Perfect DOS VGA" w:cs="Times New Roman"/>
-        </w:rPr>
-        <w:t>P</w:t>
-      </w:r>
-      <w:proofErr w:type="spellEnd"/>
-      <w:r>
-        <w:rPr>
-          <w:rFonts w:ascii="More Perfect DOS VGA" w:hAnsi="More Perfect DOS VGA" w:cs="Times New Roman"/>
-        </w:rPr>
-        <w:t xml:space="preserve"> | </w:t>
-      </w:r>
-      <w:proofErr w:type="spellStart"/>
-      <w:r>
-        <w:rPr>
-          <w:rFonts w:ascii="More Perfect DOS VGA" w:hAnsi="More Perfect DOS VGA" w:cs="Times New Roman"/>
-        </w:rPr>
-        <w:t>StatementWOIdAF</w:t>
-      </w:r>
-      <w:r>
-        <w:rPr>
-          <w:rFonts w:ascii="More Perfect DOS VGA" w:hAnsi="More Perfect DOS VGA" w:cs="Times New Roman"/>
-        </w:rPr>
-        <w:t>P</w:t>
-      </w:r>
-      <w:proofErr w:type="spellEnd"/>
-      <w:r>
-        <w:rPr>
-          <w:rFonts w:ascii="More Perfect DOS VGA" w:hAnsi="More Perfect DOS VGA" w:cs="Times New Roman"/>
-        </w:rPr>
-        <w:t xml:space="preserve"> | </w:t>
-      </w:r>
-      <w:r>
-        <w:rPr>
-          <w:rFonts w:ascii="More Perfect DOS VGA" w:hAnsi="More Perfect DOS VGA" w:cs="Times New Roman"/>
-          <w:color w:val="FF0000"/>
-        </w:rPr>
-        <w:t>colon</w:t>
-      </w:r>
-      <w:r>
-        <w:rPr>
-          <w:rFonts w:ascii="More Perfect DOS VGA" w:hAnsi="More Perfect DOS VGA" w:cs="Times New Roman"/>
-        </w:rPr>
-        <w:t xml:space="preserve"> | </w:t>
-      </w:r>
-      <w:r>
-        <w:rPr>
-          <w:rFonts w:ascii="More Perfect DOS VGA" w:hAnsi="More Perfect DOS VGA" w:cs="Times New Roman"/>
-        </w:rPr>
-        <w:t>(</w:t>
-      </w:r>
-      <w:proofErr w:type="spellStart"/>
-      <w:r>
-        <w:rPr>
-          <w:rFonts w:ascii="More Perfect DOS VGA" w:hAnsi="More Perfect DOS VGA" w:cs="Times New Roman"/>
-        </w:rPr>
-        <w:t>bracketopen</w:t>
-      </w:r>
-      <w:proofErr w:type="spellEnd"/>
-      <w:r>
-        <w:rPr>
-          <w:rFonts w:ascii="More Perfect DOS VGA" w:hAnsi="More Perfect DOS VGA" w:cs="Times New Roman"/>
-        </w:rPr>
-        <w:t>, (</w:t>
-      </w:r>
-      <w:proofErr w:type="spellStart"/>
-      <w:r>
-        <w:rPr>
-          <w:rFonts w:ascii="More Perfect DOS VGA" w:hAnsi="More Perfect DOS VGA" w:cs="Times New Roman"/>
-        </w:rPr>
-        <w:t>VarDclWOIdAFWOBSAF</w:t>
-      </w:r>
-      <w:proofErr w:type="spellEnd"/>
-      <w:r>
-        <w:rPr>
-          <w:rFonts w:ascii="More Perfect DOS VGA" w:hAnsi="More Perfect DOS VGA" w:cs="Times New Roman"/>
-        </w:rPr>
-        <w:t xml:space="preserve"> | </w:t>
-      </w:r>
-      <w:proofErr w:type="spellStart"/>
-      <w:r>
-        <w:rPr>
-          <w:rFonts w:ascii="More Perfect DOS VGA" w:hAnsi="More Perfect DOS VGA" w:cs="Times New Roman"/>
-        </w:rPr>
-        <w:t>StatementWOIdAFWOBSAF</w:t>
-      </w:r>
-      <w:proofErr w:type="spellEnd"/>
-      <w:r>
-        <w:rPr>
-          <w:rFonts w:ascii="More Perfect DOS VGA" w:hAnsi="More Perfect DOS VGA" w:cs="Times New Roman"/>
-        </w:rPr>
-        <w:t>))</w:t>
-      </w:r>
-      <w:r>
-        <w:rPr>
-          <w:rFonts w:ascii="More Perfect DOS VGA" w:hAnsi="More Perfect DOS VGA" w:cs="Times New Roman"/>
-        </w:rPr>
-        <w:t xml:space="preserve">))}, </w:t>
-      </w:r>
-      <w:r>
-        <w:rPr>
-          <w:rFonts w:ascii="More Perfect DOS VGA" w:hAnsi="More Perfect DOS VGA" w:cs="Times New Roman"/>
-          <w:color w:val="FF0000"/>
-        </w:rPr>
-        <w:t>curlybraceclose</w:t>
-      </w:r>
-      <w:r>
-        <w:rPr>
-          <w:rFonts w:ascii="More Perfect DOS VGA" w:hAnsi="More Perfect DOS VGA" w:cs="Times New Roman"/>
-        </w:rPr>
-        <w:t>;</w:t>
-      </w:r>
-    </w:p>
-    <w:p>
-      <w:pPr>
-        <w:ind w:left="720"/>
-        <w:rPr>
-          <w:rFonts w:ascii="More Perfect DOS VGA" w:hAnsi="More Perfect DOS VGA" w:cs="Times New Roman"/>
-        </w:rPr>
-      </w:pPr>
-      <w:r>
-        <w:rPr>
-          <w:rFonts w:ascii="More Perfect DOS VGA" w:hAnsi="More Perfect DOS VGA" w:cs="Times New Roman"/>
-        </w:rPr>
-        <w:t>Statement = StatementP | (</w:t>
-      </w:r>
-      <w:r>
-        <w:rPr>
-          <w:rFonts w:ascii="More Perfect DOS VGA" w:hAnsi="More Perfect DOS VGA" w:cs="Times New Roman"/>
-          <w:color w:val="FF0000"/>
-        </w:rPr>
-        <w:t>id</w:t>
-      </w:r>
-      <w:r>
-        <w:rPr>
-          <w:rFonts w:ascii="More Perfect DOS VGA" w:hAnsi="More Perfect DOS VGA" w:cs="Times New Roman"/>
-        </w:rPr>
-        <w:t>, StatementWOIdAF)</w:t>
-      </w:r>
-      <w:r>
-        <w:rPr>
-          <w:rFonts w:ascii="More Perfect DOS VGA" w:hAnsi="More Perfect DOS VGA" w:cs="Times New Roman"/>
-        </w:rPr>
-        <w:t>;</w:t>
-      </w:r>
-    </w:p>
-    <w:p>
-      <w:pPr>
-        <w:ind w:left="720"/>
-        <w:rPr>
-          <w:rFonts w:ascii="More Perfect DOS VGA" w:hAnsi="More Perfect DOS VGA" w:cs="Times New Roman"/>
-        </w:rPr>
-      </w:pPr>
-      <w:r>
-        <w:rPr>
-          <w:rFonts w:ascii="More Perfect DOS VGA" w:hAnsi="More Perfect DOS VGA" w:cs="Times New Roman"/>
-        </w:rPr>
-        <w:t>ConditionalStatement = (</w:t>
-      </w:r>
-      <w:r>
-        <w:rPr>
-          <w:rFonts w:ascii="More Perfect DOS VGA" w:hAnsi="More Perfect DOS VGA" w:cs="Times New Roman"/>
-          <w:color w:val="FF0000"/>
-        </w:rPr>
-        <w:t>if</w:t>
-      </w:r>
-      <w:r>
-        <w:rPr>
-          <w:rFonts w:ascii="More Perfect DOS VGA" w:hAnsi="More Perfect DOS VGA" w:cs="Times New Roman"/>
-        </w:rPr>
-        <w:t xml:space="preserve">, </w:t>
-      </w:r>
-      <w:r>
-        <w:rPr>
-          <w:rFonts w:ascii="More Perfect DOS VGA" w:hAnsi="More Perfect DOS VGA" w:cs="Times New Roman"/>
-          <w:color w:val="FF0000"/>
-        </w:rPr>
-        <w:t>parenthesisopen</w:t>
-      </w:r>
-      <w:r>
-        <w:rPr>
-          <w:rFonts w:ascii="More Perfect DOS VGA" w:hAnsi="More Perfect DOS VGA" w:cs="Times New Roman"/>
-          <w:color w:val="000000" w:themeColor="text1"/>
-        </w:rPr>
-        <w:t xml:space="preserve">, Expr, </w:t>
-      </w:r>
-      <w:r>
-        <w:rPr>
-          <w:rFonts w:ascii="More Perfect DOS VGA" w:hAnsi="More Perfect DOS VGA" w:cs="Times New Roman"/>
-          <w:color w:val="FF0000"/>
-        </w:rPr>
-        <w:t>parenthesisclose</w:t>
-      </w:r>
-      <w:r>
-        <w:rPr>
-          <w:rFonts w:ascii="More Perfect DOS VGA" w:hAnsi="More Perfect DOS VGA" w:cs="Times New Roman"/>
-          <w:color w:val="000000" w:themeColor="text1"/>
-        </w:rPr>
-        <w:t xml:space="preserve">, (Block | Statement), </w:t>
-      </w:r>
-      <w:r>
-        <w:rPr>
-          <w:rFonts w:ascii="More Perfect DOS VGA" w:hAnsi="More Perfect DOS VGA" w:cs="Times New Roman"/>
-          <w:color w:val="FF0000"/>
-        </w:rPr>
-        <w:t>else</w:t>
-      </w:r>
-      <w:r>
-        <w:rPr>
-          <w:rFonts w:ascii="More Perfect DOS VGA" w:hAnsi="More Perfect DOS VGA" w:cs="Times New Roman"/>
-          <w:color w:val="000000" w:themeColor="text1"/>
-        </w:rPr>
-        <w:t>, (Block | Statement)</w:t>
-      </w:r>
-      <w:r>
-        <w:rPr>
-          <w:rFonts w:ascii="More Perfect DOS VGA" w:hAnsi="More Perfect DOS VGA" w:cs="Times New Roman"/>
-        </w:rPr>
-        <w:t>) | (</w:t>
-      </w:r>
-      <w:r>
-        <w:rPr>
-          <w:rFonts w:ascii="More Perfect DOS VGA" w:hAnsi="More Perfect DOS VGA" w:cs="Times New Roman"/>
-          <w:color w:val="FF0000"/>
-        </w:rPr>
-        <w:t>switch</w:t>
-      </w:r>
-      <w:r>
-        <w:rPr>
-          <w:rFonts w:ascii="More Perfect DOS VGA" w:hAnsi="More Perfect DOS VGA" w:cs="Times New Roman"/>
-        </w:rPr>
-        <w:t xml:space="preserve">, </w:t>
-      </w:r>
-      <w:r>
-        <w:rPr>
-          <w:rFonts w:ascii="More Perfect DOS VGA" w:hAnsi="More Perfect DOS VGA" w:cs="Times New Roman"/>
-          <w:color w:val="FF0000"/>
-        </w:rPr>
-        <w:t>parenthesisopen</w:t>
-      </w:r>
-      <w:r>
-        <w:rPr>
-          <w:rFonts w:ascii="More Perfect DOS VGA" w:hAnsi="More Perfect DOS VGA" w:cs="Times New Roman"/>
-        </w:rPr>
-        <w:t xml:space="preserve">, Variable, </w:t>
-      </w:r>
-      <w:r>
-        <w:rPr>
-          <w:rFonts w:ascii="More Perfect DOS VGA" w:hAnsi="More Perfect DOS VGA" w:cs="Times New Roman"/>
-          <w:color w:val="FF0000"/>
-        </w:rPr>
-        <w:t>parenthesisclose</w:t>
-      </w:r>
-      <w:r>
-        <w:rPr>
-          <w:rFonts w:ascii="More Perfect DOS VGA" w:hAnsi="More Perfect DOS VGA" w:cs="Times New Roman"/>
-        </w:rPr>
-        <w:t xml:space="preserve">, </w:t>
-      </w:r>
-      <w:r>
-        <w:rPr>
-          <w:rFonts w:ascii="More Perfect DOS VGA" w:hAnsi="More Perfect DOS VGA" w:cs="Times New Roman"/>
-          <w:color w:val="FF0000"/>
-        </w:rPr>
-        <w:t>curlybracesopen</w:t>
-      </w:r>
-      <w:r>
-        <w:rPr>
-          <w:rFonts w:ascii="More Perfect DOS VGA" w:hAnsi="More Perfect DOS VGA" w:cs="Times New Roman"/>
-        </w:rPr>
-        <w:t xml:space="preserve">, </w:t>
-      </w:r>
-      <w:r>
-        <w:rPr>
-          <w:rFonts w:ascii="More Perfect DOS VGA" w:hAnsi="More Perfect DOS VGA" w:cs="Times New Roman"/>
-        </w:rPr>
-        <w:t>(</w:t>
-      </w:r>
-      <w:r>
-        <w:rPr>
-          <w:rFonts w:ascii="More Perfect DOS VGA" w:hAnsi="More Perfect DOS VGA" w:cs="Times New Roman"/>
-          <w:color w:val="FF0000"/>
-        </w:rPr>
-        <w:t>curlybracesclose</w:t>
-      </w:r>
-      <w:r>
-        <w:rPr>
-          <w:rFonts w:ascii="More Perfect DOS VGA" w:hAnsi="More Perfect DOS VGA" w:cs="Times New Roman"/>
-        </w:rPr>
-        <w:t xml:space="preserve"> | (Cases, (</w:t>
-      </w:r>
-      <w:r>
-        <w:rPr>
-          <w:rFonts w:ascii="More Perfect DOS VGA" w:hAnsi="More Perfect DOS VGA" w:cs="Times New Roman"/>
-          <w:color w:val="FF0000"/>
-        </w:rPr>
-        <w:t>curlybracesclose</w:t>
-      </w:r>
-      <w:r>
-        <w:rPr>
-          <w:rFonts w:ascii="More Perfect DOS VGA" w:hAnsi="More Perfect DOS VGA" w:cs="Times New Roman"/>
-        </w:rPr>
-        <w:t xml:space="preserve"> | (default</w:t>
-      </w:r>
-      <w:r>
-        <w:rPr>
-          <w:rFonts w:ascii="More Perfect DOS VGA" w:hAnsi="More Perfect DOS VGA" w:cs="Times New Roman"/>
-        </w:rPr>
-        <w:t>,</w:t>
-      </w:r>
-      <w:r>
-        <w:rPr>
-          <w:rFonts w:ascii="More Perfect DOS VGA" w:hAnsi="More Perfect DOS VGA" w:cs="Times New Roman"/>
-        </w:rPr>
-        <w:t xml:space="preserve"> colon, (Statement | Block),</w:t>
-      </w:r>
-      <w:r>
-        <w:rPr>
-          <w:rFonts w:ascii="More Perfect DOS VGA" w:hAnsi="More Perfect DOS VGA" w:cs="Times New Roman"/>
-        </w:rPr>
-        <w:t xml:space="preserve"> </w:t>
-      </w:r>
-      <w:r>
-        <w:rPr>
-          <w:rFonts w:ascii="More Perfect DOS VGA" w:hAnsi="More Perfect DOS VGA" w:cs="Times New Roman"/>
-          <w:color w:val="FF0000"/>
-        </w:rPr>
-        <w:t>curlybracesclose</w:t>
-      </w:r>
-      <w:r>
-        <w:rPr>
-          <w:rFonts w:ascii="More Perfect DOS VGA" w:hAnsi="More Perfect DOS VGA" w:cs="Times New Roman"/>
-        </w:rPr>
-        <w:t>)</w:t>
-      </w:r>
-      <w:r>
-        <w:rPr>
-          <w:rFonts w:ascii="More Perfect DOS VGA" w:hAnsi="More Perfect DOS VGA" w:cs="Times New Roman"/>
-        </w:rPr>
-        <w:t xml:space="preserve">)) | (default, </w:t>
-      </w:r>
-      <w:r>
-        <w:rPr>
-          <w:rFonts w:ascii="More Perfect DOS VGA" w:hAnsi="More Perfect DOS VGA" w:cs="Times New Roman"/>
-        </w:rPr>
-        <w:t>(</w:t>
-      </w:r>
-      <w:r>
-        <w:rPr>
-          <w:rFonts w:ascii="More Perfect DOS VGA" w:hAnsi="More Perfect DOS VGA" w:cs="Times New Roman"/>
-          <w:color w:val="FF0000"/>
-        </w:rPr>
-        <w:t>curlybracesclose</w:t>
-      </w:r>
-      <w:r>
-        <w:rPr>
-          <w:rFonts w:ascii="More Perfect DOS VGA" w:hAnsi="More Perfect DOS VGA" w:cs="Times New Roman"/>
-        </w:rPr>
-        <w:t xml:space="preserve"> | (</w:t>
-      </w:r>
-      <w:r>
-        <w:rPr>
-          <w:rFonts w:ascii="More Perfect DOS VGA" w:hAnsi="More Perfect DOS VGA" w:cs="Times New Roman"/>
-          <w:color w:val="FF0000"/>
-        </w:rPr>
-        <w:t>default</w:t>
-      </w:r>
-      <w:r>
-        <w:rPr>
-          <w:rFonts w:ascii="More Perfect DOS VGA" w:hAnsi="More Perfect DOS VGA" w:cs="Times New Roman"/>
-        </w:rPr>
-        <w:t xml:space="preserve">, </w:t>
-      </w:r>
-      <w:r>
-        <w:rPr>
-          <w:rFonts w:ascii="More Perfect DOS VGA" w:hAnsi="More Perfect DOS VGA" w:cs="Times New Roman"/>
-          <w:color w:val="FF0000"/>
-        </w:rPr>
-        <w:t>colon</w:t>
-      </w:r>
-      <w:r>
-        <w:rPr>
-          <w:rFonts w:ascii="More Perfect DOS VGA" w:hAnsi="More Perfect DOS VGA" w:cs="Times New Roman"/>
-        </w:rPr>
-        <w:t xml:space="preserve">, (Statement | Block), </w:t>
-      </w:r>
-      <w:r>
-        <w:rPr>
-          <w:rFonts w:ascii="More Perfect DOS VGA" w:hAnsi="More Perfect DOS VGA" w:cs="Times New Roman"/>
-          <w:color w:val="FF0000"/>
-        </w:rPr>
-        <w:t>curlybracesclose</w:t>
-      </w:r>
-      <w:r>
-        <w:rPr>
-          <w:rFonts w:ascii="More Perfect DOS VGA" w:hAnsi="More Perfect DOS VGA" w:cs="Times New Roman"/>
-        </w:rPr>
-        <w:t>)))</w:t>
-      </w:r>
-      <w:proofErr w:type="gramStart"/>
-      <w:r>
-        <w:rPr>
-          <w:rFonts w:ascii="More Perfect DOS VGA" w:hAnsi="More Perfect DOS VGA" w:cs="Times New Roman"/>
-        </w:rPr>
-        <w:t>)</w:t>
-      </w:r>
-      <w:r>
-        <w:rPr>
-          <w:rFonts w:ascii="More Perfect DOS VGA" w:hAnsi="More Perfect DOS VGA" w:cs="Times New Roman"/>
-        </w:rPr>
-        <w:t>;</w:t>
-      </w:r>
-      <w:proofErr w:type="gramEnd"/>
-    </w:p>
-    <w:p>
-      <w:pPr>
-        <w:ind w:left="720"/>
-        <w:rPr>
-          <w:rFonts w:ascii="More Perfect DOS VGA" w:hAnsi="More Perfect DOS VGA" w:cs="Times New Roman"/>
-        </w:rPr>
-      </w:pPr>
-      <w:r>
-        <w:rPr>
-          <w:rFonts w:ascii="More Perfect DOS VGA" w:hAnsi="More Perfect DOS VGA" w:cs="Times New Roman"/>
-        </w:rPr>
-        <w:t xml:space="preserve">Case = </w:t>
-      </w:r>
-      <w:r>
-        <w:rPr>
-          <w:rFonts w:ascii="More Perfect DOS VGA" w:hAnsi="More Perfect DOS VGA" w:cs="Times New Roman"/>
-          <w:color w:val="FF0000"/>
-        </w:rPr>
-        <w:t>case</w:t>
-      </w:r>
-      <w:r>
-        <w:rPr>
-          <w:rFonts w:ascii="More Perfect DOS VGA" w:hAnsi="More Perfect DOS VGA" w:cs="Times New Roman"/>
-        </w:rPr>
-        <w:t xml:space="preserve">, IntegerConstant, </w:t>
-      </w:r>
-      <w:r>
-        <w:rPr>
-          <w:rFonts w:ascii="More Perfect DOS VGA" w:hAnsi="More Perfect DOS VGA" w:cs="Times New Roman"/>
-          <w:color w:val="FF0000"/>
-        </w:rPr>
-        <w:t>colon</w:t>
-      </w:r>
-      <w:r>
-        <w:rPr>
-          <w:rFonts w:ascii="More Perfect DOS VGA" w:hAnsi="More Perfect DOS VGA" w:cs="Times New Roman"/>
-        </w:rPr>
-        <w:t>, (Statement | Block)</w:t>
-      </w:r>
-      <w:r>
-        <w:rPr>
-          <w:rFonts w:ascii="More Perfect DOS VGA" w:hAnsi="More Perfect DOS VGA" w:cs="Times New Roman"/>
-        </w:rPr>
-        <w:t>;</w:t>
-      </w:r>
-    </w:p>
-    <w:p>
-      <w:pPr>
-        <w:ind w:left="720"/>
-        <w:rPr>
-          <w:rFonts w:ascii="More Perfect DOS VGA" w:hAnsi="More Perfect DOS VGA" w:cs="Times New Roman"/>
-        </w:rPr>
-      </w:pPr>
-      <w:r>
-        <w:rPr>
-          <w:rFonts w:ascii="More Perfect DOS VGA" w:hAnsi="More Perfect DOS VGA" w:cs="Times New Roman"/>
-        </w:rPr>
-        <w:t>Cases = Case, {Case}</w:t>
-      </w:r>
-      <w:r>
-        <w:rPr>
-          <w:rFonts w:ascii="More Perfect DOS VGA" w:hAnsi="More Perfect DOS VGA" w:cs="Times New Roman"/>
-        </w:rPr>
-        <w:t>;</w:t>
-      </w:r>
-    </w:p>
-    <w:p>
-      <w:pPr>
-        <w:ind w:left="720"/>
-        <w:rPr>
-          <w:rFonts w:ascii="More Perfect DOS VGA" w:hAnsi="More Perfect DOS VGA" w:cs="Times New Roman"/>
-        </w:rPr>
-      </w:pPr>
-      <w:proofErr w:type="spellStart"/>
-      <w:r>
-        <w:rPr>
-          <w:rFonts w:ascii="More Perfect DOS VGA" w:hAnsi="More Perfect DOS VGA" w:cs="Times New Roman"/>
-        </w:rPr>
-        <w:t>LoopStatement</w:t>
-      </w:r>
-      <w:proofErr w:type="spellEnd"/>
-      <w:r>
-        <w:rPr>
-          <w:rFonts w:ascii="More Perfect DOS VGA" w:hAnsi="More Perfect DOS VGA" w:cs="Times New Roman"/>
-        </w:rPr>
-        <w:t xml:space="preserve"> = </w:t>
-      </w:r>
-      <w:r>
-        <w:rPr>
-          <w:rFonts w:ascii="More Perfect DOS VGA" w:hAnsi="More Perfect DOS VGA" w:cs="Times New Roman"/>
-        </w:rPr>
-        <w:t>((</w:t>
-      </w:r>
-      <w:r>
-        <w:rPr>
-          <w:rFonts w:ascii="More Perfect DOS VGA" w:hAnsi="More Perfect DOS VGA" w:cs="Times New Roman"/>
-        </w:rPr>
-        <w:t>(</w:t>
-      </w:r>
-      <w:r>
-        <w:rPr>
-          <w:rFonts w:ascii="More Perfect DOS VGA" w:hAnsi="More Perfect DOS VGA" w:cs="Times New Roman"/>
-          <w:color w:val="FF0000"/>
-        </w:rPr>
-        <w:t>while</w:t>
-      </w:r>
-      <w:r>
-        <w:rPr>
-          <w:rFonts w:ascii="More Perfect DOS VGA" w:hAnsi="More Perfect DOS VGA" w:cs="Times New Roman"/>
-        </w:rPr>
-        <w:t xml:space="preserve">, </w:t>
-      </w:r>
-      <w:r>
-        <w:rPr>
-          <w:rFonts w:ascii="More Perfect DOS VGA" w:hAnsi="More Perfect DOS VGA" w:cs="Times New Roman"/>
-          <w:color w:val="FF0000"/>
-        </w:rPr>
-        <w:t>parenthesisopen</w:t>
-      </w:r>
-      <w:r>
-        <w:rPr>
-          <w:rFonts w:ascii="More Perfect DOS VGA" w:hAnsi="More Perfect DOS VGA" w:cs="Times New Roman"/>
-        </w:rPr>
-        <w:t xml:space="preserve">, Expr, </w:t>
-      </w:r>
-      <w:r>
-        <w:rPr>
-          <w:rFonts w:ascii="More Perfect DOS VGA" w:hAnsi="More Perfect DOS VGA" w:cs="Times New Roman"/>
-          <w:color w:val="FF0000"/>
-        </w:rPr>
-        <w:t>parenthesisclose</w:t>
-      </w:r>
-      <w:r>
-        <w:rPr>
-          <w:rFonts w:ascii="More Perfect DOS VGA" w:hAnsi="More Perfect DOS VGA" w:cs="Times New Roman"/>
-        </w:rPr>
-        <w:t>) | (</w:t>
-      </w:r>
-      <w:r>
-        <w:rPr>
-          <w:rFonts w:ascii="More Perfect DOS VGA" w:hAnsi="More Perfect DOS VGA" w:cs="Times New Roman"/>
-          <w:color w:val="FF0000"/>
-        </w:rPr>
-        <w:t>for</w:t>
-      </w:r>
-      <w:r>
-        <w:rPr>
-          <w:rFonts w:ascii="More Perfect DOS VGA" w:hAnsi="More Perfect DOS VGA" w:cs="Times New Roman"/>
-        </w:rPr>
-        <w:t xml:space="preserve">, </w:t>
-      </w:r>
-      <w:r>
-        <w:rPr>
-          <w:rFonts w:ascii="More Perfect DOS VGA" w:hAnsi="More Perfect DOS VGA" w:cs="Times New Roman"/>
-          <w:color w:val="FF0000"/>
-        </w:rPr>
-        <w:t>parenthesisopen</w:t>
-      </w:r>
-      <w:r>
-        <w:rPr>
-          <w:rFonts w:ascii="More Perfect DOS VGA" w:hAnsi="More Perfect DOS VGA" w:cs="Times New Roman"/>
-        </w:rPr>
-        <w:t xml:space="preserve">, </w:t>
-      </w:r>
-      <w:r>
-        <w:rPr>
-          <w:rFonts w:ascii="More Perfect DOS VGA" w:hAnsi="More Perfect DOS VGA" w:cs="Times New Roman"/>
-        </w:rPr>
-        <w:t>((</w:t>
-      </w:r>
-      <w:r>
-        <w:rPr>
-          <w:rFonts w:ascii="More Perfect DOS VGA" w:hAnsi="More Perfect DOS VGA" w:cs="Times New Roman"/>
-          <w:color w:val="FF0000"/>
-        </w:rPr>
-        <w:t>id</w:t>
-      </w:r>
-      <w:r>
-        <w:rPr>
-          <w:rFonts w:ascii="More Perfect DOS VGA" w:hAnsi="More Perfect DOS VGA" w:cs="Times New Roman"/>
-        </w:rPr>
-        <w:t xml:space="preserve">, </w:t>
-      </w:r>
-      <w:r>
-        <w:rPr>
-          <w:rFonts w:ascii="More Perfect DOS VGA" w:hAnsi="More Perfect DOS VGA" w:cs="Times New Roman"/>
-        </w:rPr>
-        <w:t>(</w:t>
-      </w:r>
-      <w:r>
-        <w:rPr>
-          <w:rFonts w:ascii="More Perfect DOS VGA" w:hAnsi="More Perfect DOS VGA" w:cs="Times New Roman"/>
-        </w:rPr>
-        <w:t>VarInitDclWOIdAFP</w:t>
+        <w:t>Statement = S</w:t>
       </w:r>
       <w:bookmarkStart w:id="0" w:name="_GoBack"/>
       <w:bookmarkEnd w:id="0"/>
@@ -2640,6 +2093,497 @@
         <w:rPr>
           <w:rFonts w:ascii="More Perfect DOS VGA" w:hAnsi="More Perfect DOS VGA" w:cs="Times New Roman"/>
         </w:rPr>
+        <w:t>tatementP | (</w:t>
+      </w:r>
+      <w:r>
+        <w:rPr>
+          <w:rFonts w:ascii="More Perfect DOS VGA" w:hAnsi="More Perfect DOS VGA" w:cs="Times New Roman"/>
+          <w:color w:val="FF0000"/>
+        </w:rPr>
+        <w:t>id</w:t>
+      </w:r>
+      <w:r>
+        <w:rPr>
+          <w:rFonts w:ascii="More Perfect DOS VGA" w:hAnsi="More Perfect DOS VGA" w:cs="Times New Roman"/>
+        </w:rPr>
+        <w:t>, StatementWOIdAF)</w:t>
+      </w:r>
+      <w:r>
+        <w:rPr>
+          <w:rFonts w:ascii="More Perfect DOS VGA" w:hAnsi="More Perfect DOS VGA" w:cs="Times New Roman"/>
+        </w:rPr>
+        <w:t>;</w:t>
+      </w:r>
+    </w:p>
+    <w:p>
+      <w:pPr>
+        <w:ind w:left="720"/>
+        <w:rPr>
+          <w:rFonts w:ascii="More Perfect DOS VGA" w:hAnsi="More Perfect DOS VGA" w:cs="Times New Roman"/>
+        </w:rPr>
+      </w:pPr>
+      <w:r>
+        <w:rPr>
+          <w:rFonts w:ascii="More Perfect DOS VGA" w:hAnsi="More Perfect DOS VGA" w:cs="Times New Roman"/>
+        </w:rPr>
+        <w:t>ConditionalStatement = (</w:t>
+      </w:r>
+      <w:r>
+        <w:rPr>
+          <w:rFonts w:ascii="More Perfect DOS VGA" w:hAnsi="More Perfect DOS VGA" w:cs="Times New Roman"/>
+          <w:color w:val="FF0000"/>
+        </w:rPr>
+        <w:t>if</w:t>
+      </w:r>
+      <w:r>
+        <w:rPr>
+          <w:rFonts w:ascii="More Perfect DOS VGA" w:hAnsi="More Perfect DOS VGA" w:cs="Times New Roman"/>
+        </w:rPr>
+        <w:t xml:space="preserve">, </w:t>
+      </w:r>
+      <w:r>
+        <w:rPr>
+          <w:rFonts w:ascii="More Perfect DOS VGA" w:hAnsi="More Perfect DOS VGA" w:cs="Times New Roman"/>
+          <w:color w:val="FF0000"/>
+        </w:rPr>
+        <w:t>parenthesisopen</w:t>
+      </w:r>
+      <w:r>
+        <w:rPr>
+          <w:rFonts w:ascii="More Perfect DOS VGA" w:hAnsi="More Perfect DOS VGA" w:cs="Times New Roman"/>
+          <w:color w:val="000000" w:themeColor="text1"/>
+        </w:rPr>
+        <w:t xml:space="preserve">, Expr, </w:t>
+      </w:r>
+      <w:r>
+        <w:rPr>
+          <w:rFonts w:ascii="More Perfect DOS VGA" w:hAnsi="More Perfect DOS VGA" w:cs="Times New Roman"/>
+          <w:color w:val="FF0000"/>
+        </w:rPr>
+        <w:t>parenthesisclose</w:t>
+      </w:r>
+      <w:r>
+        <w:rPr>
+          <w:rFonts w:ascii="More Perfect DOS VGA" w:hAnsi="More Perfect DOS VGA" w:cs="Times New Roman"/>
+          <w:color w:val="000000" w:themeColor="text1"/>
+        </w:rPr>
+        <w:t xml:space="preserve">, (Block | Statement), </w:t>
+      </w:r>
+      <w:r>
+        <w:rPr>
+          <w:rFonts w:ascii="More Perfect DOS VGA" w:hAnsi="More Perfect DOS VGA" w:cs="Times New Roman"/>
+          <w:color w:val="FF0000"/>
+        </w:rPr>
+        <w:t>else</w:t>
+      </w:r>
+      <w:r>
+        <w:rPr>
+          <w:rFonts w:ascii="More Perfect DOS VGA" w:hAnsi="More Perfect DOS VGA" w:cs="Times New Roman"/>
+          <w:color w:val="000000" w:themeColor="text1"/>
+        </w:rPr>
+        <w:t>, (Block | Statement)</w:t>
+      </w:r>
+      <w:r>
+        <w:rPr>
+          <w:rFonts w:ascii="More Perfect DOS VGA" w:hAnsi="More Perfect DOS VGA" w:cs="Times New Roman"/>
+        </w:rPr>
+        <w:t>) | (</w:t>
+      </w:r>
+      <w:r>
+        <w:rPr>
+          <w:rFonts w:ascii="More Perfect DOS VGA" w:hAnsi="More Perfect DOS VGA" w:cs="Times New Roman"/>
+          <w:color w:val="FF0000"/>
+        </w:rPr>
+        <w:t>switch</w:t>
+      </w:r>
+      <w:r>
+        <w:rPr>
+          <w:rFonts w:ascii="More Perfect DOS VGA" w:hAnsi="More Perfect DOS VGA" w:cs="Times New Roman"/>
+        </w:rPr>
+        <w:t xml:space="preserve">, </w:t>
+      </w:r>
+      <w:r>
+        <w:rPr>
+          <w:rFonts w:ascii="More Perfect DOS VGA" w:hAnsi="More Perfect DOS VGA" w:cs="Times New Roman"/>
+          <w:color w:val="FF0000"/>
+        </w:rPr>
+        <w:t>parenthesisopen</w:t>
+      </w:r>
+      <w:r>
+        <w:rPr>
+          <w:rFonts w:ascii="More Perfect DOS VGA" w:hAnsi="More Perfect DOS VGA" w:cs="Times New Roman"/>
+        </w:rPr>
+        <w:t xml:space="preserve">, Variable, </w:t>
+      </w:r>
+      <w:r>
+        <w:rPr>
+          <w:rFonts w:ascii="More Perfect DOS VGA" w:hAnsi="More Perfect DOS VGA" w:cs="Times New Roman"/>
+          <w:color w:val="FF0000"/>
+        </w:rPr>
+        <w:t>parenthesisclose</w:t>
+      </w:r>
+      <w:r>
+        <w:rPr>
+          <w:rFonts w:ascii="More Perfect DOS VGA" w:hAnsi="More Perfect DOS VGA" w:cs="Times New Roman"/>
+        </w:rPr>
+        <w:t xml:space="preserve">, </w:t>
+      </w:r>
+      <w:r>
+        <w:rPr>
+          <w:rFonts w:ascii="More Perfect DOS VGA" w:hAnsi="More Perfect DOS VGA" w:cs="Times New Roman"/>
+          <w:color w:val="FF0000"/>
+        </w:rPr>
+        <w:t>curlybracesopen</w:t>
+      </w:r>
+      <w:r>
+        <w:rPr>
+          <w:rFonts w:ascii="More Perfect DOS VGA" w:hAnsi="More Perfect DOS VGA" w:cs="Times New Roman"/>
+        </w:rPr>
+        <w:t xml:space="preserve">, </w:t>
+      </w:r>
+      <w:r>
+        <w:rPr>
+          <w:rFonts w:ascii="More Perfect DOS VGA" w:hAnsi="More Perfect DOS VGA" w:cs="Times New Roman"/>
+        </w:rPr>
+        <w:t>(</w:t>
+      </w:r>
+      <w:r>
+        <w:rPr>
+          <w:rFonts w:ascii="More Perfect DOS VGA" w:hAnsi="More Perfect DOS VGA" w:cs="Times New Roman"/>
+          <w:color w:val="FF0000"/>
+        </w:rPr>
+        <w:t>curlybracesclose</w:t>
+      </w:r>
+      <w:r>
+        <w:rPr>
+          <w:rFonts w:ascii="More Perfect DOS VGA" w:hAnsi="More Perfect DOS VGA" w:cs="Times New Roman"/>
+        </w:rPr>
+        <w:t xml:space="preserve"> | (Cases, (</w:t>
+      </w:r>
+      <w:r>
+        <w:rPr>
+          <w:rFonts w:ascii="More Perfect DOS VGA" w:hAnsi="More Perfect DOS VGA" w:cs="Times New Roman"/>
+          <w:color w:val="FF0000"/>
+        </w:rPr>
+        <w:t>curlybracesclose</w:t>
+      </w:r>
+      <w:r>
+        <w:rPr>
+          <w:rFonts w:ascii="More Perfect DOS VGA" w:hAnsi="More Perfect DOS VGA" w:cs="Times New Roman"/>
+        </w:rPr>
+        <w:t xml:space="preserve"> | (default</w:t>
+      </w:r>
+      <w:r>
+        <w:rPr>
+          <w:rFonts w:ascii="More Perfect DOS VGA" w:hAnsi="More Perfect DOS VGA" w:cs="Times New Roman"/>
+        </w:rPr>
+        <w:t>,</w:t>
+      </w:r>
+      <w:r>
+        <w:rPr>
+          <w:rFonts w:ascii="More Perfect DOS VGA" w:hAnsi="More Perfect DOS VGA" w:cs="Times New Roman"/>
+        </w:rPr>
+        <w:t xml:space="preserve"> colon, (Statement | Block),</w:t>
+      </w:r>
+      <w:r>
+        <w:rPr>
+          <w:rFonts w:ascii="More Perfect DOS VGA" w:hAnsi="More Perfect DOS VGA" w:cs="Times New Roman"/>
+        </w:rPr>
+        <w:t xml:space="preserve"> </w:t>
+      </w:r>
+      <w:r>
+        <w:rPr>
+          <w:rFonts w:ascii="More Perfect DOS VGA" w:hAnsi="More Perfect DOS VGA" w:cs="Times New Roman"/>
+          <w:color w:val="FF0000"/>
+        </w:rPr>
+        <w:t>curlybracesclose</w:t>
+      </w:r>
+      <w:r>
+        <w:rPr>
+          <w:rFonts w:ascii="More Perfect DOS VGA" w:hAnsi="More Perfect DOS VGA" w:cs="Times New Roman"/>
+        </w:rPr>
+        <w:t>)</w:t>
+      </w:r>
+      <w:r>
+        <w:rPr>
+          <w:rFonts w:ascii="More Perfect DOS VGA" w:hAnsi="More Perfect DOS VGA" w:cs="Times New Roman"/>
+        </w:rPr>
+        <w:t xml:space="preserve">)) | (default, </w:t>
+      </w:r>
+      <w:r>
+        <w:rPr>
+          <w:rFonts w:ascii="More Perfect DOS VGA" w:hAnsi="More Perfect DOS VGA" w:cs="Times New Roman"/>
+        </w:rPr>
+        <w:t>(</w:t>
+      </w:r>
+      <w:r>
+        <w:rPr>
+          <w:rFonts w:ascii="More Perfect DOS VGA" w:hAnsi="More Perfect DOS VGA" w:cs="Times New Roman"/>
+          <w:color w:val="FF0000"/>
+        </w:rPr>
+        <w:t>curlybracesclose</w:t>
+      </w:r>
+      <w:r>
+        <w:rPr>
+          <w:rFonts w:ascii="More Perfect DOS VGA" w:hAnsi="More Perfect DOS VGA" w:cs="Times New Roman"/>
+        </w:rPr>
+        <w:t xml:space="preserve"> | (</w:t>
+      </w:r>
+      <w:r>
+        <w:rPr>
+          <w:rFonts w:ascii="More Perfect DOS VGA" w:hAnsi="More Perfect DOS VGA" w:cs="Times New Roman"/>
+          <w:color w:val="FF0000"/>
+        </w:rPr>
+        <w:t>default</w:t>
+      </w:r>
+      <w:r>
+        <w:rPr>
+          <w:rFonts w:ascii="More Perfect DOS VGA" w:hAnsi="More Perfect DOS VGA" w:cs="Times New Roman"/>
+        </w:rPr>
+        <w:t xml:space="preserve">, </w:t>
+      </w:r>
+      <w:r>
+        <w:rPr>
+          <w:rFonts w:ascii="More Perfect DOS VGA" w:hAnsi="More Perfect DOS VGA" w:cs="Times New Roman"/>
+          <w:color w:val="FF0000"/>
+        </w:rPr>
+        <w:t>colon</w:t>
+      </w:r>
+      <w:r>
+        <w:rPr>
+          <w:rFonts w:ascii="More Perfect DOS VGA" w:hAnsi="More Perfect DOS VGA" w:cs="Times New Roman"/>
+        </w:rPr>
+        <w:t xml:space="preserve">, (Statement | Block), </w:t>
+      </w:r>
+      <w:r>
+        <w:rPr>
+          <w:rFonts w:ascii="More Perfect DOS VGA" w:hAnsi="More Perfect DOS VGA" w:cs="Times New Roman"/>
+          <w:color w:val="FF0000"/>
+        </w:rPr>
+        <w:t>curlybracesclose</w:t>
+      </w:r>
+      <w:r>
+        <w:rPr>
+          <w:rFonts w:ascii="More Perfect DOS VGA" w:hAnsi="More Perfect DOS VGA" w:cs="Times New Roman"/>
+        </w:rPr>
+        <w:t>)))</w:t>
+      </w:r>
+      <w:proofErr w:type="gramStart"/>
+      <w:r>
+        <w:rPr>
+          <w:rFonts w:ascii="More Perfect DOS VGA" w:hAnsi="More Perfect DOS VGA" w:cs="Times New Roman"/>
+        </w:rPr>
+        <w:t>)</w:t>
+      </w:r>
+      <w:r>
+        <w:rPr>
+          <w:rFonts w:ascii="More Perfect DOS VGA" w:hAnsi="More Perfect DOS VGA" w:cs="Times New Roman"/>
+        </w:rPr>
+        <w:t>;</w:t>
+      </w:r>
+      <w:proofErr w:type="gramEnd"/>
+    </w:p>
+    <w:p>
+      <w:pPr>
+        <w:ind w:left="720"/>
+        <w:rPr>
+          <w:rFonts w:ascii="More Perfect DOS VGA" w:hAnsi="More Perfect DOS VGA" w:cs="Times New Roman"/>
+        </w:rPr>
+      </w:pPr>
+      <w:r>
+        <w:rPr>
+          <w:rFonts w:ascii="More Perfect DOS VGA" w:hAnsi="More Perfect DOS VGA" w:cs="Times New Roman"/>
+        </w:rPr>
+        <w:t xml:space="preserve">Case = </w:t>
+      </w:r>
+      <w:r>
+        <w:rPr>
+          <w:rFonts w:ascii="More Perfect DOS VGA" w:hAnsi="More Perfect DOS VGA" w:cs="Times New Roman"/>
+          <w:color w:val="FF0000"/>
+        </w:rPr>
+        <w:t>case</w:t>
+      </w:r>
+      <w:r>
+        <w:rPr>
+          <w:rFonts w:ascii="More Perfect DOS VGA" w:hAnsi="More Perfect DOS VGA" w:cs="Times New Roman"/>
+        </w:rPr>
+        <w:t xml:space="preserve">, IntegerConstant, </w:t>
+      </w:r>
+      <w:r>
+        <w:rPr>
+          <w:rFonts w:ascii="More Perfect DOS VGA" w:hAnsi="More Perfect DOS VGA" w:cs="Times New Roman"/>
+          <w:color w:val="FF0000"/>
+        </w:rPr>
+        <w:t>colon</w:t>
+      </w:r>
+      <w:r>
+        <w:rPr>
+          <w:rFonts w:ascii="More Perfect DOS VGA" w:hAnsi="More Perfect DOS VGA" w:cs="Times New Roman"/>
+        </w:rPr>
+        <w:t>, (Statement | Block)</w:t>
+      </w:r>
+      <w:r>
+        <w:rPr>
+          <w:rFonts w:ascii="More Perfect DOS VGA" w:hAnsi="More Perfect DOS VGA" w:cs="Times New Roman"/>
+        </w:rPr>
+        <w:t>;</w:t>
+      </w:r>
+    </w:p>
+    <w:p>
+      <w:pPr>
+        <w:ind w:left="720"/>
+        <w:rPr>
+          <w:rFonts w:ascii="More Perfect DOS VGA" w:hAnsi="More Perfect DOS VGA" w:cs="Times New Roman"/>
+        </w:rPr>
+      </w:pPr>
+      <w:r>
+        <w:rPr>
+          <w:rFonts w:ascii="More Perfect DOS VGA" w:hAnsi="More Perfect DOS VGA" w:cs="Times New Roman"/>
+        </w:rPr>
+        <w:t>Cases = Case, {Case}</w:t>
+      </w:r>
+      <w:r>
+        <w:rPr>
+          <w:rFonts w:ascii="More Perfect DOS VGA" w:hAnsi="More Perfect DOS VGA" w:cs="Times New Roman"/>
+        </w:rPr>
+        <w:t>;</w:t>
+      </w:r>
+    </w:p>
+    <w:p>
+      <w:pPr>
+        <w:ind w:left="720"/>
+        <w:rPr>
+          <w:rFonts w:ascii="More Perfect DOS VGA" w:hAnsi="More Perfect DOS VGA" w:cs="Times New Roman"/>
+        </w:rPr>
+      </w:pPr>
+      <w:proofErr w:type="spellStart"/>
+      <w:r>
+        <w:rPr>
+          <w:rFonts w:ascii="More Perfect DOS VGA" w:hAnsi="More Perfect DOS VGA" w:cs="Times New Roman"/>
+        </w:rPr>
+        <w:t>LoopStatement</w:t>
+      </w:r>
+      <w:proofErr w:type="spellEnd"/>
+      <w:r>
+        <w:rPr>
+          <w:rFonts w:ascii="More Perfect DOS VGA" w:hAnsi="More Perfect DOS VGA" w:cs="Times New Roman"/>
+        </w:rPr>
+        <w:t xml:space="preserve"> = </w:t>
+      </w:r>
+      <w:r>
+        <w:rPr>
+          <w:rFonts w:ascii="More Perfect DOS VGA" w:hAnsi="More Perfect DOS VGA" w:cs="Times New Roman"/>
+        </w:rPr>
+        <w:t>((</w:t>
+      </w:r>
+      <w:r>
+        <w:rPr>
+          <w:rFonts w:ascii="More Perfect DOS VGA" w:hAnsi="More Perfect DOS VGA" w:cs="Times New Roman"/>
+        </w:rPr>
+        <w:t>(</w:t>
+      </w:r>
+      <w:r>
+        <w:rPr>
+          <w:rFonts w:ascii="More Perfect DOS VGA" w:hAnsi="More Perfect DOS VGA" w:cs="Times New Roman"/>
+          <w:color w:val="FF0000"/>
+        </w:rPr>
+        <w:t>while</w:t>
+      </w:r>
+      <w:r>
+        <w:rPr>
+          <w:rFonts w:ascii="More Perfect DOS VGA" w:hAnsi="More Perfect DOS VGA" w:cs="Times New Roman"/>
+        </w:rPr>
+        <w:t xml:space="preserve">, </w:t>
+      </w:r>
+      <w:r>
+        <w:rPr>
+          <w:rFonts w:ascii="More Perfect DOS VGA" w:hAnsi="More Perfect DOS VGA" w:cs="Times New Roman"/>
+          <w:color w:val="FF0000"/>
+        </w:rPr>
+        <w:t>parenthesisopen</w:t>
+      </w:r>
+      <w:r>
+        <w:rPr>
+          <w:rFonts w:ascii="More Perfect DOS VGA" w:hAnsi="More Perfect DOS VGA" w:cs="Times New Roman"/>
+        </w:rPr>
+        <w:t xml:space="preserve">, Expr, </w:t>
+      </w:r>
+      <w:r>
+        <w:rPr>
+          <w:rFonts w:ascii="More Perfect DOS VGA" w:hAnsi="More Perfect DOS VGA" w:cs="Times New Roman"/>
+          <w:color w:val="FF0000"/>
+        </w:rPr>
+        <w:t>parenthesisclose</w:t>
+      </w:r>
+      <w:r>
+        <w:rPr>
+          <w:rFonts w:ascii="More Perfect DOS VGA" w:hAnsi="More Perfect DOS VGA" w:cs="Times New Roman"/>
+        </w:rPr>
+        <w:t>) | (</w:t>
+      </w:r>
+      <w:r>
+        <w:rPr>
+          <w:rFonts w:ascii="More Perfect DOS VGA" w:hAnsi="More Perfect DOS VGA" w:cs="Times New Roman"/>
+          <w:color w:val="FF0000"/>
+        </w:rPr>
+        <w:t>for</w:t>
+      </w:r>
+      <w:r>
+        <w:rPr>
+          <w:rFonts w:ascii="More Perfect DOS VGA" w:hAnsi="More Perfect DOS VGA" w:cs="Times New Roman"/>
+        </w:rPr>
+        <w:t xml:space="preserve">, </w:t>
+      </w:r>
+      <w:r>
+        <w:rPr>
+          <w:rFonts w:ascii="More Perfect DOS VGA" w:hAnsi="More Perfect DOS VGA" w:cs="Times New Roman"/>
+          <w:color w:val="FF0000"/>
+        </w:rPr>
+        <w:t>parenthesisopen</w:t>
+      </w:r>
+      <w:r>
+        <w:rPr>
+          <w:rFonts w:ascii="More Perfect DOS VGA" w:hAnsi="More Perfect DOS VGA" w:cs="Times New Roman"/>
+        </w:rPr>
+        <w:t xml:space="preserve">, </w:t>
+      </w:r>
+      <w:r>
+        <w:rPr>
+          <w:rFonts w:ascii="More Perfect DOS VGA" w:hAnsi="More Perfect DOS VGA" w:cs="Times New Roman"/>
+        </w:rPr>
+        <w:t>((</w:t>
+      </w:r>
+      <w:r>
+        <w:rPr>
+          <w:rFonts w:ascii="More Perfect DOS VGA" w:hAnsi="More Perfect DOS VGA" w:cs="Times New Roman"/>
+          <w:color w:val="FF0000"/>
+        </w:rPr>
+        <w:t>id</w:t>
+      </w:r>
+      <w:r>
+        <w:rPr>
+          <w:rFonts w:ascii="More Perfect DOS VGA" w:hAnsi="More Perfect DOS VGA" w:cs="Times New Roman"/>
+        </w:rPr>
+        <w:t xml:space="preserve">, </w:t>
+      </w:r>
+      <w:r>
+        <w:rPr>
+          <w:rFonts w:ascii="More Perfect DOS VGA" w:hAnsi="More Perfect DOS VGA" w:cs="Times New Roman"/>
+        </w:rPr>
+        <w:t>(</w:t>
+      </w:r>
+      <w:proofErr w:type="spellStart"/>
+      <w:r>
+        <w:rPr>
+          <w:rFonts w:ascii="More Perfect DOS VGA" w:hAnsi="More Perfect DOS VGA" w:cs="Times New Roman"/>
+        </w:rPr>
+        <w:t>VarInitDclWOIdAFP</w:t>
+      </w:r>
+      <w:proofErr w:type="spellEnd"/>
+      <w:r>
+        <w:rPr>
+          <w:rFonts w:ascii="More Perfect DOS VGA" w:hAnsi="More Perfect DOS VGA" w:cs="Times New Roman"/>
+        </w:rPr>
         <w:t xml:space="preserve"> | </w:t>
       </w:r>
       <w:proofErr w:type="spellStart"/>
@@ -3241,7 +3185,19 @@
         <w:rPr>
           <w:rFonts w:ascii="More Perfect DOS VGA" w:hAnsi="More Perfect DOS VGA" w:cs="Times New Roman"/>
         </w:rPr>
-        <w:t>Expr = ((</w:t>
+        <w:t xml:space="preserve">Expr = </w:t>
+      </w:r>
+      <w:r>
+        <w:rPr>
+          <w:rFonts w:ascii="More Perfect DOS VGA" w:hAnsi="More Perfect DOS VGA" w:cs="Times New Roman"/>
+        </w:rPr>
+        <w:t>(</w:t>
+      </w:r>
+      <w:r>
+        <w:rPr>
+          <w:rFonts w:ascii="More Perfect DOS VGA" w:hAnsi="More Perfect DOS VGA" w:cs="Times New Roman"/>
+        </w:rPr>
+        <w:t>(</w:t>
       </w:r>
       <w:r>
         <w:rPr>
@@ -3335,13 +3291,39 @@
         <w:rPr>
           <w:rFonts w:ascii="More Perfect DOS VGA" w:hAnsi="More Perfect DOS VGA" w:cs="Times New Roman"/>
         </w:rPr>
-        <w:t xml:space="preserve"> | (id, </w:t>
+        <w:t>), [</w:t>
       </w:r>
       <w:proofErr w:type="spellStart"/>
       <w:r>
         <w:rPr>
           <w:rFonts w:ascii="More Perfect DOS VGA" w:hAnsi="More Perfect DOS VGA" w:cs="Times New Roman"/>
         </w:rPr>
+        <w:t>BinaryOp</w:t>
+      </w:r>
+      <w:proofErr w:type="spellEnd"/>
+      <w:r>
+        <w:rPr>
+          <w:rFonts w:ascii="More Perfect DOS VGA" w:hAnsi="More Perfect DOS VGA" w:cs="Times New Roman"/>
+        </w:rPr>
+        <w:t xml:space="preserve">, Expr]) </w:t>
+      </w:r>
+      <w:r>
+        <w:rPr>
+          <w:rFonts w:ascii="More Perfect DOS VGA" w:hAnsi="More Perfect DOS VGA" w:cs="Times New Roman"/>
+        </w:rPr>
+        <w:t xml:space="preserve">| (id, </w:t>
+      </w:r>
+      <w:r>
+        <w:rPr>
+          <w:rFonts w:ascii="More Perfect DOS VGA" w:hAnsi="More Perfect DOS VGA" w:cs="Times New Roman"/>
+        </w:rPr>
+        <w:t>((</w:t>
+      </w:r>
+      <w:proofErr w:type="spellStart"/>
+      <w:r>
+        <w:rPr>
+          <w:rFonts w:ascii="More Perfect DOS VGA" w:hAnsi="More Perfect DOS VGA" w:cs="Times New Roman"/>
+        </w:rPr>
         <w:t>AssignmentWOIdAFWOV</w:t>
       </w:r>
       <w:proofErr w:type="spellEnd"/>
@@ -3349,20 +3331,461 @@
         <w:rPr>
           <w:rFonts w:ascii="More Perfect DOS VGA" w:hAnsi="More Perfect DOS VGA" w:cs="Times New Roman"/>
         </w:rPr>
+        <w:t>, [</w:t>
+      </w:r>
+      <w:proofErr w:type="spellStart"/>
+      <w:r>
+        <w:rPr>
+          <w:rFonts w:ascii="More Perfect DOS VGA" w:hAnsi="More Perfect DOS VGA" w:cs="Times New Roman"/>
+        </w:rPr>
+        <w:t>BinaryOp</w:t>
+      </w:r>
+      <w:proofErr w:type="spellEnd"/>
+      <w:r>
+        <w:rPr>
+          <w:rFonts w:ascii="More Perfect DOS VGA" w:hAnsi="More Perfect DOS VGA" w:cs="Times New Roman"/>
+        </w:rPr>
+        <w:t xml:space="preserve">, Expr]) | </w:t>
+      </w:r>
+      <w:r>
+        <w:rPr>
+          <w:rFonts w:ascii="More Perfect DOS VGA" w:hAnsi="More Perfect DOS VGA" w:cs="Times New Roman"/>
+        </w:rPr>
+        <w:t>(</w:t>
+      </w:r>
+      <w:proofErr w:type="spellStart"/>
+      <w:r>
+        <w:rPr>
+          <w:rFonts w:ascii="More Perfect DOS VGA" w:hAnsi="More Perfect DOS VGA" w:cs="Times New Roman"/>
+        </w:rPr>
+        <w:t>VariableWOIdAF</w:t>
+      </w:r>
+      <w:proofErr w:type="spellEnd"/>
+      <w:r>
+        <w:rPr>
+          <w:rFonts w:ascii="More Perfect DOS VGA" w:hAnsi="More Perfect DOS VGA" w:cs="Times New Roman"/>
+        </w:rPr>
+        <w:t xml:space="preserve"> [</w:t>
+      </w:r>
+      <w:proofErr w:type="spellStart"/>
+      <w:r>
+        <w:rPr>
+          <w:rFonts w:ascii="More Perfect DOS VGA" w:hAnsi="More Perfect DOS VGA" w:cs="Times New Roman"/>
+        </w:rPr>
+        <w:t>AssignmentWOIdAFWOV</w:t>
+      </w:r>
+      <w:proofErr w:type="spellEnd"/>
+      <w:r>
+        <w:rPr>
+          <w:rFonts w:ascii="More Perfect DOS VGA" w:hAnsi="More Perfect DOS VGA" w:cs="Times New Roman"/>
+        </w:rPr>
+        <w:t>]</w:t>
+      </w:r>
+      <w:r>
+        <w:rPr>
+          <w:rFonts w:ascii="More Perfect DOS VGA" w:hAnsi="More Perfect DOS VGA" w:cs="Times New Roman"/>
+        </w:rPr>
+        <w:t>, [</w:t>
+      </w:r>
+      <w:proofErr w:type="spellStart"/>
+      <w:r>
+        <w:rPr>
+          <w:rFonts w:ascii="More Perfect DOS VGA" w:hAnsi="More Perfect DOS VGA" w:cs="Times New Roman"/>
+        </w:rPr>
+        <w:t>BinaryOp</w:t>
+      </w:r>
+      <w:proofErr w:type="spellEnd"/>
+      <w:r>
+        <w:rPr>
+          <w:rFonts w:ascii="More Perfect DOS VGA" w:hAnsi="More Perfect DOS VGA" w:cs="Times New Roman"/>
+        </w:rPr>
+        <w:t xml:space="preserve">, Expr]) </w:t>
+      </w:r>
+      <w:r>
+        <w:rPr>
+          <w:rFonts w:ascii="More Perfect DOS VGA" w:hAnsi="More Perfect DOS VGA" w:cs="Times New Roman"/>
+        </w:rPr>
+        <w:t>| (</w:t>
+      </w:r>
+      <w:proofErr w:type="spellStart"/>
+      <w:r>
+        <w:rPr>
+          <w:rFonts w:ascii="More Perfect DOS VGA" w:hAnsi="More Perfect DOS VGA" w:cs="Times New Roman"/>
+        </w:rPr>
+        <w:t>FuncCallWOIdAF</w:t>
+      </w:r>
+      <w:proofErr w:type="spellEnd"/>
+      <w:r>
+        <w:rPr>
+          <w:rFonts w:ascii="More Perfect DOS VGA" w:hAnsi="More Perfect DOS VGA" w:cs="Times New Roman"/>
+        </w:rPr>
+        <w:t xml:space="preserve">, </w:t>
+      </w:r>
+      <w:r>
+        <w:rPr>
+          <w:rFonts w:ascii="More Perfect DOS VGA" w:hAnsi="More Perfect DOS VGA" w:cs="Times New Roman"/>
+        </w:rPr>
+        <w:t>[</w:t>
+      </w:r>
+      <w:proofErr w:type="spellStart"/>
+      <w:r>
+        <w:rPr>
+          <w:rFonts w:ascii="More Perfect DOS VGA" w:hAnsi="More Perfect DOS VGA" w:cs="Times New Roman"/>
+        </w:rPr>
+        <w:t>BinaryOp</w:t>
+      </w:r>
+      <w:proofErr w:type="spellEnd"/>
+      <w:r>
+        <w:rPr>
+          <w:rFonts w:ascii="More Perfect DOS VGA" w:hAnsi="More Perfect DOS VGA" w:cs="Times New Roman"/>
+        </w:rPr>
+        <w:t>, Expr]</w:t>
+      </w:r>
+      <w:r>
+        <w:rPr>
+          <w:rFonts w:ascii="More Perfect DOS VGA" w:hAnsi="More Perfect DOS VGA" w:cs="Times New Roman"/>
+        </w:rPr>
+        <w:t>) | [</w:t>
+      </w:r>
+      <w:proofErr w:type="spellStart"/>
+      <w:r>
+        <w:rPr>
+          <w:rFonts w:ascii="More Perfect DOS VGA" w:hAnsi="More Perfect DOS VGA" w:cs="Times New Roman"/>
+        </w:rPr>
+        <w:t>BinaryOp</w:t>
+      </w:r>
+      <w:proofErr w:type="spellEnd"/>
+      <w:r>
+        <w:rPr>
+          <w:rFonts w:ascii="More Perfect DOS VGA" w:hAnsi="More Perfect DOS VGA" w:cs="Times New Roman"/>
+        </w:rPr>
+        <w:t>, Expr]</w:t>
+      </w:r>
+      <w:r>
+        <w:rPr>
+          <w:rFonts w:ascii="More Perfect DOS VGA" w:hAnsi="More Perfect DOS VGA" w:cs="Times New Roman"/>
+        </w:rPr>
         <w:t>)</w:t>
       </w:r>
       <w:r>
         <w:rPr>
           <w:rFonts w:ascii="More Perfect DOS VGA" w:hAnsi="More Perfect DOS VGA" w:cs="Times New Roman"/>
         </w:rPr>
-        <w:t xml:space="preserve">), </w:t>
-      </w:r>
-      <w:r>
-        <w:rPr>
-          <w:rFonts w:ascii="More Perfect DOS VGA" w:hAnsi="More Perfect DOS VGA" w:cs="Times New Roman"/>
-        </w:rPr>
-        <w:t>Expr</w:t>
-      </w:r>
+        <w:t>))</w:t>
+      </w:r>
+    </w:p>
+    <w:p>
+      <w:pPr>
+        <w:ind w:left="720"/>
+        <w:rPr>
+          <w:rFonts w:ascii="More Perfect DOS VGA" w:hAnsi="More Perfect DOS VGA" w:cs="Times New Roman"/>
+          <w:color w:val="FF0000"/>
+        </w:rPr>
+      </w:pPr>
+      <w:proofErr w:type="spellStart"/>
+      <w:r>
+        <w:rPr>
+          <w:rFonts w:ascii="More Perfect DOS VGA" w:hAnsi="More Perfect DOS VGA" w:cs="Times New Roman"/>
+        </w:rPr>
+        <w:t>UnaryOp</w:t>
+      </w:r>
+      <w:proofErr w:type="spellEnd"/>
+      <w:r>
+        <w:rPr>
+          <w:rFonts w:ascii="More Perfect DOS VGA" w:hAnsi="More Perfect DOS VGA" w:cs="Times New Roman"/>
+        </w:rPr>
+        <w:t xml:space="preserve"> = </w:t>
+      </w:r>
+      <w:proofErr w:type="spellStart"/>
+      <w:r>
+        <w:rPr>
+          <w:rFonts w:ascii="More Perfect DOS VGA" w:hAnsi="More Perfect DOS VGA" w:cs="Times New Roman"/>
+          <w:color w:val="FF0000"/>
+        </w:rPr>
+        <w:t>logicalnot</w:t>
+      </w:r>
+      <w:proofErr w:type="spellEnd"/>
+      <w:r>
+        <w:rPr>
+          <w:rFonts w:ascii="More Perfect DOS VGA" w:hAnsi="More Perfect DOS VGA" w:cs="Times New Roman"/>
+          <w:color w:val="FF0000"/>
+        </w:rPr>
+        <w:t xml:space="preserve"> </w:t>
+      </w:r>
+      <w:r>
+        <w:rPr>
+          <w:rFonts w:ascii="More Perfect DOS VGA" w:hAnsi="More Perfect DOS VGA" w:cs="Times New Roman"/>
+        </w:rPr>
+        <w:t xml:space="preserve">| </w:t>
+      </w:r>
+      <w:proofErr w:type="spellStart"/>
+      <w:r>
+        <w:rPr>
+          <w:rFonts w:ascii="More Perfect DOS VGA" w:hAnsi="More Perfect DOS VGA" w:cs="Times New Roman"/>
+          <w:color w:val="FF0000"/>
+        </w:rPr>
+        <w:t>bitwisenot</w:t>
+      </w:r>
+      <w:proofErr w:type="spellEnd"/>
+      <w:r>
+        <w:rPr>
+          <w:rFonts w:ascii="More Perfect DOS VGA" w:hAnsi="More Perfect DOS VGA" w:cs="Times New Roman"/>
+          <w:color w:val="FF0000"/>
+        </w:rPr>
+        <w:t xml:space="preserve"> </w:t>
+      </w:r>
+      <w:r>
+        <w:rPr>
+          <w:rFonts w:ascii="More Perfect DOS VGA" w:hAnsi="More Perfect DOS VGA" w:cs="Times New Roman"/>
+        </w:rPr>
+        <w:t xml:space="preserve">| </w:t>
+      </w:r>
+      <w:r>
+        <w:rPr>
+          <w:rFonts w:ascii="More Perfect DOS VGA" w:hAnsi="More Perfect DOS VGA" w:cs="Times New Roman"/>
+          <w:color w:val="FF0000"/>
+        </w:rPr>
+        <w:t xml:space="preserve">sub </w:t>
+      </w:r>
+      <w:r>
+        <w:rPr>
+          <w:rFonts w:ascii="More Perfect DOS VGA" w:hAnsi="More Perfect DOS VGA" w:cs="Times New Roman"/>
+        </w:rPr>
+        <w:t xml:space="preserve">| </w:t>
+      </w:r>
+      <w:r>
+        <w:rPr>
+          <w:rFonts w:ascii="More Perfect DOS VGA" w:hAnsi="More Perfect DOS VGA" w:cs="Times New Roman"/>
+          <w:color w:val="FF0000"/>
+        </w:rPr>
+        <w:t>add</w:t>
+      </w:r>
+    </w:p>
+    <w:p>
+      <w:pPr>
+        <w:ind w:left="720"/>
+        <w:rPr>
+          <w:rFonts w:ascii="More Perfect DOS VGA" w:hAnsi="More Perfect DOS VGA" w:cs="Times New Roman"/>
+        </w:rPr>
+      </w:pPr>
+      <w:proofErr w:type="spellStart"/>
+      <w:r>
+        <w:rPr>
+          <w:rFonts w:ascii="More Perfect DOS VGA" w:hAnsi="More Perfect DOS VGA" w:cs="Times New Roman"/>
+        </w:rPr>
+        <w:t>BinaryOp</w:t>
+      </w:r>
+      <w:proofErr w:type="spellEnd"/>
+      <w:r>
+        <w:rPr>
+          <w:rFonts w:ascii="More Perfect DOS VGA" w:hAnsi="More Perfect DOS VGA" w:cs="Times New Roman"/>
+        </w:rPr>
+        <w:t xml:space="preserve"> = equal | </w:t>
+      </w:r>
+      <w:proofErr w:type="spellStart"/>
+      <w:r>
+        <w:rPr>
+          <w:rFonts w:ascii="More Perfect DOS VGA" w:hAnsi="More Perfect DOS VGA" w:cs="Times New Roman"/>
+        </w:rPr>
+        <w:t>notequal</w:t>
+      </w:r>
+      <w:proofErr w:type="spellEnd"/>
+      <w:r>
+        <w:rPr>
+          <w:rFonts w:ascii="More Perfect DOS VGA" w:hAnsi="More Perfect DOS VGA" w:cs="Times New Roman"/>
+        </w:rPr>
+        <w:t xml:space="preserve"> | </w:t>
+      </w:r>
+      <w:proofErr w:type="spellStart"/>
+      <w:r>
+        <w:rPr>
+          <w:rFonts w:ascii="More Perfect DOS VGA" w:hAnsi="More Perfect DOS VGA" w:cs="Times New Roman"/>
+        </w:rPr>
+        <w:t>greaterequal</w:t>
+      </w:r>
+      <w:proofErr w:type="spellEnd"/>
+      <w:r>
+        <w:rPr>
+          <w:rFonts w:ascii="More Perfect DOS VGA" w:hAnsi="More Perfect DOS VGA" w:cs="Times New Roman"/>
+        </w:rPr>
+        <w:t xml:space="preserve"> | </w:t>
+      </w:r>
+      <w:proofErr w:type="spellStart"/>
+      <w:r>
+        <w:rPr>
+          <w:rFonts w:ascii="More Perfect DOS VGA" w:hAnsi="More Perfect DOS VGA" w:cs="Times New Roman"/>
+        </w:rPr>
+        <w:t>lessequal</w:t>
+      </w:r>
+      <w:proofErr w:type="spellEnd"/>
+      <w:r>
+        <w:rPr>
+          <w:rFonts w:ascii="More Perfect DOS VGA" w:hAnsi="More Perfect DOS VGA" w:cs="Times New Roman"/>
+        </w:rPr>
+        <w:t xml:space="preserve"> | greater | less | </w:t>
+      </w:r>
+      <w:proofErr w:type="spellStart"/>
+      <w:r>
+        <w:rPr>
+          <w:rFonts w:ascii="More Perfect DOS VGA" w:hAnsi="More Perfect DOS VGA" w:cs="Times New Roman"/>
+        </w:rPr>
+        <w:t>logicaland</w:t>
+      </w:r>
+      <w:proofErr w:type="spellEnd"/>
+      <w:r>
+        <w:rPr>
+          <w:rFonts w:ascii="More Perfect DOS VGA" w:hAnsi="More Perfect DOS VGA" w:cs="Times New Roman"/>
+        </w:rPr>
+        <w:t xml:space="preserve"> | </w:t>
+      </w:r>
+      <w:proofErr w:type="spellStart"/>
+      <w:r>
+        <w:rPr>
+          <w:rFonts w:ascii="More Perfect DOS VGA" w:hAnsi="More Perfect DOS VGA" w:cs="Times New Roman"/>
+        </w:rPr>
+        <w:t>bitwiseand</w:t>
+      </w:r>
+      <w:proofErr w:type="spellEnd"/>
+      <w:r>
+        <w:rPr>
+          <w:rFonts w:ascii="More Perfect DOS VGA" w:hAnsi="More Perfect DOS VGA" w:cs="Times New Roman"/>
+        </w:rPr>
+        <w:t xml:space="preserve"> | </w:t>
+      </w:r>
+      <w:proofErr w:type="spellStart"/>
+      <w:r>
+        <w:rPr>
+          <w:rFonts w:ascii="More Perfect DOS VGA" w:hAnsi="More Perfect DOS VGA" w:cs="Times New Roman"/>
+        </w:rPr>
+        <w:t>logicalor</w:t>
+      </w:r>
+      <w:proofErr w:type="spellEnd"/>
+      <w:r>
+        <w:rPr>
+          <w:rFonts w:ascii="More Perfect DOS VGA" w:hAnsi="More Perfect DOS VGA" w:cs="Times New Roman"/>
+        </w:rPr>
+        <w:t xml:space="preserve"> | </w:t>
+      </w:r>
+      <w:proofErr w:type="spellStart"/>
+      <w:r>
+        <w:rPr>
+          <w:rFonts w:ascii="More Perfect DOS VGA" w:hAnsi="More Perfect DOS VGA" w:cs="Times New Roman"/>
+        </w:rPr>
+        <w:t>bitwiseor</w:t>
+      </w:r>
+      <w:proofErr w:type="spellEnd"/>
+      <w:r>
+        <w:rPr>
+          <w:rFonts w:ascii="More Perfect DOS VGA" w:hAnsi="More Perfect DOS VGA" w:cs="Times New Roman"/>
+        </w:rPr>
+        <w:t xml:space="preserve"> | </w:t>
+      </w:r>
+      <w:proofErr w:type="spellStart"/>
+      <w:r>
+        <w:rPr>
+          <w:rFonts w:ascii="More Perfect DOS VGA" w:hAnsi="More Perfect DOS VGA" w:cs="Times New Roman"/>
+        </w:rPr>
+        <w:t>bitwisexor</w:t>
+      </w:r>
+      <w:proofErr w:type="spellEnd"/>
+      <w:r>
+        <w:rPr>
+          <w:rFonts w:ascii="More Perfect DOS VGA" w:hAnsi="More Perfect DOS VGA" w:cs="Times New Roman"/>
+        </w:rPr>
+        <w:t xml:space="preserve"> | multiplication | division | add | sub | mode</w:t>
+      </w:r>
+    </w:p>
+    <w:p>
+      <w:pPr>
+        <w:ind w:left="720"/>
+        <w:rPr>
+          <w:rFonts w:ascii="More Perfect DOS VGA" w:hAnsi="More Perfect DOS VGA" w:cs="Times New Roman"/>
+        </w:rPr>
+      </w:pPr>
+      <w:r>
+        <w:rPr>
+          <w:rFonts w:ascii="More Perfect DOS VGA" w:hAnsi="More Perfect DOS VGA" w:cs="Times New Roman"/>
+        </w:rPr>
+        <w:t xml:space="preserve">Variable = id, </w:t>
+      </w:r>
+      <w:r>
+        <w:rPr>
+          <w:rFonts w:ascii="More Perfect DOS VGA" w:hAnsi="More Perfect DOS VGA" w:cs="Times New Roman"/>
+        </w:rPr>
+        <w:t>{</w:t>
+      </w:r>
+      <w:proofErr w:type="spellStart"/>
+      <w:r>
+        <w:rPr>
+          <w:rFonts w:ascii="More Perfect DOS VGA" w:hAnsi="More Perfect DOS VGA" w:cs="Times New Roman"/>
+        </w:rPr>
+        <w:t>bracketopen</w:t>
+      </w:r>
+      <w:proofErr w:type="spellEnd"/>
+      <w:r>
+        <w:rPr>
+          <w:rFonts w:ascii="More Perfect DOS VGA" w:hAnsi="More Perfect DOS VGA" w:cs="Times New Roman"/>
+        </w:rPr>
+        <w:t xml:space="preserve">, Expr, </w:t>
+      </w:r>
+      <w:proofErr w:type="spellStart"/>
+      <w:r>
+        <w:rPr>
+          <w:rFonts w:ascii="More Perfect DOS VGA" w:hAnsi="More Perfect DOS VGA" w:cs="Times New Roman"/>
+        </w:rPr>
+        <w:t>bracketclose</w:t>
+      </w:r>
+      <w:proofErr w:type="spellEnd"/>
+      <w:r>
+        <w:rPr>
+          <w:rFonts w:ascii="More Perfect DOS VGA" w:hAnsi="More Perfect DOS VGA" w:cs="Times New Roman"/>
+        </w:rPr>
+        <w:t>}, [dot, Variable]</w:t>
+      </w:r>
+    </w:p>
+    <w:p>
+      <w:pPr>
+        <w:ind w:left="720"/>
+        <w:rPr>
+          <w:rFonts w:ascii="More Perfect DOS VGA" w:hAnsi="More Perfect DOS VGA" w:cs="Times New Roman"/>
+        </w:rPr>
+      </w:pPr>
+      <w:r>
+        <w:rPr>
+          <w:rFonts w:ascii="More Perfect DOS VGA" w:hAnsi="More Perfect DOS VGA" w:cs="Times New Roman"/>
+        </w:rPr>
+        <w:t xml:space="preserve">Assignment = </w:t>
+      </w:r>
+      <w:r>
+        <w:rPr>
+          <w:rFonts w:ascii="More Perfect DOS VGA" w:hAnsi="More Perfect DOS VGA" w:cs="Times New Roman"/>
+        </w:rPr>
+        <w:t>((increment | decrement), Variable) | (id</w:t>
+      </w:r>
+      <w:proofErr w:type="gramStart"/>
+      <w:r>
+        <w:rPr>
+          <w:rFonts w:ascii="More Perfect DOS VGA" w:hAnsi="More Perfect DOS VGA" w:cs="Times New Roman"/>
+        </w:rPr>
+        <w:t>, )</w:t>
+      </w:r>
+      <w:proofErr w:type="gramEnd"/>
+    </w:p>
+    <w:p>
+      <w:pPr>
+        <w:ind w:left="720"/>
+        <w:rPr>
+          <w:rFonts w:ascii="More Perfect DOS VGA" w:hAnsi="More Perfect DOS VGA" w:cs="Times New Roman"/>
+        </w:rPr>
+      </w:pPr>
+    </w:p>
+    <w:p>
+      <w:pPr>
+        <w:ind w:left="720"/>
+        <w:rPr>
+          <w:rFonts w:ascii="More Perfect DOS VGA" w:hAnsi="More Perfect DOS VGA" w:cs="Times New Roman"/>
+        </w:rPr>
+      </w:pPr>
     </w:p>
     <w:p>
       <w:pPr>

</xml_diff>